<commit_message>
added data for historical bookings in the stging container
</commit_message>
<xml_diff>
--- a/HLD.docx
+++ b/HLD.docx
@@ -366,6 +366,140 @@
         <mc:AlternateContent>
           <mc:Choice Requires="wps">
             <w:drawing>
+              <wp:anchor distT="0" distB="0" distL="114300" distR="114300" simplePos="0" relativeHeight="251662336" behindDoc="0" locked="0" layoutInCell="1" allowOverlap="1" wp14:anchorId="1F523E3A" wp14:editId="774FFC3F">
+                <wp:simplePos x="0" y="0"/>
+                <wp:positionH relativeFrom="column">
+                  <wp:posOffset>1100138</wp:posOffset>
+                </wp:positionH>
+                <wp:positionV relativeFrom="paragraph">
+                  <wp:posOffset>-709612</wp:posOffset>
+                </wp:positionV>
+                <wp:extent cx="1657350" cy="558800"/>
+                <wp:effectExtent l="0" t="0" r="19050" b="12700"/>
+                <wp:wrapNone/>
+                <wp:docPr id="909700636" name="Rectangle 5"/>
+                <wp:cNvGraphicFramePr/>
+                <a:graphic xmlns:a="http://schemas.openxmlformats.org/drawingml/2006/main">
+                  <a:graphicData uri="http://schemas.microsoft.com/office/word/2010/wordprocessingShape">
+                    <wps:wsp>
+                      <wps:cNvSpPr/>
+                      <wps:spPr>
+                        <a:xfrm>
+                          <a:off x="0" y="0"/>
+                          <a:ext cx="1657350" cy="558800"/>
+                        </a:xfrm>
+                        <a:prstGeom prst="rect">
+                          <a:avLst/>
+                        </a:prstGeom>
+                      </wps:spPr>
+                      <wps:style>
+                        <a:lnRef idx="2">
+                          <a:schemeClr val="dk1">
+                            <a:shade val="15000"/>
+                          </a:schemeClr>
+                        </a:lnRef>
+                        <a:fillRef idx="1">
+                          <a:schemeClr val="dk1"/>
+                        </a:fillRef>
+                        <a:effectRef idx="0">
+                          <a:schemeClr val="dk1"/>
+                        </a:effectRef>
+                        <a:fontRef idx="minor">
+                          <a:schemeClr val="lt1"/>
+                        </a:fontRef>
+                      </wps:style>
+                      <wps:txbx>
+                        <w:txbxContent>
+                          <w:p>
+                            <w:pPr>
+                              <w:jc w:val="center"/>
+                              <w:rPr>
+                                <w:color w:val="FFFF00"/>
+                                <w:lang w:val="en-US"/>
+                              </w:rPr>
+                            </w:pPr>
+                            <w:r>
+                              <w:rPr>
+                                <w:color w:val="FFFF00"/>
+                                <w:lang w:val="en-US"/>
+                              </w:rPr>
+                              <w:t>Historical Data</w:t>
+                            </w:r>
+                            <w:r>
+                              <w:rPr>
+                                <w:color w:val="FFFF00"/>
+                                <w:lang w:val="en-US"/>
+                              </w:rPr>
+                              <w:t xml:space="preserve"> (RAW -&gt; STAGING)</w:t>
+                            </w:r>
+                          </w:p>
+                        </w:txbxContent>
+                      </wps:txbx>
+                      <wps:bodyPr rot="0" spcFirstLastPara="0" vertOverflow="overflow" horzOverflow="overflow" vert="horz" wrap="square" lIns="91440" tIns="45720" rIns="91440" bIns="45720" numCol="1" spcCol="0" rtlCol="0" fromWordArt="0" anchor="ctr" anchorCtr="0" forceAA="0" compatLnSpc="1">
+                        <a:prstTxWarp prst="textNoShape">
+                          <a:avLst/>
+                        </a:prstTxWarp>
+                        <a:noAutofit/>
+                      </wps:bodyPr>
+                    </wps:wsp>
+                  </a:graphicData>
+                </a:graphic>
+                <wp14:sizeRelH relativeFrom="margin">
+                  <wp14:pctWidth>0</wp14:pctWidth>
+                </wp14:sizeRelH>
+                <wp14:sizeRelV relativeFrom="margin">
+                  <wp14:pctHeight>0</wp14:pctHeight>
+                </wp14:sizeRelV>
+              </wp:anchor>
+            </w:drawing>
+          </mc:Choice>
+          <mc:Fallback>
+            <w:pict>
+              <v:rect w14:anchorId="1F523E3A" id="Rectangle 5" o:spid="_x0000_s1026" style="position:absolute;margin-left:86.65pt;margin-top:-55.85pt;width:130.5pt;height:44pt;z-index:251662336;visibility:visible;mso-wrap-style:square;mso-width-percent:0;mso-height-percent:0;mso-wrap-distance-left:9pt;mso-wrap-distance-top:0;mso-wrap-distance-right:9pt;mso-wrap-distance-bottom:0;mso-position-horizontal:absolute;mso-position-horizontal-relative:text;mso-position-vertical:absolute;mso-position-vertical-relative:text;mso-width-percent:0;mso-height-percent:0;mso-width-relative:margin;mso-height-relative:margin;v-text-anchor:middle" o:gfxdata="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" fillcolor="black [3200]" strokecolor="black [480]" strokeweight="1pt">
+                <v:textbox>
+                  <w:txbxContent>
+                    <w:p>
+                      <w:pPr>
+                        <w:jc w:val="center"/>
+                        <w:rPr>
+                          <w:color w:val="FFFF00"/>
+                          <w:lang w:val="en-US"/>
+                        </w:rPr>
+                      </w:pPr>
+                      <w:r>
+                        <w:rPr>
+                          <w:color w:val="FFFF00"/>
+                          <w:lang w:val="en-US"/>
+                        </w:rPr>
+                        <w:t>Historical Data</w:t>
+                      </w:r>
+                      <w:r>
+                        <w:rPr>
+                          <w:color w:val="FFFF00"/>
+                          <w:lang w:val="en-US"/>
+                        </w:rPr>
+                        <w:t xml:space="preserve"> (RAW -&gt; STAGING)</w:t>
+                      </w:r>
+                    </w:p>
+                  </w:txbxContent>
+                </v:textbox>
+              </v:rect>
+            </w:pict>
+          </mc:Fallback>
+        </mc:AlternateContent>
+      </w:r>
+      <w:r>
+        <w:rPr>
+          <w:b/>
+          <w:bCs/>
+          <w:noProof/>
+          <w:sz w:val="44"/>
+          <w:szCs w:val="44"/>
+          <w:lang w:val="en-US"/>
+        </w:rPr>
+        <mc:AlternateContent>
+          <mc:Choice Requires="wps">
+            <w:drawing>
               <wp:anchor distT="0" distB="0" distL="114300" distR="114300" simplePos="0" relativeHeight="251659264" behindDoc="0" locked="0" layoutInCell="1" allowOverlap="1" wp14:anchorId="61898022" wp14:editId="449CAAFD">
                 <wp:simplePos x="0" y="0"/>
                 <wp:positionH relativeFrom="column">
@@ -448,7 +582,7 @@
           </mc:Choice>
           <mc:Fallback>
             <w:pict>
-              <v:rect w14:anchorId="61898022" id="Rectangle 5" o:spid="_x0000_s1026" style="position:absolute;margin-left:-35pt;margin-top:-28pt;width:79.5pt;height:44pt;z-index:251659264;visibility:visible;mso-wrap-style:square;mso-width-percent:0;mso-height-percent:0;mso-wrap-distance-left:9pt;mso-wrap-distance-top:0;mso-wrap-distance-right:9pt;mso-wrap-distance-bottom:0;mso-position-horizontal:absolute;mso-position-horizontal-relative:text;mso-position-vertical:absolute;mso-position-vertical-relative:text;mso-width-percent:0;mso-height-percent:0;mso-width-relative:margin;mso-height-relative:margin;v-text-anchor:middle" o:gfxdata="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" fillcolor="black [3200]" strokecolor="black [480]" strokeweight="1pt">
+              <v:rect w14:anchorId="61898022" id="_x0000_s1027" style="position:absolute;margin-left:-35pt;margin-top:-28pt;width:79.5pt;height:44pt;z-index:251659264;visibility:visible;mso-wrap-style:square;mso-width-percent:0;mso-height-percent:0;mso-wrap-distance-left:9pt;mso-wrap-distance-top:0;mso-wrap-distance-right:9pt;mso-wrap-distance-bottom:0;mso-position-horizontal:absolute;mso-position-horizontal-relative:text;mso-position-vertical:absolute;mso-position-vertical-relative:text;mso-width-percent:0;mso-height-percent:0;mso-width-relative:margin;mso-height-relative:margin;v-text-anchor:middle" o:gfxdata="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" fillcolor="black [3200]" strokecolor="black [480]" strokeweight="1pt">
                 <v:textbox>
                   <w:txbxContent>
                     <w:p>
@@ -1273,6 +1407,7 @@
   <w:style w:type="character" w:default="1" w:styleId="DefaultParagraphFont">
     <w:name w:val="Default Paragraph Font"/>
     <w:uiPriority w:val="1"/>
+    <w:semiHidden/>
     <w:unhideWhenUsed/>
   </w:style>
   <w:style w:type="table" w:default="1" w:styleId="TableNormal">

</xml_diff>

<commit_message>
added current reservation data
</commit_message>
<xml_diff>
--- a/HLD.docx
+++ b/HLD.docx
@@ -318,7 +318,7 @@
           <w:szCs w:val="44"/>
           <w:lang w:val="en-US"/>
         </w:rPr>
-        <w:t>System Architecture</w:t>
+        <w:t>Data Ingestion</w:t>
       </w:r>
     </w:p>
     <w:p>
@@ -366,16 +366,174 @@
         <mc:AlternateContent>
           <mc:Choice Requires="wps">
             <w:drawing>
-              <wp:anchor distT="0" distB="0" distL="114300" distR="114300" simplePos="0" relativeHeight="251662336" behindDoc="0" locked="0" layoutInCell="1" allowOverlap="1" wp14:anchorId="1F523E3A" wp14:editId="774FFC3F">
+              <wp:anchor distT="0" distB="0" distL="114300" distR="114300" simplePos="0" relativeHeight="251664384" behindDoc="0" locked="0" layoutInCell="1" allowOverlap="1" wp14:anchorId="11F40CD0" wp14:editId="22EAA7E6">
                 <wp:simplePos x="0" y="0"/>
                 <wp:positionH relativeFrom="column">
-                  <wp:posOffset>1100138</wp:posOffset>
+                  <wp:posOffset>601579</wp:posOffset>
                 </wp:positionH>
                 <wp:positionV relativeFrom="paragraph">
-                  <wp:posOffset>-709612</wp:posOffset>
+                  <wp:posOffset>-310816</wp:posOffset>
                 </wp:positionV>
-                <wp:extent cx="1657350" cy="558800"/>
-                <wp:effectExtent l="0" t="0" r="19050" b="12700"/>
+                <wp:extent cx="601579" cy="503321"/>
+                <wp:effectExtent l="0" t="0" r="65405" b="49530"/>
+                <wp:wrapNone/>
+                <wp:docPr id="919803290" name="Straight Arrow Connector 6"/>
+                <wp:cNvGraphicFramePr/>
+                <a:graphic xmlns:a="http://schemas.openxmlformats.org/drawingml/2006/main">
+                  <a:graphicData uri="http://schemas.microsoft.com/office/word/2010/wordprocessingShape">
+                    <wps:wsp>
+                      <wps:cNvCnPr/>
+                      <wps:spPr>
+                        <a:xfrm>
+                          <a:off x="0" y="0"/>
+                          <a:ext cx="601579" cy="503321"/>
+                        </a:xfrm>
+                        <a:prstGeom prst="straightConnector1">
+                          <a:avLst/>
+                        </a:prstGeom>
+                        <a:ln>
+                          <a:tailEnd type="triangle"/>
+                        </a:ln>
+                      </wps:spPr>
+                      <wps:style>
+                        <a:lnRef idx="1">
+                          <a:schemeClr val="accent1"/>
+                        </a:lnRef>
+                        <a:fillRef idx="0">
+                          <a:schemeClr val="accent1"/>
+                        </a:fillRef>
+                        <a:effectRef idx="0">
+                          <a:schemeClr val="accent1"/>
+                        </a:effectRef>
+                        <a:fontRef idx="minor">
+                          <a:schemeClr val="tx1"/>
+                        </a:fontRef>
+                      </wps:style>
+                      <wps:bodyPr/>
+                    </wps:wsp>
+                  </a:graphicData>
+                </a:graphic>
+                <wp14:sizeRelH relativeFrom="margin">
+                  <wp14:pctWidth>0</wp14:pctWidth>
+                </wp14:sizeRelH>
+                <wp14:sizeRelV relativeFrom="margin">
+                  <wp14:pctHeight>0</wp14:pctHeight>
+                </wp14:sizeRelV>
+              </wp:anchor>
+            </w:drawing>
+          </mc:Choice>
+          <mc:Fallback>
+            <w:pict>
+              <v:shapetype w14:anchorId="56AD7A0C" id="_x0000_t32" coordsize="21600,21600" o:spt="32" o:oned="t" path="m,l21600,21600e" filled="f">
+                <v:path arrowok="t" fillok="f" o:connecttype="none"/>
+                <o:lock v:ext="edit" shapetype="t"/>
+              </v:shapetype>
+              <v:shape id="Straight Arrow Connector 6" o:spid="_x0000_s1026" type="#_x0000_t32" style="position:absolute;margin-left:47.35pt;margin-top:-24.45pt;width:47.35pt;height:39.65pt;z-index:251664384;visibility:visible;mso-wrap-style:square;mso-width-percent:0;mso-height-percent:0;mso-wrap-distance-left:9pt;mso-wrap-distance-top:0;mso-wrap-distance-right:9pt;mso-wrap-distance-bottom:0;mso-position-horizontal:absolute;mso-position-horizontal-relative:text;mso-position-vertical:absolute;mso-position-vertical-relative:text;mso-width-percent:0;mso-height-percent:0;mso-width-relative:margin;mso-height-relative:margin" o:gfxdata="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" strokecolor="#4472c4 [3204]" strokeweight=".5pt">
+                <v:stroke endarrow="block" joinstyle="miter"/>
+              </v:shape>
+            </w:pict>
+          </mc:Fallback>
+        </mc:AlternateContent>
+      </w:r>
+      <w:r>
+        <w:rPr>
+          <w:b/>
+          <w:bCs/>
+          <w:noProof/>
+          <w:sz w:val="44"/>
+          <w:szCs w:val="44"/>
+          <w:lang w:val="en-US"/>
+        </w:rPr>
+        <mc:AlternateContent>
+          <mc:Choice Requires="wps">
+            <w:drawing>
+              <wp:anchor distT="0" distB="0" distL="114300" distR="114300" simplePos="0" relativeHeight="251660288" behindDoc="0" locked="0" layoutInCell="1" allowOverlap="1" wp14:anchorId="518A548A" wp14:editId="169800BA">
+                <wp:simplePos x="0" y="0"/>
+                <wp:positionH relativeFrom="column">
+                  <wp:posOffset>597877</wp:posOffset>
+                </wp:positionH>
+                <wp:positionV relativeFrom="paragraph">
+                  <wp:posOffset>-498232</wp:posOffset>
+                </wp:positionV>
+                <wp:extent cx="638908" cy="170913"/>
+                <wp:effectExtent l="0" t="57150" r="0" b="19685"/>
+                <wp:wrapNone/>
+                <wp:docPr id="507576128" name="Straight Arrow Connector 6"/>
+                <wp:cNvGraphicFramePr/>
+                <a:graphic xmlns:a="http://schemas.openxmlformats.org/drawingml/2006/main">
+                  <a:graphicData uri="http://schemas.microsoft.com/office/word/2010/wordprocessingShape">
+                    <wps:wsp>
+                      <wps:cNvCnPr/>
+                      <wps:spPr>
+                        <a:xfrm flipV="1">
+                          <a:off x="0" y="0"/>
+                          <a:ext cx="638908" cy="170913"/>
+                        </a:xfrm>
+                        <a:prstGeom prst="straightConnector1">
+                          <a:avLst/>
+                        </a:prstGeom>
+                        <a:ln>
+                          <a:tailEnd type="triangle"/>
+                        </a:ln>
+                      </wps:spPr>
+                      <wps:style>
+                        <a:lnRef idx="1">
+                          <a:schemeClr val="accent1"/>
+                        </a:lnRef>
+                        <a:fillRef idx="0">
+                          <a:schemeClr val="accent1"/>
+                        </a:fillRef>
+                        <a:effectRef idx="0">
+                          <a:schemeClr val="accent1"/>
+                        </a:effectRef>
+                        <a:fontRef idx="minor">
+                          <a:schemeClr val="tx1"/>
+                        </a:fontRef>
+                      </wps:style>
+                      <wps:bodyPr/>
+                    </wps:wsp>
+                  </a:graphicData>
+                </a:graphic>
+                <wp14:sizeRelH relativeFrom="margin">
+                  <wp14:pctWidth>0</wp14:pctWidth>
+                </wp14:sizeRelH>
+                <wp14:sizeRelV relativeFrom="margin">
+                  <wp14:pctHeight>0</wp14:pctHeight>
+                </wp14:sizeRelV>
+              </wp:anchor>
+            </w:drawing>
+          </mc:Choice>
+          <mc:Fallback>
+            <w:pict>
+              <v:shape w14:anchorId="01F64EE1" id="Straight Arrow Connector 6" o:spid="_x0000_s1026" type="#_x0000_t32" style="position:absolute;margin-left:47.1pt;margin-top:-39.25pt;width:50.3pt;height:13.45pt;flip:y;z-index:251660288;visibility:visible;mso-wrap-style:square;mso-width-percent:0;mso-height-percent:0;mso-wrap-distance-left:9pt;mso-wrap-distance-top:0;mso-wrap-distance-right:9pt;mso-wrap-distance-bottom:0;mso-position-horizontal:absolute;mso-position-horizontal-relative:text;mso-position-vertical:absolute;mso-position-vertical-relative:text;mso-width-percent:0;mso-height-percent:0;mso-width-relative:margin;mso-height-relative:margin" o:gfxdata="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" strokecolor="#4472c4 [3204]" strokeweight=".5pt">
+                <v:stroke endarrow="block" joinstyle="miter"/>
+              </v:shape>
+            </w:pict>
+          </mc:Fallback>
+        </mc:AlternateContent>
+      </w:r>
+      <w:r>
+        <w:rPr>
+          <w:b/>
+          <w:bCs/>
+          <w:noProof/>
+          <w:sz w:val="44"/>
+          <w:szCs w:val="44"/>
+          <w:lang w:val="en-US"/>
+        </w:rPr>
+        <mc:AlternateContent>
+          <mc:Choice Requires="wps">
+            <w:drawing>
+              <wp:anchor distT="0" distB="0" distL="114300" distR="114300" simplePos="0" relativeHeight="251662336" behindDoc="0" locked="0" layoutInCell="1" allowOverlap="1" wp14:anchorId="1F523E3A" wp14:editId="538CE778">
+                <wp:simplePos x="0" y="0"/>
+                <wp:positionH relativeFrom="column">
+                  <wp:posOffset>1215146</wp:posOffset>
+                </wp:positionH>
+                <wp:positionV relativeFrom="paragraph">
+                  <wp:posOffset>-719748</wp:posOffset>
+                </wp:positionV>
+                <wp:extent cx="2308412" cy="558800"/>
+                <wp:effectExtent l="0" t="0" r="15875" b="12700"/>
                 <wp:wrapNone/>
                 <wp:docPr id="909700636" name="Rectangle 5"/>
                 <wp:cNvGraphicFramePr/>
@@ -386,7 +544,7 @@
                       <wps:spPr>
                         <a:xfrm>
                           <a:off x="0" y="0"/>
-                          <a:ext cx="1657350" cy="558800"/>
+                          <a:ext cx="2308412" cy="558800"/>
                         </a:xfrm>
                         <a:prstGeom prst="rect">
                           <a:avLst/>
@@ -414,20 +572,22 @@
                             <w:pPr>
                               <w:jc w:val="center"/>
                               <w:rPr>
-                                <w:color w:val="FFFF00"/>
+                                <w:color w:val="4472C4" w:themeColor="accent1"/>
                                 <w:lang w:val="en-US"/>
                               </w:rPr>
                             </w:pPr>
                             <w:r>
                               <w:rPr>
-                                <w:color w:val="FFFF00"/>
+                                <w:color w:val="4472C4" w:themeColor="accent1"/>
+                                <w:highlight w:val="green"/>
                                 <w:lang w:val="en-US"/>
                               </w:rPr>
                               <w:t>Historical Data</w:t>
                             </w:r>
                             <w:r>
                               <w:rPr>
-                                <w:color w:val="FFFF00"/>
+                                <w:color w:val="4472C4" w:themeColor="accent1"/>
+                                <w:highlight w:val="green"/>
                                 <w:lang w:val="en-US"/>
                               </w:rPr>
                               <w:t xml:space="preserve"> (RAW -&gt; STAGING)</w:t>
@@ -455,27 +615,29 @@
           </mc:Choice>
           <mc:Fallback>
             <w:pict>
-              <v:rect w14:anchorId="1F523E3A" id="Rectangle 5" o:spid="_x0000_s1026" style="position:absolute;margin-left:86.65pt;margin-top:-55.85pt;width:130.5pt;height:44pt;z-index:251662336;visibility:visible;mso-wrap-style:square;mso-width-percent:0;mso-height-percent:0;mso-wrap-distance-left:9pt;mso-wrap-distance-top:0;mso-wrap-distance-right:9pt;mso-wrap-distance-bottom:0;mso-position-horizontal:absolute;mso-position-horizontal-relative:text;mso-position-vertical:absolute;mso-position-vertical-relative:text;mso-width-percent:0;mso-height-percent:0;mso-width-relative:margin;mso-height-relative:margin;v-text-anchor:middle" o:gfxdata="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" fillcolor="black [3200]" strokecolor="black [480]" strokeweight="1pt">
+              <v:rect w14:anchorId="1F523E3A" id="Rectangle 5" o:spid="_x0000_s1026" style="position:absolute;margin-left:95.7pt;margin-top:-56.65pt;width:181.75pt;height:44pt;z-index:251662336;visibility:visible;mso-wrap-style:square;mso-width-percent:0;mso-height-percent:0;mso-wrap-distance-left:9pt;mso-wrap-distance-top:0;mso-wrap-distance-right:9pt;mso-wrap-distance-bottom:0;mso-position-horizontal:absolute;mso-position-horizontal-relative:text;mso-position-vertical:absolute;mso-position-vertical-relative:text;mso-width-percent:0;mso-height-percent:0;mso-width-relative:margin;mso-height-relative:margin;v-text-anchor:middle" o:gfxdata="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" fillcolor="black [3200]" strokecolor="black [480]" strokeweight="1pt">
                 <v:textbox>
                   <w:txbxContent>
                     <w:p>
                       <w:pPr>
                         <w:jc w:val="center"/>
                         <w:rPr>
-                          <w:color w:val="FFFF00"/>
+                          <w:color w:val="4472C4" w:themeColor="accent1"/>
                           <w:lang w:val="en-US"/>
                         </w:rPr>
                       </w:pPr>
                       <w:r>
                         <w:rPr>
-                          <w:color w:val="FFFF00"/>
+                          <w:color w:val="4472C4" w:themeColor="accent1"/>
+                          <w:highlight w:val="green"/>
                           <w:lang w:val="en-US"/>
                         </w:rPr>
                         <w:t>Historical Data</w:t>
                       </w:r>
                       <w:r>
                         <w:rPr>
-                          <w:color w:val="FFFF00"/>
+                          <w:color w:val="4472C4" w:themeColor="accent1"/>
+                          <w:highlight w:val="green"/>
                           <w:lang w:val="en-US"/>
                         </w:rPr>
                         <w:t xml:space="preserve"> (RAW -&gt; STAGING)</w:t>
@@ -500,7 +662,145 @@
         <mc:AlternateContent>
           <mc:Choice Requires="wps">
             <w:drawing>
-              <wp:anchor distT="0" distB="0" distL="114300" distR="114300" simplePos="0" relativeHeight="251659264" behindDoc="0" locked="0" layoutInCell="1" allowOverlap="1" wp14:anchorId="61898022" wp14:editId="449CAAFD">
+              <wp:anchor distT="0" distB="0" distL="114300" distR="114300" simplePos="0" relativeHeight="251666432" behindDoc="0" locked="0" layoutInCell="1" allowOverlap="1" wp14:anchorId="2F91596C" wp14:editId="0993E948">
+                <wp:simplePos x="0" y="0"/>
+                <wp:positionH relativeFrom="column">
+                  <wp:posOffset>1189795</wp:posOffset>
+                </wp:positionH>
+                <wp:positionV relativeFrom="paragraph">
+                  <wp:posOffset>-58029</wp:posOffset>
+                </wp:positionV>
+                <wp:extent cx="2308412" cy="558800"/>
+                <wp:effectExtent l="0" t="0" r="15875" b="12700"/>
+                <wp:wrapNone/>
+                <wp:docPr id="528099243" name="Rectangle 5"/>
+                <wp:cNvGraphicFramePr/>
+                <a:graphic xmlns:a="http://schemas.openxmlformats.org/drawingml/2006/main">
+                  <a:graphicData uri="http://schemas.microsoft.com/office/word/2010/wordprocessingShape">
+                    <wps:wsp>
+                      <wps:cNvSpPr/>
+                      <wps:spPr>
+                        <a:xfrm>
+                          <a:off x="0" y="0"/>
+                          <a:ext cx="2308412" cy="558800"/>
+                        </a:xfrm>
+                        <a:prstGeom prst="rect">
+                          <a:avLst/>
+                        </a:prstGeom>
+                      </wps:spPr>
+                      <wps:style>
+                        <a:lnRef idx="2">
+                          <a:schemeClr val="dk1">
+                            <a:shade val="15000"/>
+                          </a:schemeClr>
+                        </a:lnRef>
+                        <a:fillRef idx="1">
+                          <a:schemeClr val="dk1"/>
+                        </a:fillRef>
+                        <a:effectRef idx="0">
+                          <a:schemeClr val="dk1"/>
+                        </a:effectRef>
+                        <a:fontRef idx="minor">
+                          <a:schemeClr val="lt1"/>
+                        </a:fontRef>
+                      </wps:style>
+                      <wps:txbx>
+                        <w:txbxContent>
+                          <w:p>
+                            <w:pPr>
+                              <w:jc w:val="center"/>
+                              <w:rPr>
+                                <w:color w:val="4472C4" w:themeColor="accent1"/>
+                                <w:lang w:val="en-US"/>
+                              </w:rPr>
+                            </w:pPr>
+                            <w:r>
+                              <w:rPr>
+                                <w:color w:val="4472C4" w:themeColor="accent1"/>
+                                <w:highlight w:val="green"/>
+                                <w:lang w:val="en-US"/>
+                              </w:rPr>
+                              <w:t>Current Reservation Data</w:t>
+                            </w:r>
+                            <w:r>
+                              <w:rPr>
+                                <w:color w:val="4472C4" w:themeColor="accent1"/>
+                                <w:highlight w:val="green"/>
+                                <w:lang w:val="en-US"/>
+                              </w:rPr>
+                              <w:t xml:space="preserve"> (RAW -&gt; STAGING)</w:t>
+                            </w:r>
+                          </w:p>
+                        </w:txbxContent>
+                      </wps:txbx>
+                      <wps:bodyPr rot="0" spcFirstLastPara="0" vertOverflow="overflow" horzOverflow="overflow" vert="horz" wrap="square" lIns="91440" tIns="45720" rIns="91440" bIns="45720" numCol="1" spcCol="0" rtlCol="0" fromWordArt="0" anchor="ctr" anchorCtr="0" forceAA="0" compatLnSpc="1">
+                        <a:prstTxWarp prst="textNoShape">
+                          <a:avLst/>
+                        </a:prstTxWarp>
+                        <a:noAutofit/>
+                      </wps:bodyPr>
+                    </wps:wsp>
+                  </a:graphicData>
+                </a:graphic>
+                <wp14:sizeRelH relativeFrom="margin">
+                  <wp14:pctWidth>0</wp14:pctWidth>
+                </wp14:sizeRelH>
+                <wp14:sizeRelV relativeFrom="margin">
+                  <wp14:pctHeight>0</wp14:pctHeight>
+                </wp14:sizeRelV>
+              </wp:anchor>
+            </w:drawing>
+          </mc:Choice>
+          <mc:Fallback>
+            <w:pict>
+              <v:rect w14:anchorId="2F91596C" id="_x0000_s1027" style="position:absolute;margin-left:93.7pt;margin-top:-4.55pt;width:181.75pt;height:44pt;z-index:251666432;visibility:visible;mso-wrap-style:square;mso-width-percent:0;mso-height-percent:0;mso-wrap-distance-left:9pt;mso-wrap-distance-top:0;mso-wrap-distance-right:9pt;mso-wrap-distance-bottom:0;mso-position-horizontal:absolute;mso-position-horizontal-relative:text;mso-position-vertical:absolute;mso-position-vertical-relative:text;mso-width-percent:0;mso-height-percent:0;mso-width-relative:margin;mso-height-relative:margin;v-text-anchor:middle" o:gfxdata="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" fillcolor="black [3200]" strokecolor="black [480]" strokeweight="1pt">
+                <v:textbox>
+                  <w:txbxContent>
+                    <w:p>
+                      <w:pPr>
+                        <w:jc w:val="center"/>
+                        <w:rPr>
+                          <w:color w:val="4472C4" w:themeColor="accent1"/>
+                          <w:lang w:val="en-US"/>
+                        </w:rPr>
+                      </w:pPr>
+                      <w:r>
+                        <w:rPr>
+                          <w:color w:val="4472C4" w:themeColor="accent1"/>
+                          <w:highlight w:val="green"/>
+                          <w:lang w:val="en-US"/>
+                        </w:rPr>
+                        <w:t>Current Reservation Data</w:t>
+                      </w:r>
+                      <w:r>
+                        <w:rPr>
+                          <w:color w:val="4472C4" w:themeColor="accent1"/>
+                          <w:highlight w:val="green"/>
+                          <w:lang w:val="en-US"/>
+                        </w:rPr>
+                        <w:t xml:space="preserve"> (RAW -&gt; STAGING)</w:t>
+                      </w:r>
+                    </w:p>
+                  </w:txbxContent>
+                </v:textbox>
+              </v:rect>
+            </w:pict>
+          </mc:Fallback>
+        </mc:AlternateContent>
+      </w:r>
+      <w:r>
+        <w:rPr>
+          <w:b/>
+          <w:bCs/>
+          <w:noProof/>
+          <w:sz w:val="44"/>
+          <w:szCs w:val="44"/>
+          <w:lang w:val="en-US"/>
+        </w:rPr>
+        <mc:AlternateContent>
+          <mc:Choice Requires="wps">
+            <w:drawing>
+              <wp:anchor distT="0" distB="0" distL="114300" distR="114300" simplePos="0" relativeHeight="251659264" behindDoc="0" locked="0" layoutInCell="1" allowOverlap="1" wp14:anchorId="61898022" wp14:editId="7E3F1702">
                 <wp:simplePos x="0" y="0"/>
                 <wp:positionH relativeFrom="column">
                   <wp:posOffset>-444500</wp:posOffset>
@@ -548,13 +848,13 @@
                             <w:pPr>
                               <w:jc w:val="center"/>
                               <w:rPr>
-                                <w:color w:val="FFFF00"/>
+                                <w:color w:val="4472C4" w:themeColor="accent1"/>
                                 <w:lang w:val="en-US"/>
                               </w:rPr>
                             </w:pPr>
                             <w:r>
                               <w:rPr>
-                                <w:color w:val="FFFF00"/>
+                                <w:color w:val="4472C4" w:themeColor="accent1"/>
                                 <w:lang w:val="en-US"/>
                               </w:rPr>
                               <w:t>Data Ingestion</w:t>
@@ -582,20 +882,20 @@
           </mc:Choice>
           <mc:Fallback>
             <w:pict>
-              <v:rect w14:anchorId="61898022" id="_x0000_s1027" style="position:absolute;margin-left:-35pt;margin-top:-28pt;width:79.5pt;height:44pt;z-index:251659264;visibility:visible;mso-wrap-style:square;mso-width-percent:0;mso-height-percent:0;mso-wrap-distance-left:9pt;mso-wrap-distance-top:0;mso-wrap-distance-right:9pt;mso-wrap-distance-bottom:0;mso-position-horizontal:absolute;mso-position-horizontal-relative:text;mso-position-vertical:absolute;mso-position-vertical-relative:text;mso-width-percent:0;mso-height-percent:0;mso-width-relative:margin;mso-height-relative:margin;v-text-anchor:middle" o:gfxdata="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" fillcolor="black [3200]" strokecolor="black [480]" strokeweight="1pt">
+              <v:rect w14:anchorId="61898022" id="_x0000_s1028" style="position:absolute;margin-left:-35pt;margin-top:-28pt;width:79.5pt;height:44pt;z-index:251659264;visibility:visible;mso-wrap-style:square;mso-width-percent:0;mso-height-percent:0;mso-wrap-distance-left:9pt;mso-wrap-distance-top:0;mso-wrap-distance-right:9pt;mso-wrap-distance-bottom:0;mso-position-horizontal:absolute;mso-position-horizontal-relative:text;mso-position-vertical:absolute;mso-position-vertical-relative:text;mso-width-percent:0;mso-height-percent:0;mso-width-relative:margin;mso-height-relative:margin;v-text-anchor:middle" o:gfxdata="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" fillcolor="black [3200]" strokecolor="black [480]" strokeweight="1pt">
                 <v:textbox>
                   <w:txbxContent>
                     <w:p>
                       <w:pPr>
                         <w:jc w:val="center"/>
                         <w:rPr>
-                          <w:color w:val="FFFF00"/>
+                          <w:color w:val="4472C4" w:themeColor="accent1"/>
                           <w:lang w:val="en-US"/>
                         </w:rPr>
                       </w:pPr>
                       <w:r>
                         <w:rPr>
-                          <w:color w:val="FFFF00"/>
+                          <w:color w:val="4472C4" w:themeColor="accent1"/>
                           <w:lang w:val="en-US"/>
                         </w:rPr>
                         <w:t>Data Ingestion</w:t>
@@ -604,81 +904,6 @@
                   </w:txbxContent>
                 </v:textbox>
               </v:rect>
-            </w:pict>
-          </mc:Fallback>
-        </mc:AlternateContent>
-      </w:r>
-      <w:r>
-        <w:rPr>
-          <w:b/>
-          <w:bCs/>
-          <w:noProof/>
-          <w:sz w:val="44"/>
-          <w:szCs w:val="44"/>
-          <w:lang w:val="en-US"/>
-        </w:rPr>
-        <mc:AlternateContent>
-          <mc:Choice Requires="wps">
-            <w:drawing>
-              <wp:anchor distT="0" distB="0" distL="114300" distR="114300" simplePos="0" relativeHeight="251660288" behindDoc="0" locked="0" layoutInCell="1" allowOverlap="1" wp14:anchorId="518A548A" wp14:editId="09565FE1">
-                <wp:simplePos x="0" y="0"/>
-                <wp:positionH relativeFrom="column">
-                  <wp:posOffset>607060</wp:posOffset>
-                </wp:positionH>
-                <wp:positionV relativeFrom="paragraph">
-                  <wp:posOffset>-546677</wp:posOffset>
-                </wp:positionV>
-                <wp:extent cx="465859" cy="256309"/>
-                <wp:effectExtent l="0" t="38100" r="48895" b="29845"/>
-                <wp:wrapNone/>
-                <wp:docPr id="507576128" name="Straight Arrow Connector 6"/>
-                <wp:cNvGraphicFramePr/>
-                <a:graphic xmlns:a="http://schemas.openxmlformats.org/drawingml/2006/main">
-                  <a:graphicData uri="http://schemas.microsoft.com/office/word/2010/wordprocessingShape">
-                    <wps:wsp>
-                      <wps:cNvCnPr/>
-                      <wps:spPr>
-                        <a:xfrm flipV="1">
-                          <a:off x="0" y="0"/>
-                          <a:ext cx="465859" cy="256309"/>
-                        </a:xfrm>
-                        <a:prstGeom prst="straightConnector1">
-                          <a:avLst/>
-                        </a:prstGeom>
-                        <a:ln>
-                          <a:tailEnd type="triangle"/>
-                        </a:ln>
-                      </wps:spPr>
-                      <wps:style>
-                        <a:lnRef idx="1">
-                          <a:schemeClr val="accent1"/>
-                        </a:lnRef>
-                        <a:fillRef idx="0">
-                          <a:schemeClr val="accent1"/>
-                        </a:fillRef>
-                        <a:effectRef idx="0">
-                          <a:schemeClr val="accent1"/>
-                        </a:effectRef>
-                        <a:fontRef idx="minor">
-                          <a:schemeClr val="tx1"/>
-                        </a:fontRef>
-                      </wps:style>
-                      <wps:bodyPr/>
-                    </wps:wsp>
-                  </a:graphicData>
-                </a:graphic>
-              </wp:anchor>
-            </w:drawing>
-          </mc:Choice>
-          <mc:Fallback>
-            <w:pict>
-              <v:shapetype w14:anchorId="5503C3AC" id="_x0000_t32" coordsize="21600,21600" o:spt="32" o:oned="t" path="m,l21600,21600e" filled="f">
-                <v:path arrowok="t" fillok="f" o:connecttype="none"/>
-                <o:lock v:ext="edit" shapetype="t"/>
-              </v:shapetype>
-              <v:shape id="Straight Arrow Connector 6" o:spid="_x0000_s1026" type="#_x0000_t32" style="position:absolute;margin-left:47.8pt;margin-top:-43.05pt;width:36.7pt;height:20.2pt;flip:y;z-index:251660288;visibility:visible;mso-wrap-style:square;mso-wrap-distance-left:9pt;mso-wrap-distance-top:0;mso-wrap-distance-right:9pt;mso-wrap-distance-bottom:0;mso-position-horizontal:absolute;mso-position-horizontal-relative:text;mso-position-vertical:absolute;mso-position-vertical-relative:text" o:gfxdata="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" strokecolor="#4472c4 [3204]" strokeweight=".5pt">
-                <v:stroke endarrow="block" joinstyle="miter"/>
-              </v:shape>
             </w:pict>
           </mc:Fallback>
         </mc:AlternateContent>

</xml_diff>

<commit_message>
current reservation data moved to staging
</commit_message>
<xml_diff>
--- a/HLD.docx
+++ b/HLD.docx
@@ -353,6 +353,28 @@
           <w:lang w:val="en-US"/>
         </w:rPr>
       </w:pPr>
+    </w:p>
+    <w:p>
+      <w:pPr>
+        <w:rPr>
+          <w:b/>
+          <w:bCs/>
+          <w:sz w:val="44"/>
+          <w:szCs w:val="44"/>
+          <w:lang w:val="en-US"/>
+        </w:rPr>
+      </w:pPr>
+    </w:p>
+    <w:p>
+      <w:pPr>
+        <w:rPr>
+          <w:b/>
+          <w:bCs/>
+          <w:sz w:val="44"/>
+          <w:szCs w:val="44"/>
+          <w:lang w:val="en-US"/>
+        </w:rPr>
+      </w:pPr>
       <w:r>
         <w:rPr>
           <w:b/>
@@ -362,7 +384,341 @@
           <w:szCs w:val="44"/>
           <w:lang w:val="en-US"/>
         </w:rPr>
-        <w:lastRenderedPageBreak/>
+        <mc:AlternateContent>
+          <mc:Choice Requires="wps">
+            <w:drawing>
+              <wp:anchor distT="0" distB="0" distL="114300" distR="114300" simplePos="0" relativeHeight="251667456" behindDoc="0" locked="0" layoutInCell="1" allowOverlap="1" wp14:anchorId="4A844F3D" wp14:editId="77643169">
+                <wp:simplePos x="0" y="0"/>
+                <wp:positionH relativeFrom="column">
+                  <wp:posOffset>1214855</wp:posOffset>
+                </wp:positionH>
+                <wp:positionV relativeFrom="paragraph">
+                  <wp:posOffset>63333</wp:posOffset>
+                </wp:positionV>
+                <wp:extent cx="946484" cy="653415"/>
+                <wp:effectExtent l="0" t="0" r="25400" b="13335"/>
+                <wp:wrapNone/>
+                <wp:docPr id="935170137" name="Rectangle 6"/>
+                <wp:cNvGraphicFramePr/>
+                <a:graphic xmlns:a="http://schemas.openxmlformats.org/drawingml/2006/main">
+                  <a:graphicData uri="http://schemas.microsoft.com/office/word/2010/wordprocessingShape">
+                    <wps:wsp>
+                      <wps:cNvSpPr/>
+                      <wps:spPr>
+                        <a:xfrm>
+                          <a:off x="0" y="0"/>
+                          <a:ext cx="946484" cy="653415"/>
+                        </a:xfrm>
+                        <a:prstGeom prst="rect">
+                          <a:avLst/>
+                        </a:prstGeom>
+                      </wps:spPr>
+                      <wps:style>
+                        <a:lnRef idx="2">
+                          <a:schemeClr val="dk1">
+                            <a:shade val="15000"/>
+                          </a:schemeClr>
+                        </a:lnRef>
+                        <a:fillRef idx="1">
+                          <a:schemeClr val="dk1"/>
+                        </a:fillRef>
+                        <a:effectRef idx="0">
+                          <a:schemeClr val="dk1"/>
+                        </a:effectRef>
+                        <a:fontRef idx="minor">
+                          <a:schemeClr val="lt1"/>
+                        </a:fontRef>
+                      </wps:style>
+                      <wps:txbx>
+                        <w:txbxContent>
+                          <w:p>
+                            <w:pPr>
+                              <w:jc w:val="center"/>
+                              <w:rPr>
+                                <w:color w:val="4472C4" w:themeColor="accent1"/>
+                                <w:lang w:val="en-US"/>
+                              </w:rPr>
+                            </w:pPr>
+                            <w:r>
+                              <w:rPr>
+                                <w:color w:val="4472C4" w:themeColor="accent1"/>
+                                <w:highlight w:val="green"/>
+                                <w:lang w:val="en-US"/>
+                              </w:rPr>
+                              <w:t>Streamlit UI</w:t>
+                            </w:r>
+                          </w:p>
+                        </w:txbxContent>
+                      </wps:txbx>
+                      <wps:bodyPr rot="0" spcFirstLastPara="0" vertOverflow="overflow" horzOverflow="overflow" vert="horz" wrap="square" lIns="91440" tIns="45720" rIns="91440" bIns="45720" numCol="1" spcCol="0" rtlCol="0" fromWordArt="0" anchor="ctr" anchorCtr="0" forceAA="0" compatLnSpc="1">
+                        <a:prstTxWarp prst="textNoShape">
+                          <a:avLst/>
+                        </a:prstTxWarp>
+                        <a:noAutofit/>
+                      </wps:bodyPr>
+                    </wps:wsp>
+                  </a:graphicData>
+                </a:graphic>
+                <wp14:sizeRelH relativeFrom="margin">
+                  <wp14:pctWidth>0</wp14:pctWidth>
+                </wp14:sizeRelH>
+                <wp14:sizeRelV relativeFrom="margin">
+                  <wp14:pctHeight>0</wp14:pctHeight>
+                </wp14:sizeRelV>
+              </wp:anchor>
+            </w:drawing>
+          </mc:Choice>
+          <mc:Fallback>
+            <w:pict>
+              <v:rect w14:anchorId="4A844F3D" id="Rectangle 6" o:spid="_x0000_s1026" style="position:absolute;margin-left:95.65pt;margin-top:5pt;width:74.55pt;height:51.45pt;z-index:251667456;visibility:visible;mso-wrap-style:square;mso-width-percent:0;mso-height-percent:0;mso-wrap-distance-left:9pt;mso-wrap-distance-top:0;mso-wrap-distance-right:9pt;mso-wrap-distance-bottom:0;mso-position-horizontal:absolute;mso-position-horizontal-relative:text;mso-position-vertical:absolute;mso-position-vertical-relative:text;mso-width-percent:0;mso-height-percent:0;mso-width-relative:margin;mso-height-relative:margin;v-text-anchor:middle" o:gfxdata="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" fillcolor="black [3200]" strokecolor="black [480]" strokeweight="1pt">
+                <v:textbox>
+                  <w:txbxContent>
+                    <w:p>
+                      <w:pPr>
+                        <w:jc w:val="center"/>
+                        <w:rPr>
+                          <w:color w:val="4472C4" w:themeColor="accent1"/>
+                          <w:lang w:val="en-US"/>
+                        </w:rPr>
+                      </w:pPr>
+                      <w:r>
+                        <w:rPr>
+                          <w:color w:val="4472C4" w:themeColor="accent1"/>
+                          <w:highlight w:val="green"/>
+                          <w:lang w:val="en-US"/>
+                        </w:rPr>
+                        <w:t>Streamlit UI</w:t>
+                      </w:r>
+                    </w:p>
+                  </w:txbxContent>
+                </v:textbox>
+              </v:rect>
+            </w:pict>
+          </mc:Fallback>
+        </mc:AlternateContent>
+      </w:r>
+      <w:r>
+        <w:rPr>
+          <w:b/>
+          <w:bCs/>
+          <w:noProof/>
+          <w:sz w:val="44"/>
+          <w:szCs w:val="44"/>
+          <w:lang w:val="en-US"/>
+        </w:rPr>
+        <mc:AlternateContent>
+          <mc:Choice Requires="wps">
+            <w:drawing>
+              <wp:anchor distT="0" distB="0" distL="114300" distR="114300" simplePos="0" relativeHeight="251666432" behindDoc="0" locked="0" layoutInCell="1" allowOverlap="1" wp14:anchorId="2F91596C" wp14:editId="6178E9AE">
+                <wp:simplePos x="0" y="0"/>
+                <wp:positionH relativeFrom="column">
+                  <wp:posOffset>2510589</wp:posOffset>
+                </wp:positionH>
+                <wp:positionV relativeFrom="paragraph">
+                  <wp:posOffset>59456</wp:posOffset>
+                </wp:positionV>
+                <wp:extent cx="2308412" cy="701842"/>
+                <wp:effectExtent l="0" t="0" r="15875" b="22225"/>
+                <wp:wrapNone/>
+                <wp:docPr id="528099243" name="Rectangle 5"/>
+                <wp:cNvGraphicFramePr/>
+                <a:graphic xmlns:a="http://schemas.openxmlformats.org/drawingml/2006/main">
+                  <a:graphicData uri="http://schemas.microsoft.com/office/word/2010/wordprocessingShape">
+                    <wps:wsp>
+                      <wps:cNvSpPr/>
+                      <wps:spPr>
+                        <a:xfrm>
+                          <a:off x="0" y="0"/>
+                          <a:ext cx="2308412" cy="701842"/>
+                        </a:xfrm>
+                        <a:prstGeom prst="rect">
+                          <a:avLst/>
+                        </a:prstGeom>
+                      </wps:spPr>
+                      <wps:style>
+                        <a:lnRef idx="2">
+                          <a:schemeClr val="dk1">
+                            <a:shade val="15000"/>
+                          </a:schemeClr>
+                        </a:lnRef>
+                        <a:fillRef idx="1">
+                          <a:schemeClr val="dk1"/>
+                        </a:fillRef>
+                        <a:effectRef idx="0">
+                          <a:schemeClr val="dk1"/>
+                        </a:effectRef>
+                        <a:fontRef idx="minor">
+                          <a:schemeClr val="lt1"/>
+                        </a:fontRef>
+                      </wps:style>
+                      <wps:txbx>
+                        <w:txbxContent>
+                          <w:p>
+                            <w:pPr>
+                              <w:jc w:val="center"/>
+                              <w:rPr>
+                                <w:color w:val="4472C4" w:themeColor="accent1"/>
+                                <w:lang w:val="en-US"/>
+                              </w:rPr>
+                            </w:pPr>
+                            <w:r>
+                              <w:rPr>
+                                <w:color w:val="4472C4" w:themeColor="accent1"/>
+                                <w:highlight w:val="green"/>
+                                <w:lang w:val="en-US"/>
+                              </w:rPr>
+                              <w:t>Current Reservation Data</w:t>
+                            </w:r>
+                            <w:r>
+                              <w:rPr>
+                                <w:color w:val="4472C4" w:themeColor="accent1"/>
+                                <w:highlight w:val="green"/>
+                                <w:lang w:val="en-US"/>
+                              </w:rPr>
+                              <w:t xml:space="preserve"> (RAW -&gt; STAGING)</w:t>
+                            </w:r>
+                          </w:p>
+                        </w:txbxContent>
+                      </wps:txbx>
+                      <wps:bodyPr rot="0" spcFirstLastPara="0" vertOverflow="overflow" horzOverflow="overflow" vert="horz" wrap="square" lIns="91440" tIns="45720" rIns="91440" bIns="45720" numCol="1" spcCol="0" rtlCol="0" fromWordArt="0" anchor="ctr" anchorCtr="0" forceAA="0" compatLnSpc="1">
+                        <a:prstTxWarp prst="textNoShape">
+                          <a:avLst/>
+                        </a:prstTxWarp>
+                        <a:noAutofit/>
+                      </wps:bodyPr>
+                    </wps:wsp>
+                  </a:graphicData>
+                </a:graphic>
+                <wp14:sizeRelH relativeFrom="margin">
+                  <wp14:pctWidth>0</wp14:pctWidth>
+                </wp14:sizeRelH>
+                <wp14:sizeRelV relativeFrom="margin">
+                  <wp14:pctHeight>0</wp14:pctHeight>
+                </wp14:sizeRelV>
+              </wp:anchor>
+            </w:drawing>
+          </mc:Choice>
+          <mc:Fallback>
+            <w:pict>
+              <v:rect w14:anchorId="2F91596C" id="Rectangle 5" o:spid="_x0000_s1027" style="position:absolute;margin-left:197.7pt;margin-top:4.7pt;width:181.75pt;height:55.25pt;z-index:251666432;visibility:visible;mso-wrap-style:square;mso-width-percent:0;mso-height-percent:0;mso-wrap-distance-left:9pt;mso-wrap-distance-top:0;mso-wrap-distance-right:9pt;mso-wrap-distance-bottom:0;mso-position-horizontal:absolute;mso-position-horizontal-relative:text;mso-position-vertical:absolute;mso-position-vertical-relative:text;mso-width-percent:0;mso-height-percent:0;mso-width-relative:margin;mso-height-relative:margin;v-text-anchor:middle" o:gfxdata="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" fillcolor="black [3200]" strokecolor="black [480]" strokeweight="1pt">
+                <v:textbox>
+                  <w:txbxContent>
+                    <w:p>
+                      <w:pPr>
+                        <w:jc w:val="center"/>
+                        <w:rPr>
+                          <w:color w:val="4472C4" w:themeColor="accent1"/>
+                          <w:lang w:val="en-US"/>
+                        </w:rPr>
+                      </w:pPr>
+                      <w:r>
+                        <w:rPr>
+                          <w:color w:val="4472C4" w:themeColor="accent1"/>
+                          <w:highlight w:val="green"/>
+                          <w:lang w:val="en-US"/>
+                        </w:rPr>
+                        <w:t>Current Reservation Data</w:t>
+                      </w:r>
+                      <w:r>
+                        <w:rPr>
+                          <w:color w:val="4472C4" w:themeColor="accent1"/>
+                          <w:highlight w:val="green"/>
+                          <w:lang w:val="en-US"/>
+                        </w:rPr>
+                        <w:t xml:space="preserve"> (RAW -&gt; STAGING)</w:t>
+                      </w:r>
+                    </w:p>
+                  </w:txbxContent>
+                </v:textbox>
+              </v:rect>
+            </w:pict>
+          </mc:Fallback>
+        </mc:AlternateContent>
+      </w:r>
+      <w:r>
+        <w:rPr>
+          <w:b/>
+          <w:bCs/>
+          <w:noProof/>
+          <w:sz w:val="44"/>
+          <w:szCs w:val="44"/>
+          <w:lang w:val="en-US"/>
+        </w:rPr>
+        <mc:AlternateContent>
+          <mc:Choice Requires="wps">
+            <w:drawing>
+              <wp:anchor distT="0" distB="0" distL="114300" distR="114300" simplePos="0" relativeHeight="251668480" behindDoc="0" locked="0" layoutInCell="1" allowOverlap="1" wp14:anchorId="7F34DA38" wp14:editId="683CDFC9">
+                <wp:simplePos x="0" y="0"/>
+                <wp:positionH relativeFrom="column">
+                  <wp:posOffset>2209800</wp:posOffset>
+                </wp:positionH>
+                <wp:positionV relativeFrom="paragraph">
+                  <wp:posOffset>352224</wp:posOffset>
+                </wp:positionV>
+                <wp:extent cx="312821" cy="0"/>
+                <wp:effectExtent l="0" t="76200" r="11430" b="95250"/>
+                <wp:wrapNone/>
+                <wp:docPr id="1989853656" name="Straight Arrow Connector 7"/>
+                <wp:cNvGraphicFramePr/>
+                <a:graphic xmlns:a="http://schemas.openxmlformats.org/drawingml/2006/main">
+                  <a:graphicData uri="http://schemas.microsoft.com/office/word/2010/wordprocessingShape">
+                    <wps:wsp>
+                      <wps:cNvCnPr/>
+                      <wps:spPr>
+                        <a:xfrm>
+                          <a:off x="0" y="0"/>
+                          <a:ext cx="312821" cy="0"/>
+                        </a:xfrm>
+                        <a:prstGeom prst="straightConnector1">
+                          <a:avLst/>
+                        </a:prstGeom>
+                        <a:ln>
+                          <a:tailEnd type="triangle"/>
+                        </a:ln>
+                      </wps:spPr>
+                      <wps:style>
+                        <a:lnRef idx="1">
+                          <a:schemeClr val="accent1"/>
+                        </a:lnRef>
+                        <a:fillRef idx="0">
+                          <a:schemeClr val="accent1"/>
+                        </a:fillRef>
+                        <a:effectRef idx="0">
+                          <a:schemeClr val="accent1"/>
+                        </a:effectRef>
+                        <a:fontRef idx="minor">
+                          <a:schemeClr val="tx1"/>
+                        </a:fontRef>
+                      </wps:style>
+                      <wps:bodyPr/>
+                    </wps:wsp>
+                  </a:graphicData>
+                </a:graphic>
+              </wp:anchor>
+            </w:drawing>
+          </mc:Choice>
+          <mc:Fallback>
+            <w:pict>
+              <v:shapetype w14:anchorId="4B6A842C" id="_x0000_t32" coordsize="21600,21600" o:spt="32" o:oned="t" path="m,l21600,21600e" filled="f">
+                <v:path arrowok="t" fillok="f" o:connecttype="none"/>
+                <o:lock v:ext="edit" shapetype="t"/>
+              </v:shapetype>
+              <v:shape id="Straight Arrow Connector 7" o:spid="_x0000_s1026" type="#_x0000_t32" style="position:absolute;margin-left:174pt;margin-top:27.75pt;width:24.65pt;height:0;z-index:251668480;visibility:visible;mso-wrap-style:square;mso-wrap-distance-left:9pt;mso-wrap-distance-top:0;mso-wrap-distance-right:9pt;mso-wrap-distance-bottom:0;mso-position-horizontal:absolute;mso-position-horizontal-relative:text;mso-position-vertical:absolute;mso-position-vertical-relative:text" o:gfxdata="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" strokecolor="#4472c4 [3204]" strokeweight=".5pt">
+                <v:stroke endarrow="block" joinstyle="miter"/>
+              </v:shape>
+            </w:pict>
+          </mc:Fallback>
+        </mc:AlternateContent>
+      </w:r>
+      <w:r>
+        <w:rPr>
+          <w:b/>
+          <w:bCs/>
+          <w:noProof/>
+          <w:sz w:val="44"/>
+          <w:szCs w:val="44"/>
+          <w:lang w:val="en-US"/>
+        </w:rPr>
         <mc:AlternateContent>
           <mc:Choice Requires="wps">
             <w:drawing>
@@ -424,7 +780,7 @@
           </mc:Choice>
           <mc:Fallback>
             <w:pict>
-              <v:shapetype w14:anchorId="56AD7A0C" id="_x0000_t32" coordsize="21600,21600" o:spt="32" o:oned="t" path="m,l21600,21600e" filled="f">
+              <v:shapetype w14:anchorId="13654A17" id="_x0000_t32" coordsize="21600,21600" o:spt="32" o:oned="t" path="m,l21600,21600e" filled="f">
                 <v:path arrowok="t" fillok="f" o:connecttype="none"/>
                 <o:lock v:ext="edit" shapetype="t"/>
               </v:shapetype>
@@ -505,7 +861,7 @@
           </mc:Choice>
           <mc:Fallback>
             <w:pict>
-              <v:shape w14:anchorId="01F64EE1" id="Straight Arrow Connector 6" o:spid="_x0000_s1026" type="#_x0000_t32" style="position:absolute;margin-left:47.1pt;margin-top:-39.25pt;width:50.3pt;height:13.45pt;flip:y;z-index:251660288;visibility:visible;mso-wrap-style:square;mso-width-percent:0;mso-height-percent:0;mso-wrap-distance-left:9pt;mso-wrap-distance-top:0;mso-wrap-distance-right:9pt;mso-wrap-distance-bottom:0;mso-position-horizontal:absolute;mso-position-horizontal-relative:text;mso-position-vertical:absolute;mso-position-vertical-relative:text;mso-width-percent:0;mso-height-percent:0;mso-width-relative:margin;mso-height-relative:margin" o:gfxdata="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" strokecolor="#4472c4 [3204]" strokeweight=".5pt">
+              <v:shape w14:anchorId="5033F076" id="Straight Arrow Connector 6" o:spid="_x0000_s1026" type="#_x0000_t32" style="position:absolute;margin-left:47.1pt;margin-top:-39.25pt;width:50.3pt;height:13.45pt;flip:y;z-index:251660288;visibility:visible;mso-wrap-style:square;mso-width-percent:0;mso-height-percent:0;mso-wrap-distance-left:9pt;mso-wrap-distance-top:0;mso-wrap-distance-right:9pt;mso-wrap-distance-bottom:0;mso-position-horizontal:absolute;mso-position-horizontal-relative:text;mso-position-vertical:absolute;mso-position-vertical-relative:text;mso-width-percent:0;mso-height-percent:0;mso-width-relative:margin;mso-height-relative:margin" o:gfxdata="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" strokecolor="#4472c4 [3204]" strokeweight=".5pt">
                 <v:stroke endarrow="block" joinstyle="miter"/>
               </v:shape>
             </w:pict>
@@ -524,7 +880,7 @@
         <mc:AlternateContent>
           <mc:Choice Requires="wps">
             <w:drawing>
-              <wp:anchor distT="0" distB="0" distL="114300" distR="114300" simplePos="0" relativeHeight="251662336" behindDoc="0" locked="0" layoutInCell="1" allowOverlap="1" wp14:anchorId="1F523E3A" wp14:editId="538CE778">
+              <wp:anchor distT="0" distB="0" distL="114300" distR="114300" simplePos="0" relativeHeight="251662336" behindDoc="0" locked="0" layoutInCell="1" allowOverlap="1" wp14:anchorId="1F523E3A" wp14:editId="4F27A281">
                 <wp:simplePos x="0" y="0"/>
                 <wp:positionH relativeFrom="column">
                   <wp:posOffset>1215146</wp:posOffset>
@@ -615,7 +971,7 @@
           </mc:Choice>
           <mc:Fallback>
             <w:pict>
-              <v:rect w14:anchorId="1F523E3A" id="Rectangle 5" o:spid="_x0000_s1026" style="position:absolute;margin-left:95.7pt;margin-top:-56.65pt;width:181.75pt;height:44pt;z-index:251662336;visibility:visible;mso-wrap-style:square;mso-width-percent:0;mso-height-percent:0;mso-wrap-distance-left:9pt;mso-wrap-distance-top:0;mso-wrap-distance-right:9pt;mso-wrap-distance-bottom:0;mso-position-horizontal:absolute;mso-position-horizontal-relative:text;mso-position-vertical:absolute;mso-position-vertical-relative:text;mso-width-percent:0;mso-height-percent:0;mso-width-relative:margin;mso-height-relative:margin;v-text-anchor:middle" o:gfxdata="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" fillcolor="black [3200]" strokecolor="black [480]" strokeweight="1pt">
+              <v:rect w14:anchorId="1F523E3A" id="_x0000_s1028" style="position:absolute;margin-left:95.7pt;margin-top:-56.65pt;width:181.75pt;height:44pt;z-index:251662336;visibility:visible;mso-wrap-style:square;mso-width-percent:0;mso-height-percent:0;mso-wrap-distance-left:9pt;mso-wrap-distance-top:0;mso-wrap-distance-right:9pt;mso-wrap-distance-bottom:0;mso-position-horizontal:absolute;mso-position-horizontal-relative:text;mso-position-vertical:absolute;mso-position-vertical-relative:text;mso-width-percent:0;mso-height-percent:0;mso-width-relative:margin;mso-height-relative:margin;v-text-anchor:middle" o:gfxdata="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" fillcolor="black [3200]" strokecolor="black [480]" strokeweight="1pt">
                 <v:textbox>
                   <w:txbxContent>
                     <w:p>
@@ -633,144 +989,6 @@
                           <w:lang w:val="en-US"/>
                         </w:rPr>
                         <w:t>Historical Data</w:t>
-                      </w:r>
-                      <w:r>
-                        <w:rPr>
-                          <w:color w:val="4472C4" w:themeColor="accent1"/>
-                          <w:highlight w:val="green"/>
-                          <w:lang w:val="en-US"/>
-                        </w:rPr>
-                        <w:t xml:space="preserve"> (RAW -&gt; STAGING)</w:t>
-                      </w:r>
-                    </w:p>
-                  </w:txbxContent>
-                </v:textbox>
-              </v:rect>
-            </w:pict>
-          </mc:Fallback>
-        </mc:AlternateContent>
-      </w:r>
-      <w:r>
-        <w:rPr>
-          <w:b/>
-          <w:bCs/>
-          <w:noProof/>
-          <w:sz w:val="44"/>
-          <w:szCs w:val="44"/>
-          <w:lang w:val="en-US"/>
-        </w:rPr>
-        <mc:AlternateContent>
-          <mc:Choice Requires="wps">
-            <w:drawing>
-              <wp:anchor distT="0" distB="0" distL="114300" distR="114300" simplePos="0" relativeHeight="251666432" behindDoc="0" locked="0" layoutInCell="1" allowOverlap="1" wp14:anchorId="2F91596C" wp14:editId="0993E948">
-                <wp:simplePos x="0" y="0"/>
-                <wp:positionH relativeFrom="column">
-                  <wp:posOffset>1189795</wp:posOffset>
-                </wp:positionH>
-                <wp:positionV relativeFrom="paragraph">
-                  <wp:posOffset>-58029</wp:posOffset>
-                </wp:positionV>
-                <wp:extent cx="2308412" cy="558800"/>
-                <wp:effectExtent l="0" t="0" r="15875" b="12700"/>
-                <wp:wrapNone/>
-                <wp:docPr id="528099243" name="Rectangle 5"/>
-                <wp:cNvGraphicFramePr/>
-                <a:graphic xmlns:a="http://schemas.openxmlformats.org/drawingml/2006/main">
-                  <a:graphicData uri="http://schemas.microsoft.com/office/word/2010/wordprocessingShape">
-                    <wps:wsp>
-                      <wps:cNvSpPr/>
-                      <wps:spPr>
-                        <a:xfrm>
-                          <a:off x="0" y="0"/>
-                          <a:ext cx="2308412" cy="558800"/>
-                        </a:xfrm>
-                        <a:prstGeom prst="rect">
-                          <a:avLst/>
-                        </a:prstGeom>
-                      </wps:spPr>
-                      <wps:style>
-                        <a:lnRef idx="2">
-                          <a:schemeClr val="dk1">
-                            <a:shade val="15000"/>
-                          </a:schemeClr>
-                        </a:lnRef>
-                        <a:fillRef idx="1">
-                          <a:schemeClr val="dk1"/>
-                        </a:fillRef>
-                        <a:effectRef idx="0">
-                          <a:schemeClr val="dk1"/>
-                        </a:effectRef>
-                        <a:fontRef idx="minor">
-                          <a:schemeClr val="lt1"/>
-                        </a:fontRef>
-                      </wps:style>
-                      <wps:txbx>
-                        <w:txbxContent>
-                          <w:p>
-                            <w:pPr>
-                              <w:jc w:val="center"/>
-                              <w:rPr>
-                                <w:color w:val="4472C4" w:themeColor="accent1"/>
-                                <w:lang w:val="en-US"/>
-                              </w:rPr>
-                            </w:pPr>
-                            <w:r>
-                              <w:rPr>
-                                <w:color w:val="4472C4" w:themeColor="accent1"/>
-                                <w:highlight w:val="green"/>
-                                <w:lang w:val="en-US"/>
-                              </w:rPr>
-                              <w:t>Current Reservation Data</w:t>
-                            </w:r>
-                            <w:r>
-                              <w:rPr>
-                                <w:color w:val="4472C4" w:themeColor="accent1"/>
-                                <w:highlight w:val="green"/>
-                                <w:lang w:val="en-US"/>
-                              </w:rPr>
-                              <w:t xml:space="preserve"> (RAW -&gt; STAGING)</w:t>
-                            </w:r>
-                          </w:p>
-                        </w:txbxContent>
-                      </wps:txbx>
-                      <wps:bodyPr rot="0" spcFirstLastPara="0" vertOverflow="overflow" horzOverflow="overflow" vert="horz" wrap="square" lIns="91440" tIns="45720" rIns="91440" bIns="45720" numCol="1" spcCol="0" rtlCol="0" fromWordArt="0" anchor="ctr" anchorCtr="0" forceAA="0" compatLnSpc="1">
-                        <a:prstTxWarp prst="textNoShape">
-                          <a:avLst/>
-                        </a:prstTxWarp>
-                        <a:noAutofit/>
-                      </wps:bodyPr>
-                    </wps:wsp>
-                  </a:graphicData>
-                </a:graphic>
-                <wp14:sizeRelH relativeFrom="margin">
-                  <wp14:pctWidth>0</wp14:pctWidth>
-                </wp14:sizeRelH>
-                <wp14:sizeRelV relativeFrom="margin">
-                  <wp14:pctHeight>0</wp14:pctHeight>
-                </wp14:sizeRelV>
-              </wp:anchor>
-            </w:drawing>
-          </mc:Choice>
-          <mc:Fallback>
-            <w:pict>
-              <v:rect w14:anchorId="2F91596C" id="_x0000_s1027" style="position:absolute;margin-left:93.7pt;margin-top:-4.55pt;width:181.75pt;height:44pt;z-index:251666432;visibility:visible;mso-wrap-style:square;mso-width-percent:0;mso-height-percent:0;mso-wrap-distance-left:9pt;mso-wrap-distance-top:0;mso-wrap-distance-right:9pt;mso-wrap-distance-bottom:0;mso-position-horizontal:absolute;mso-position-horizontal-relative:text;mso-position-vertical:absolute;mso-position-vertical-relative:text;mso-width-percent:0;mso-height-percent:0;mso-width-relative:margin;mso-height-relative:margin;v-text-anchor:middle" o:gfxdata="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" fillcolor="black [3200]" strokecolor="black [480]" strokeweight="1pt">
-                <v:textbox>
-                  <w:txbxContent>
-                    <w:p>
-                      <w:pPr>
-                        <w:jc w:val="center"/>
-                        <w:rPr>
-                          <w:color w:val="4472C4" w:themeColor="accent1"/>
-                          <w:lang w:val="en-US"/>
-                        </w:rPr>
-                      </w:pPr>
-                      <w:r>
-                        <w:rPr>
-                          <w:color w:val="4472C4" w:themeColor="accent1"/>
-                          <w:highlight w:val="green"/>
-                          <w:lang w:val="en-US"/>
-                        </w:rPr>
-                        <w:t>Current Reservation Data</w:t>
                       </w:r>
                       <w:r>
                         <w:rPr>
@@ -882,7 +1100,7 @@
           </mc:Choice>
           <mc:Fallback>
             <w:pict>
-              <v:rect w14:anchorId="61898022" id="_x0000_s1028" style="position:absolute;margin-left:-35pt;margin-top:-28pt;width:79.5pt;height:44pt;z-index:251659264;visibility:visible;mso-wrap-style:square;mso-width-percent:0;mso-height-percent:0;mso-wrap-distance-left:9pt;mso-wrap-distance-top:0;mso-wrap-distance-right:9pt;mso-wrap-distance-bottom:0;mso-position-horizontal:absolute;mso-position-horizontal-relative:text;mso-position-vertical:absolute;mso-position-vertical-relative:text;mso-width-percent:0;mso-height-percent:0;mso-width-relative:margin;mso-height-relative:margin;v-text-anchor:middle" o:gfxdata="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" fillcolor="black [3200]" strokecolor="black [480]" strokeweight="1pt">
+              <v:rect w14:anchorId="61898022" id="_x0000_s1029" style="position:absolute;margin-left:-35pt;margin-top:-28pt;width:79.5pt;height:44pt;z-index:251659264;visibility:visible;mso-wrap-style:square;mso-width-percent:0;mso-height-percent:0;mso-wrap-distance-left:9pt;mso-wrap-distance-top:0;mso-wrap-distance-right:9pt;mso-wrap-distance-bottom:0;mso-position-horizontal:absolute;mso-position-horizontal-relative:text;mso-position-vertical:absolute;mso-position-vertical-relative:text;mso-width-percent:0;mso-height-percent:0;mso-width-relative:margin;mso-height-relative:margin;v-text-anchor:middle" o:gfxdata="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" fillcolor="black [3200]" strokecolor="black [480]" strokeweight="1pt">
                 <v:textbox>
                   <w:txbxContent>
                     <w:p>
@@ -908,6 +1126,27 @@
           </mc:Fallback>
         </mc:AlternateContent>
       </w:r>
+      <w:r>
+        <w:rPr>
+          <w:b/>
+          <w:bCs/>
+          <w:sz w:val="44"/>
+          <w:szCs w:val="44"/>
+          <w:lang w:val="en-US"/>
+        </w:rPr>
+        <w:t xml:space="preserve">                                                                                                                                         </w:t>
+      </w:r>
+    </w:p>
+    <w:p>
+      <w:pPr>
+        <w:rPr>
+          <w:b/>
+          <w:bCs/>
+          <w:sz w:val="44"/>
+          <w:szCs w:val="44"/>
+          <w:lang w:val="en-US"/>
+        </w:rPr>
+      </w:pPr>
     </w:p>
     <w:sectPr>
       <w:pgSz w:w="11906" w:h="16838"/>

</xml_diff>

<commit_message>
started competitor pricing analysis
</commit_message>
<xml_diff>
--- a/HLD.docx
+++ b/HLD.docx
@@ -353,28 +353,88 @@
           <w:lang w:val="en-US"/>
         </w:rPr>
       </w:pPr>
-    </w:p>
-    <w:p>
-      <w:pPr>
+      <w:r>
         <w:rPr>
           <w:b/>
           <w:bCs/>
+          <w:noProof/>
           <w:sz w:val="44"/>
           <w:szCs w:val="44"/>
           <w:lang w:val="en-US"/>
         </w:rPr>
-      </w:pPr>
-    </w:p>
-    <w:p>
-      <w:pPr>
-        <w:rPr>
-          <w:b/>
-          <w:bCs/>
-          <w:sz w:val="44"/>
-          <w:szCs w:val="44"/>
-          <w:lang w:val="en-US"/>
-        </w:rPr>
-      </w:pPr>
+        <w:lastRenderedPageBreak/>
+        <mc:AlternateContent>
+          <mc:Choice Requires="wps">
+            <w:drawing>
+              <wp:anchor distT="0" distB="0" distL="114300" distR="114300" simplePos="0" relativeHeight="251664384" behindDoc="0" locked="0" layoutInCell="1" allowOverlap="1" wp14:anchorId="11F40CD0" wp14:editId="77FA9829">
+                <wp:simplePos x="0" y="0"/>
+                <wp:positionH relativeFrom="column">
+                  <wp:posOffset>555625</wp:posOffset>
+                </wp:positionH>
+                <wp:positionV relativeFrom="paragraph">
+                  <wp:posOffset>-199390</wp:posOffset>
+                </wp:positionV>
+                <wp:extent cx="601579" cy="503321"/>
+                <wp:effectExtent l="0" t="0" r="65405" b="49530"/>
+                <wp:wrapNone/>
+                <wp:docPr id="919803290" name="Straight Arrow Connector 6"/>
+                <wp:cNvGraphicFramePr/>
+                <a:graphic xmlns:a="http://schemas.openxmlformats.org/drawingml/2006/main">
+                  <a:graphicData uri="http://schemas.microsoft.com/office/word/2010/wordprocessingShape">
+                    <wps:wsp>
+                      <wps:cNvCnPr/>
+                      <wps:spPr>
+                        <a:xfrm>
+                          <a:off x="0" y="0"/>
+                          <a:ext cx="601579" cy="503321"/>
+                        </a:xfrm>
+                        <a:prstGeom prst="straightConnector1">
+                          <a:avLst/>
+                        </a:prstGeom>
+                        <a:ln>
+                          <a:tailEnd type="triangle"/>
+                        </a:ln>
+                      </wps:spPr>
+                      <wps:style>
+                        <a:lnRef idx="1">
+                          <a:schemeClr val="accent1"/>
+                        </a:lnRef>
+                        <a:fillRef idx="0">
+                          <a:schemeClr val="accent1"/>
+                        </a:fillRef>
+                        <a:effectRef idx="0">
+                          <a:schemeClr val="accent1"/>
+                        </a:effectRef>
+                        <a:fontRef idx="minor">
+                          <a:schemeClr val="tx1"/>
+                        </a:fontRef>
+                      </wps:style>
+                      <wps:bodyPr/>
+                    </wps:wsp>
+                  </a:graphicData>
+                </a:graphic>
+                <wp14:sizeRelH relativeFrom="margin">
+                  <wp14:pctWidth>0</wp14:pctWidth>
+                </wp14:sizeRelH>
+                <wp14:sizeRelV relativeFrom="margin">
+                  <wp14:pctHeight>0</wp14:pctHeight>
+                </wp14:sizeRelV>
+              </wp:anchor>
+            </w:drawing>
+          </mc:Choice>
+          <mc:Fallback>
+            <w:pict>
+              <v:shapetype w14:anchorId="433735CD" id="_x0000_t32" coordsize="21600,21600" o:spt="32" o:oned="t" path="m,l21600,21600e" filled="f">
+                <v:path arrowok="t" fillok="f" o:connecttype="none"/>
+                <o:lock v:ext="edit" shapetype="t"/>
+              </v:shapetype>
+              <v:shape id="Straight Arrow Connector 6" o:spid="_x0000_s1026" type="#_x0000_t32" style="position:absolute;margin-left:43.75pt;margin-top:-15.7pt;width:47.35pt;height:39.65pt;z-index:251664384;visibility:visible;mso-wrap-style:square;mso-width-percent:0;mso-height-percent:0;mso-wrap-distance-left:9pt;mso-wrap-distance-top:0;mso-wrap-distance-right:9pt;mso-wrap-distance-bottom:0;mso-position-horizontal:absolute;mso-position-horizontal-relative:text;mso-position-vertical:absolute;mso-position-vertical-relative:text;mso-width-percent:0;mso-height-percent:0;mso-width-relative:margin;mso-height-relative:margin" o:gfxdata="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" strokecolor="#4472c4 [3204]" strokeweight=".5pt">
+                <v:stroke endarrow="block" joinstyle="miter"/>
+              </v:shape>
+            </w:pict>
+          </mc:Fallback>
+        </mc:AlternateContent>
+      </w:r>
       <w:r>
         <w:rPr>
           <w:b/>
@@ -387,18 +447,95 @@
         <mc:AlternateContent>
           <mc:Choice Requires="wps">
             <w:drawing>
-              <wp:anchor distT="0" distB="0" distL="114300" distR="114300" simplePos="0" relativeHeight="251667456" behindDoc="0" locked="0" layoutInCell="1" allowOverlap="1" wp14:anchorId="4A844F3D" wp14:editId="77643169">
+              <wp:anchor distT="0" distB="0" distL="114300" distR="114300" simplePos="0" relativeHeight="251660288" behindDoc="0" locked="0" layoutInCell="1" allowOverlap="1" wp14:anchorId="518A548A" wp14:editId="68718508">
                 <wp:simplePos x="0" y="0"/>
                 <wp:positionH relativeFrom="column">
-                  <wp:posOffset>1214855</wp:posOffset>
+                  <wp:posOffset>533400</wp:posOffset>
                 </wp:positionH>
                 <wp:positionV relativeFrom="paragraph">
-                  <wp:posOffset>63333</wp:posOffset>
+                  <wp:posOffset>-607060</wp:posOffset>
                 </wp:positionV>
-                <wp:extent cx="946484" cy="653415"/>
-                <wp:effectExtent l="0" t="0" r="25400" b="13335"/>
+                <wp:extent cx="568960" cy="45719"/>
+                <wp:effectExtent l="0" t="38100" r="40640" b="88265"/>
                 <wp:wrapNone/>
-                <wp:docPr id="935170137" name="Rectangle 6"/>
+                <wp:docPr id="507576128" name="Straight Arrow Connector 6"/>
+                <wp:cNvGraphicFramePr/>
+                <a:graphic xmlns:a="http://schemas.openxmlformats.org/drawingml/2006/main">
+                  <a:graphicData uri="http://schemas.microsoft.com/office/word/2010/wordprocessingShape">
+                    <wps:wsp>
+                      <wps:cNvCnPr/>
+                      <wps:spPr>
+                        <a:xfrm>
+                          <a:off x="0" y="0"/>
+                          <a:ext cx="568960" cy="45719"/>
+                        </a:xfrm>
+                        <a:prstGeom prst="straightConnector1">
+                          <a:avLst/>
+                        </a:prstGeom>
+                        <a:ln>
+                          <a:tailEnd type="triangle"/>
+                        </a:ln>
+                      </wps:spPr>
+                      <wps:style>
+                        <a:lnRef idx="1">
+                          <a:schemeClr val="accent1"/>
+                        </a:lnRef>
+                        <a:fillRef idx="0">
+                          <a:schemeClr val="accent1"/>
+                        </a:fillRef>
+                        <a:effectRef idx="0">
+                          <a:schemeClr val="accent1"/>
+                        </a:effectRef>
+                        <a:fontRef idx="minor">
+                          <a:schemeClr val="tx1"/>
+                        </a:fontRef>
+                      </wps:style>
+                      <wps:bodyPr/>
+                    </wps:wsp>
+                  </a:graphicData>
+                </a:graphic>
+                <wp14:sizeRelH relativeFrom="margin">
+                  <wp14:pctWidth>0</wp14:pctWidth>
+                </wp14:sizeRelH>
+                <wp14:sizeRelV relativeFrom="margin">
+                  <wp14:pctHeight>0</wp14:pctHeight>
+                </wp14:sizeRelV>
+              </wp:anchor>
+            </w:drawing>
+          </mc:Choice>
+          <mc:Fallback>
+            <w:pict>
+              <v:shape w14:anchorId="42CAA558" id="Straight Arrow Connector 6" o:spid="_x0000_s1026" type="#_x0000_t32" style="position:absolute;margin-left:42pt;margin-top:-47.8pt;width:44.8pt;height:3.6pt;z-index:251660288;visibility:visible;mso-wrap-style:square;mso-width-percent:0;mso-height-percent:0;mso-wrap-distance-left:9pt;mso-wrap-distance-top:0;mso-wrap-distance-right:9pt;mso-wrap-distance-bottom:0;mso-position-horizontal:absolute;mso-position-horizontal-relative:text;mso-position-vertical:absolute;mso-position-vertical-relative:text;mso-width-percent:0;mso-height-percent:0;mso-width-relative:margin;mso-height-relative:margin" o:gfxdata="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" strokecolor="#4472c4 [3204]" strokeweight=".5pt">
+                <v:stroke endarrow="block" joinstyle="miter"/>
+              </v:shape>
+            </w:pict>
+          </mc:Fallback>
+        </mc:AlternateContent>
+      </w:r>
+      <w:r>
+        <w:rPr>
+          <w:b/>
+          <w:bCs/>
+          <w:noProof/>
+          <w:sz w:val="44"/>
+          <w:szCs w:val="44"/>
+          <w:lang w:val="en-US"/>
+        </w:rPr>
+        <mc:AlternateContent>
+          <mc:Choice Requires="wps">
+            <w:drawing>
+              <wp:anchor distT="0" distB="0" distL="114300" distR="114300" simplePos="0" relativeHeight="251659264" behindDoc="0" locked="0" layoutInCell="1" allowOverlap="1" wp14:anchorId="61898022" wp14:editId="441396FB">
+                <wp:simplePos x="0" y="0"/>
+                <wp:positionH relativeFrom="column">
+                  <wp:posOffset>-441960</wp:posOffset>
+                </wp:positionH>
+                <wp:positionV relativeFrom="paragraph">
+                  <wp:posOffset>-782320</wp:posOffset>
+                </wp:positionV>
+                <wp:extent cx="1009650" cy="3677920"/>
+                <wp:effectExtent l="0" t="0" r="19050" b="17780"/>
+                <wp:wrapNone/>
+                <wp:docPr id="1537667419" name="Rectangle 5"/>
                 <wp:cNvGraphicFramePr/>
                 <a:graphic xmlns:a="http://schemas.openxmlformats.org/drawingml/2006/main">
                   <a:graphicData uri="http://schemas.microsoft.com/office/word/2010/wordprocessingShape">
@@ -407,7 +544,7 @@
                       <wps:spPr>
                         <a:xfrm>
                           <a:off x="0" y="0"/>
-                          <a:ext cx="946484" cy="653415"/>
+                          <a:ext cx="1009650" cy="3677920"/>
                         </a:xfrm>
                         <a:prstGeom prst="rect">
                           <a:avLst/>
@@ -442,10 +579,9 @@
                             <w:r>
                               <w:rPr>
                                 <w:color w:val="4472C4" w:themeColor="accent1"/>
-                                <w:highlight w:val="green"/>
                                 <w:lang w:val="en-US"/>
                               </w:rPr>
-                              <w:t>Streamlit UI</w:t>
+                              <w:t>Data Ingestion</w:t>
                             </w:r>
                           </w:p>
                         </w:txbxContent>
@@ -470,7 +606,7 @@
           </mc:Choice>
           <mc:Fallback>
             <w:pict>
-              <v:rect w14:anchorId="4A844F3D" id="Rectangle 6" o:spid="_x0000_s1026" style="position:absolute;margin-left:95.65pt;margin-top:5pt;width:74.55pt;height:51.45pt;z-index:251667456;visibility:visible;mso-wrap-style:square;mso-width-percent:0;mso-height-percent:0;mso-wrap-distance-left:9pt;mso-wrap-distance-top:0;mso-wrap-distance-right:9pt;mso-wrap-distance-bottom:0;mso-position-horizontal:absolute;mso-position-horizontal-relative:text;mso-position-vertical:absolute;mso-position-vertical-relative:text;mso-width-percent:0;mso-height-percent:0;mso-width-relative:margin;mso-height-relative:margin;v-text-anchor:middle" o:gfxdata="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" fillcolor="black [3200]" strokecolor="black [480]" strokeweight="1pt">
+              <v:rect w14:anchorId="61898022" id="Rectangle 5" o:spid="_x0000_s1026" style="position:absolute;margin-left:-34.8pt;margin-top:-61.6pt;width:79.5pt;height:289.6pt;z-index:251659264;visibility:visible;mso-wrap-style:square;mso-width-percent:0;mso-height-percent:0;mso-wrap-distance-left:9pt;mso-wrap-distance-top:0;mso-wrap-distance-right:9pt;mso-wrap-distance-bottom:0;mso-position-horizontal:absolute;mso-position-horizontal-relative:text;mso-position-vertical:absolute;mso-position-vertical-relative:text;mso-width-percent:0;mso-height-percent:0;mso-width-relative:margin;mso-height-relative:margin;v-text-anchor:middle" o:gfxdata="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" fillcolor="black [3200]" strokecolor="black [480]" strokeweight="1pt">
                 <v:textbox>
                   <w:txbxContent>
                     <w:p>
@@ -484,10 +620,9 @@
                       <w:r>
                         <w:rPr>
                           <w:color w:val="4472C4" w:themeColor="accent1"/>
-                          <w:highlight w:val="green"/>
                           <w:lang w:val="en-US"/>
                         </w:rPr>
-                        <w:t>Streamlit UI</w:t>
+                        <w:t>Data Ingestion</w:t>
                       </w:r>
                     </w:p>
                   </w:txbxContent>
@@ -509,16 +644,16 @@
         <mc:AlternateContent>
           <mc:Choice Requires="wps">
             <w:drawing>
-              <wp:anchor distT="0" distB="0" distL="114300" distR="114300" simplePos="0" relativeHeight="251666432" behindDoc="0" locked="0" layoutInCell="1" allowOverlap="1" wp14:anchorId="2F91596C" wp14:editId="6178E9AE">
+              <wp:anchor distT="0" distB="0" distL="114300" distR="114300" simplePos="0" relativeHeight="251666432" behindDoc="0" locked="0" layoutInCell="1" allowOverlap="1" wp14:anchorId="2F91596C" wp14:editId="5128A3B3">
                 <wp:simplePos x="0" y="0"/>
                 <wp:positionH relativeFrom="column">
-                  <wp:posOffset>2510589</wp:posOffset>
+                  <wp:posOffset>2534920</wp:posOffset>
                 </wp:positionH>
                 <wp:positionV relativeFrom="paragraph">
-                  <wp:posOffset>59456</wp:posOffset>
+                  <wp:posOffset>1</wp:posOffset>
                 </wp:positionV>
-                <wp:extent cx="2308412" cy="701842"/>
-                <wp:effectExtent l="0" t="0" r="15875" b="22225"/>
+                <wp:extent cx="2308412" cy="680720"/>
+                <wp:effectExtent l="0" t="0" r="15875" b="24130"/>
                 <wp:wrapNone/>
                 <wp:docPr id="528099243" name="Rectangle 5"/>
                 <wp:cNvGraphicFramePr/>
@@ -529,7 +664,7 @@
                       <wps:spPr>
                         <a:xfrm>
                           <a:off x="0" y="0"/>
-                          <a:ext cx="2308412" cy="701842"/>
+                          <a:ext cx="2308412" cy="680720"/>
                         </a:xfrm>
                         <a:prstGeom prst="rect">
                           <a:avLst/>
@@ -600,7 +735,7 @@
           </mc:Choice>
           <mc:Fallback>
             <w:pict>
-              <v:rect w14:anchorId="2F91596C" id="Rectangle 5" o:spid="_x0000_s1027" style="position:absolute;margin-left:197.7pt;margin-top:4.7pt;width:181.75pt;height:55.25pt;z-index:251666432;visibility:visible;mso-wrap-style:square;mso-width-percent:0;mso-height-percent:0;mso-wrap-distance-left:9pt;mso-wrap-distance-top:0;mso-wrap-distance-right:9pt;mso-wrap-distance-bottom:0;mso-position-horizontal:absolute;mso-position-horizontal-relative:text;mso-position-vertical:absolute;mso-position-vertical-relative:text;mso-width-percent:0;mso-height-percent:0;mso-width-relative:margin;mso-height-relative:margin;v-text-anchor:middle" o:gfxdata="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" fillcolor="black [3200]" strokecolor="black [480]" strokeweight="1pt">
+              <v:rect w14:anchorId="2F91596C" id="_x0000_s1027" style="position:absolute;margin-left:199.6pt;margin-top:0;width:181.75pt;height:53.6pt;z-index:251666432;visibility:visible;mso-wrap-style:square;mso-width-percent:0;mso-height-percent:0;mso-wrap-distance-left:9pt;mso-wrap-distance-top:0;mso-wrap-distance-right:9pt;mso-wrap-distance-bottom:0;mso-position-horizontal:absolute;mso-position-horizontal-relative:text;mso-position-vertical:absolute;mso-position-vertical-relative:text;mso-width-percent:0;mso-height-percent:0;mso-width-relative:margin;mso-height-relative:margin;v-text-anchor:middle" o:gfxdata="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" fillcolor="black [3200]" strokecolor="black [480]" strokeweight="1pt">
                 <v:textbox>
                   <w:txbxContent>
                     <w:p>
@@ -647,13 +782,13 @@
         <mc:AlternateContent>
           <mc:Choice Requires="wps">
             <w:drawing>
-              <wp:anchor distT="0" distB="0" distL="114300" distR="114300" simplePos="0" relativeHeight="251668480" behindDoc="0" locked="0" layoutInCell="1" allowOverlap="1" wp14:anchorId="7F34DA38" wp14:editId="683CDFC9">
+              <wp:anchor distT="0" distB="0" distL="114300" distR="114300" simplePos="0" relativeHeight="251668480" behindDoc="0" locked="0" layoutInCell="1" allowOverlap="1" wp14:anchorId="7F34DA38" wp14:editId="4CEFF89F">
                 <wp:simplePos x="0" y="0"/>
                 <wp:positionH relativeFrom="column">
-                  <wp:posOffset>2209800</wp:posOffset>
+                  <wp:posOffset>2204720</wp:posOffset>
                 </wp:positionH>
                 <wp:positionV relativeFrom="paragraph">
-                  <wp:posOffset>352224</wp:posOffset>
+                  <wp:posOffset>290195</wp:posOffset>
                 </wp:positionV>
                 <wp:extent cx="312821" cy="0"/>
                 <wp:effectExtent l="0" t="76200" r="11430" b="95250"/>
@@ -699,11 +834,7 @@
           </mc:Choice>
           <mc:Fallback>
             <w:pict>
-              <v:shapetype w14:anchorId="4B6A842C" id="_x0000_t32" coordsize="21600,21600" o:spt="32" o:oned="t" path="m,l21600,21600e" filled="f">
-                <v:path arrowok="t" fillok="f" o:connecttype="none"/>
-                <o:lock v:ext="edit" shapetype="t"/>
-              </v:shapetype>
-              <v:shape id="Straight Arrow Connector 7" o:spid="_x0000_s1026" type="#_x0000_t32" style="position:absolute;margin-left:174pt;margin-top:27.75pt;width:24.65pt;height:0;z-index:251668480;visibility:visible;mso-wrap-style:square;mso-wrap-distance-left:9pt;mso-wrap-distance-top:0;mso-wrap-distance-right:9pt;mso-wrap-distance-bottom:0;mso-position-horizontal:absolute;mso-position-horizontal-relative:text;mso-position-vertical:absolute;mso-position-vertical-relative:text" o:gfxdata="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" strokecolor="#4472c4 [3204]" strokeweight=".5pt">
+              <v:shape w14:anchorId="5C3EE0D4" id="Straight Arrow Connector 7" o:spid="_x0000_s1026" type="#_x0000_t32" style="position:absolute;margin-left:173.6pt;margin-top:22.85pt;width:24.65pt;height:0;z-index:251668480;visibility:visible;mso-wrap-style:square;mso-wrap-distance-left:9pt;mso-wrap-distance-top:0;mso-wrap-distance-right:9pt;mso-wrap-distance-bottom:0;mso-position-horizontal:absolute;mso-position-horizontal-relative:text;mso-position-vertical:absolute;mso-position-vertical-relative:text" o:gfxdata="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" strokecolor="#4472c4 [3204]" strokeweight=".5pt">
                 <v:stroke endarrow="block" joinstyle="miter"/>
               </v:shape>
             </w:pict>
@@ -722,171 +853,13 @@
         <mc:AlternateContent>
           <mc:Choice Requires="wps">
             <w:drawing>
-              <wp:anchor distT="0" distB="0" distL="114300" distR="114300" simplePos="0" relativeHeight="251664384" behindDoc="0" locked="0" layoutInCell="1" allowOverlap="1" wp14:anchorId="11F40CD0" wp14:editId="22EAA7E6">
+              <wp:anchor distT="0" distB="0" distL="114300" distR="114300" simplePos="0" relativeHeight="251662336" behindDoc="0" locked="0" layoutInCell="1" allowOverlap="1" wp14:anchorId="1F523E3A" wp14:editId="73986A84">
                 <wp:simplePos x="0" y="0"/>
                 <wp:positionH relativeFrom="column">
-                  <wp:posOffset>601579</wp:posOffset>
+                  <wp:posOffset>1184275</wp:posOffset>
                 </wp:positionH>
                 <wp:positionV relativeFrom="paragraph">
-                  <wp:posOffset>-310816</wp:posOffset>
-                </wp:positionV>
-                <wp:extent cx="601579" cy="503321"/>
-                <wp:effectExtent l="0" t="0" r="65405" b="49530"/>
-                <wp:wrapNone/>
-                <wp:docPr id="919803290" name="Straight Arrow Connector 6"/>
-                <wp:cNvGraphicFramePr/>
-                <a:graphic xmlns:a="http://schemas.openxmlformats.org/drawingml/2006/main">
-                  <a:graphicData uri="http://schemas.microsoft.com/office/word/2010/wordprocessingShape">
-                    <wps:wsp>
-                      <wps:cNvCnPr/>
-                      <wps:spPr>
-                        <a:xfrm>
-                          <a:off x="0" y="0"/>
-                          <a:ext cx="601579" cy="503321"/>
-                        </a:xfrm>
-                        <a:prstGeom prst="straightConnector1">
-                          <a:avLst/>
-                        </a:prstGeom>
-                        <a:ln>
-                          <a:tailEnd type="triangle"/>
-                        </a:ln>
-                      </wps:spPr>
-                      <wps:style>
-                        <a:lnRef idx="1">
-                          <a:schemeClr val="accent1"/>
-                        </a:lnRef>
-                        <a:fillRef idx="0">
-                          <a:schemeClr val="accent1"/>
-                        </a:fillRef>
-                        <a:effectRef idx="0">
-                          <a:schemeClr val="accent1"/>
-                        </a:effectRef>
-                        <a:fontRef idx="minor">
-                          <a:schemeClr val="tx1"/>
-                        </a:fontRef>
-                      </wps:style>
-                      <wps:bodyPr/>
-                    </wps:wsp>
-                  </a:graphicData>
-                </a:graphic>
-                <wp14:sizeRelH relativeFrom="margin">
-                  <wp14:pctWidth>0</wp14:pctWidth>
-                </wp14:sizeRelH>
-                <wp14:sizeRelV relativeFrom="margin">
-                  <wp14:pctHeight>0</wp14:pctHeight>
-                </wp14:sizeRelV>
-              </wp:anchor>
-            </w:drawing>
-          </mc:Choice>
-          <mc:Fallback>
-            <w:pict>
-              <v:shapetype w14:anchorId="13654A17" id="_x0000_t32" coordsize="21600,21600" o:spt="32" o:oned="t" path="m,l21600,21600e" filled="f">
-                <v:path arrowok="t" fillok="f" o:connecttype="none"/>
-                <o:lock v:ext="edit" shapetype="t"/>
-              </v:shapetype>
-              <v:shape id="Straight Arrow Connector 6" o:spid="_x0000_s1026" type="#_x0000_t32" style="position:absolute;margin-left:47.35pt;margin-top:-24.45pt;width:47.35pt;height:39.65pt;z-index:251664384;visibility:visible;mso-wrap-style:square;mso-width-percent:0;mso-height-percent:0;mso-wrap-distance-left:9pt;mso-wrap-distance-top:0;mso-wrap-distance-right:9pt;mso-wrap-distance-bottom:0;mso-position-horizontal:absolute;mso-position-horizontal-relative:text;mso-position-vertical:absolute;mso-position-vertical-relative:text;mso-width-percent:0;mso-height-percent:0;mso-width-relative:margin;mso-height-relative:margin" o:gfxdata="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" strokecolor="#4472c4 [3204]" strokeweight=".5pt">
-                <v:stroke endarrow="block" joinstyle="miter"/>
-              </v:shape>
-            </w:pict>
-          </mc:Fallback>
-        </mc:AlternateContent>
-      </w:r>
-      <w:r>
-        <w:rPr>
-          <w:b/>
-          <w:bCs/>
-          <w:noProof/>
-          <w:sz w:val="44"/>
-          <w:szCs w:val="44"/>
-          <w:lang w:val="en-US"/>
-        </w:rPr>
-        <mc:AlternateContent>
-          <mc:Choice Requires="wps">
-            <w:drawing>
-              <wp:anchor distT="0" distB="0" distL="114300" distR="114300" simplePos="0" relativeHeight="251660288" behindDoc="0" locked="0" layoutInCell="1" allowOverlap="1" wp14:anchorId="518A548A" wp14:editId="169800BA">
-                <wp:simplePos x="0" y="0"/>
-                <wp:positionH relativeFrom="column">
-                  <wp:posOffset>597877</wp:posOffset>
-                </wp:positionH>
-                <wp:positionV relativeFrom="paragraph">
-                  <wp:posOffset>-498232</wp:posOffset>
-                </wp:positionV>
-                <wp:extent cx="638908" cy="170913"/>
-                <wp:effectExtent l="0" t="57150" r="0" b="19685"/>
-                <wp:wrapNone/>
-                <wp:docPr id="507576128" name="Straight Arrow Connector 6"/>
-                <wp:cNvGraphicFramePr/>
-                <a:graphic xmlns:a="http://schemas.openxmlformats.org/drawingml/2006/main">
-                  <a:graphicData uri="http://schemas.microsoft.com/office/word/2010/wordprocessingShape">
-                    <wps:wsp>
-                      <wps:cNvCnPr/>
-                      <wps:spPr>
-                        <a:xfrm flipV="1">
-                          <a:off x="0" y="0"/>
-                          <a:ext cx="638908" cy="170913"/>
-                        </a:xfrm>
-                        <a:prstGeom prst="straightConnector1">
-                          <a:avLst/>
-                        </a:prstGeom>
-                        <a:ln>
-                          <a:tailEnd type="triangle"/>
-                        </a:ln>
-                      </wps:spPr>
-                      <wps:style>
-                        <a:lnRef idx="1">
-                          <a:schemeClr val="accent1"/>
-                        </a:lnRef>
-                        <a:fillRef idx="0">
-                          <a:schemeClr val="accent1"/>
-                        </a:fillRef>
-                        <a:effectRef idx="0">
-                          <a:schemeClr val="accent1"/>
-                        </a:effectRef>
-                        <a:fontRef idx="minor">
-                          <a:schemeClr val="tx1"/>
-                        </a:fontRef>
-                      </wps:style>
-                      <wps:bodyPr/>
-                    </wps:wsp>
-                  </a:graphicData>
-                </a:graphic>
-                <wp14:sizeRelH relativeFrom="margin">
-                  <wp14:pctWidth>0</wp14:pctWidth>
-                </wp14:sizeRelH>
-                <wp14:sizeRelV relativeFrom="margin">
-                  <wp14:pctHeight>0</wp14:pctHeight>
-                </wp14:sizeRelV>
-              </wp:anchor>
-            </w:drawing>
-          </mc:Choice>
-          <mc:Fallback>
-            <w:pict>
-              <v:shape w14:anchorId="5033F076" id="Straight Arrow Connector 6" o:spid="_x0000_s1026" type="#_x0000_t32" style="position:absolute;margin-left:47.1pt;margin-top:-39.25pt;width:50.3pt;height:13.45pt;flip:y;z-index:251660288;visibility:visible;mso-wrap-style:square;mso-width-percent:0;mso-height-percent:0;mso-wrap-distance-left:9pt;mso-wrap-distance-top:0;mso-wrap-distance-right:9pt;mso-wrap-distance-bottom:0;mso-position-horizontal:absolute;mso-position-horizontal-relative:text;mso-position-vertical:absolute;mso-position-vertical-relative:text;mso-width-percent:0;mso-height-percent:0;mso-width-relative:margin;mso-height-relative:margin" o:gfxdata="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" strokecolor="#4472c4 [3204]" strokeweight=".5pt">
-                <v:stroke endarrow="block" joinstyle="miter"/>
-              </v:shape>
-            </w:pict>
-          </mc:Fallback>
-        </mc:AlternateContent>
-      </w:r>
-      <w:r>
-        <w:rPr>
-          <w:b/>
-          <w:bCs/>
-          <w:noProof/>
-          <w:sz w:val="44"/>
-          <w:szCs w:val="44"/>
-          <w:lang w:val="en-US"/>
-        </w:rPr>
-        <mc:AlternateContent>
-          <mc:Choice Requires="wps">
-            <w:drawing>
-              <wp:anchor distT="0" distB="0" distL="114300" distR="114300" simplePos="0" relativeHeight="251662336" behindDoc="0" locked="0" layoutInCell="1" allowOverlap="1" wp14:anchorId="1F523E3A" wp14:editId="4F27A281">
-                <wp:simplePos x="0" y="0"/>
-                <wp:positionH relativeFrom="column">
-                  <wp:posOffset>1215146</wp:posOffset>
-                </wp:positionH>
-                <wp:positionV relativeFrom="paragraph">
-                  <wp:posOffset>-719748</wp:posOffset>
+                  <wp:posOffset>-775970</wp:posOffset>
                 </wp:positionV>
                 <wp:extent cx="2308412" cy="558800"/>
                 <wp:effectExtent l="0" t="0" r="15875" b="12700"/>
@@ -971,7 +944,7 @@
           </mc:Choice>
           <mc:Fallback>
             <w:pict>
-              <v:rect w14:anchorId="1F523E3A" id="_x0000_s1028" style="position:absolute;margin-left:95.7pt;margin-top:-56.65pt;width:181.75pt;height:44pt;z-index:251662336;visibility:visible;mso-wrap-style:square;mso-width-percent:0;mso-height-percent:0;mso-wrap-distance-left:9pt;mso-wrap-distance-top:0;mso-wrap-distance-right:9pt;mso-wrap-distance-bottom:0;mso-position-horizontal:absolute;mso-position-horizontal-relative:text;mso-position-vertical:absolute;mso-position-vertical-relative:text;mso-width-percent:0;mso-height-percent:0;mso-width-relative:margin;mso-height-relative:margin;v-text-anchor:middle" o:gfxdata="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" fillcolor="black [3200]" strokecolor="black [480]" strokeweight="1pt">
+              <v:rect w14:anchorId="1F523E3A" id="_x0000_s1028" style="position:absolute;margin-left:93.25pt;margin-top:-61.1pt;width:181.75pt;height:44pt;z-index:251662336;visibility:visible;mso-wrap-style:square;mso-width-percent:0;mso-height-percent:0;mso-wrap-distance-left:9pt;mso-wrap-distance-top:0;mso-wrap-distance-right:9pt;mso-wrap-distance-bottom:0;mso-position-horizontal:absolute;mso-position-horizontal-relative:text;mso-position-vertical:absolute;mso-position-vertical-relative:text;mso-width-percent:0;mso-height-percent:0;mso-width-relative:margin;mso-height-relative:margin;v-text-anchor:middle" o:gfxdata="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" fillcolor="black [3200]" strokecolor="black [480]" strokeweight="1pt">
                 <v:textbox>
                   <w:txbxContent>
                     <w:p>
@@ -1018,18 +991,18 @@
         <mc:AlternateContent>
           <mc:Choice Requires="wps">
             <w:drawing>
-              <wp:anchor distT="0" distB="0" distL="114300" distR="114300" simplePos="0" relativeHeight="251659264" behindDoc="0" locked="0" layoutInCell="1" allowOverlap="1" wp14:anchorId="61898022" wp14:editId="7E3F1702">
+              <wp:anchor distT="0" distB="0" distL="114300" distR="114300" simplePos="0" relativeHeight="251667456" behindDoc="0" locked="0" layoutInCell="1" allowOverlap="1" wp14:anchorId="4A844F3D" wp14:editId="3A9AD41A">
                 <wp:simplePos x="0" y="0"/>
                 <wp:positionH relativeFrom="column">
-                  <wp:posOffset>-444500</wp:posOffset>
+                  <wp:posOffset>1214755</wp:posOffset>
                 </wp:positionH>
                 <wp:positionV relativeFrom="paragraph">
-                  <wp:posOffset>-355600</wp:posOffset>
+                  <wp:posOffset>11430</wp:posOffset>
                 </wp:positionV>
-                <wp:extent cx="1009650" cy="558800"/>
-                <wp:effectExtent l="0" t="0" r="19050" b="12700"/>
+                <wp:extent cx="946484" cy="653415"/>
+                <wp:effectExtent l="0" t="0" r="25400" b="13335"/>
                 <wp:wrapNone/>
-                <wp:docPr id="1537667419" name="Rectangle 5"/>
+                <wp:docPr id="935170137" name="Rectangle 6"/>
                 <wp:cNvGraphicFramePr/>
                 <a:graphic xmlns:a="http://schemas.openxmlformats.org/drawingml/2006/main">
                   <a:graphicData uri="http://schemas.microsoft.com/office/word/2010/wordprocessingShape">
@@ -1038,7 +1011,7 @@
                       <wps:spPr>
                         <a:xfrm>
                           <a:off x="0" y="0"/>
-                          <a:ext cx="1009650" cy="558800"/>
+                          <a:ext cx="946484" cy="653415"/>
                         </a:xfrm>
                         <a:prstGeom prst="rect">
                           <a:avLst/>
@@ -1073,9 +1046,10 @@
                             <w:r>
                               <w:rPr>
                                 <w:color w:val="4472C4" w:themeColor="accent1"/>
+                                <w:highlight w:val="green"/>
                                 <w:lang w:val="en-US"/>
                               </w:rPr>
-                              <w:t>Data Ingestion</w:t>
+                              <w:t>Streamlit UI</w:t>
                             </w:r>
                           </w:p>
                         </w:txbxContent>
@@ -1100,7 +1074,7 @@
           </mc:Choice>
           <mc:Fallback>
             <w:pict>
-              <v:rect w14:anchorId="61898022" id="_x0000_s1029" style="position:absolute;margin-left:-35pt;margin-top:-28pt;width:79.5pt;height:44pt;z-index:251659264;visibility:visible;mso-wrap-style:square;mso-width-percent:0;mso-height-percent:0;mso-wrap-distance-left:9pt;mso-wrap-distance-top:0;mso-wrap-distance-right:9pt;mso-wrap-distance-bottom:0;mso-position-horizontal:absolute;mso-position-horizontal-relative:text;mso-position-vertical:absolute;mso-position-vertical-relative:text;mso-width-percent:0;mso-height-percent:0;mso-width-relative:margin;mso-height-relative:margin;v-text-anchor:middle" o:gfxdata="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" fillcolor="black [3200]" strokecolor="black [480]" strokeweight="1pt">
+              <v:rect w14:anchorId="4A844F3D" id="Rectangle 6" o:spid="_x0000_s1029" style="position:absolute;margin-left:95.65pt;margin-top:.9pt;width:74.55pt;height:51.45pt;z-index:251667456;visibility:visible;mso-wrap-style:square;mso-width-percent:0;mso-height-percent:0;mso-wrap-distance-left:9pt;mso-wrap-distance-top:0;mso-wrap-distance-right:9pt;mso-wrap-distance-bottom:0;mso-position-horizontal:absolute;mso-position-horizontal-relative:text;mso-position-vertical:absolute;mso-position-vertical-relative:text;mso-width-percent:0;mso-height-percent:0;mso-width-relative:margin;mso-height-relative:margin;v-text-anchor:middle" o:gfxdata="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" fillcolor="black [3200]" strokecolor="black [480]" strokeweight="1pt">
                 <v:textbox>
                   <w:txbxContent>
                     <w:p>
@@ -1114,9 +1088,10 @@
                       <w:r>
                         <w:rPr>
                           <w:color w:val="4472C4" w:themeColor="accent1"/>
+                          <w:highlight w:val="green"/>
                           <w:lang w:val="en-US"/>
                         </w:rPr>
-                        <w:t>Data Ingestion</w:t>
+                        <w:t>Streamlit UI</w:t>
                       </w:r>
                     </w:p>
                   </w:txbxContent>
@@ -1126,6 +1101,28 @@
           </mc:Fallback>
         </mc:AlternateContent>
       </w:r>
+    </w:p>
+    <w:p>
+      <w:pPr>
+        <w:rPr>
+          <w:b/>
+          <w:bCs/>
+          <w:sz w:val="44"/>
+          <w:szCs w:val="44"/>
+          <w:lang w:val="en-US"/>
+        </w:rPr>
+      </w:pPr>
+    </w:p>
+    <w:p>
+      <w:pPr>
+        <w:rPr>
+          <w:b/>
+          <w:bCs/>
+          <w:sz w:val="44"/>
+          <w:szCs w:val="44"/>
+          <w:lang w:val="en-US"/>
+        </w:rPr>
+      </w:pPr>
       <w:r>
         <w:rPr>
           <w:b/>

</xml_diff>

<commit_message>
add wheather, competitor,events data
</commit_message>
<xml_diff>
--- a/HLD.docx
+++ b/HLD.docx
@@ -366,174 +366,16 @@
         <mc:AlternateContent>
           <mc:Choice Requires="wps">
             <w:drawing>
-              <wp:anchor distT="0" distB="0" distL="114300" distR="114300" simplePos="0" relativeHeight="251664384" behindDoc="0" locked="0" layoutInCell="1" allowOverlap="1" wp14:anchorId="11F40CD0" wp14:editId="77FA9829">
+              <wp:anchor distT="0" distB="0" distL="114300" distR="114300" simplePos="0" relativeHeight="251659264" behindDoc="0" locked="0" layoutInCell="1" allowOverlap="1" wp14:anchorId="61898022" wp14:editId="5B7C7F66">
                 <wp:simplePos x="0" y="0"/>
                 <wp:positionH relativeFrom="column">
-                  <wp:posOffset>555625</wp:posOffset>
+                  <wp:posOffset>-443345</wp:posOffset>
                 </wp:positionH>
                 <wp:positionV relativeFrom="paragraph">
-                  <wp:posOffset>-199390</wp:posOffset>
+                  <wp:posOffset>-782783</wp:posOffset>
                 </wp:positionV>
-                <wp:extent cx="601579" cy="503321"/>
-                <wp:effectExtent l="0" t="0" r="65405" b="49530"/>
-                <wp:wrapNone/>
-                <wp:docPr id="919803290" name="Straight Arrow Connector 6"/>
-                <wp:cNvGraphicFramePr/>
-                <a:graphic xmlns:a="http://schemas.openxmlformats.org/drawingml/2006/main">
-                  <a:graphicData uri="http://schemas.microsoft.com/office/word/2010/wordprocessingShape">
-                    <wps:wsp>
-                      <wps:cNvCnPr/>
-                      <wps:spPr>
-                        <a:xfrm>
-                          <a:off x="0" y="0"/>
-                          <a:ext cx="601579" cy="503321"/>
-                        </a:xfrm>
-                        <a:prstGeom prst="straightConnector1">
-                          <a:avLst/>
-                        </a:prstGeom>
-                        <a:ln>
-                          <a:tailEnd type="triangle"/>
-                        </a:ln>
-                      </wps:spPr>
-                      <wps:style>
-                        <a:lnRef idx="1">
-                          <a:schemeClr val="accent1"/>
-                        </a:lnRef>
-                        <a:fillRef idx="0">
-                          <a:schemeClr val="accent1"/>
-                        </a:fillRef>
-                        <a:effectRef idx="0">
-                          <a:schemeClr val="accent1"/>
-                        </a:effectRef>
-                        <a:fontRef idx="minor">
-                          <a:schemeClr val="tx1"/>
-                        </a:fontRef>
-                      </wps:style>
-                      <wps:bodyPr/>
-                    </wps:wsp>
-                  </a:graphicData>
-                </a:graphic>
-                <wp14:sizeRelH relativeFrom="margin">
-                  <wp14:pctWidth>0</wp14:pctWidth>
-                </wp14:sizeRelH>
-                <wp14:sizeRelV relativeFrom="margin">
-                  <wp14:pctHeight>0</wp14:pctHeight>
-                </wp14:sizeRelV>
-              </wp:anchor>
-            </w:drawing>
-          </mc:Choice>
-          <mc:Fallback>
-            <w:pict>
-              <v:shapetype w14:anchorId="433735CD" id="_x0000_t32" coordsize="21600,21600" o:spt="32" o:oned="t" path="m,l21600,21600e" filled="f">
-                <v:path arrowok="t" fillok="f" o:connecttype="none"/>
-                <o:lock v:ext="edit" shapetype="t"/>
-              </v:shapetype>
-              <v:shape id="Straight Arrow Connector 6" o:spid="_x0000_s1026" type="#_x0000_t32" style="position:absolute;margin-left:43.75pt;margin-top:-15.7pt;width:47.35pt;height:39.65pt;z-index:251664384;visibility:visible;mso-wrap-style:square;mso-width-percent:0;mso-height-percent:0;mso-wrap-distance-left:9pt;mso-wrap-distance-top:0;mso-wrap-distance-right:9pt;mso-wrap-distance-bottom:0;mso-position-horizontal:absolute;mso-position-horizontal-relative:text;mso-position-vertical:absolute;mso-position-vertical-relative:text;mso-width-percent:0;mso-height-percent:0;mso-width-relative:margin;mso-height-relative:margin" o:gfxdata="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" strokecolor="#4472c4 [3204]" strokeweight=".5pt">
-                <v:stroke endarrow="block" joinstyle="miter"/>
-              </v:shape>
-            </w:pict>
-          </mc:Fallback>
-        </mc:AlternateContent>
-      </w:r>
-      <w:r>
-        <w:rPr>
-          <w:b/>
-          <w:bCs/>
-          <w:noProof/>
-          <w:sz w:val="44"/>
-          <w:szCs w:val="44"/>
-          <w:lang w:val="en-US"/>
-        </w:rPr>
-        <mc:AlternateContent>
-          <mc:Choice Requires="wps">
-            <w:drawing>
-              <wp:anchor distT="0" distB="0" distL="114300" distR="114300" simplePos="0" relativeHeight="251660288" behindDoc="0" locked="0" layoutInCell="1" allowOverlap="1" wp14:anchorId="518A548A" wp14:editId="68718508">
-                <wp:simplePos x="0" y="0"/>
-                <wp:positionH relativeFrom="column">
-                  <wp:posOffset>533400</wp:posOffset>
-                </wp:positionH>
-                <wp:positionV relativeFrom="paragraph">
-                  <wp:posOffset>-607060</wp:posOffset>
-                </wp:positionV>
-                <wp:extent cx="568960" cy="45719"/>
-                <wp:effectExtent l="0" t="38100" r="40640" b="88265"/>
-                <wp:wrapNone/>
-                <wp:docPr id="507576128" name="Straight Arrow Connector 6"/>
-                <wp:cNvGraphicFramePr/>
-                <a:graphic xmlns:a="http://schemas.openxmlformats.org/drawingml/2006/main">
-                  <a:graphicData uri="http://schemas.microsoft.com/office/word/2010/wordprocessingShape">
-                    <wps:wsp>
-                      <wps:cNvCnPr/>
-                      <wps:spPr>
-                        <a:xfrm>
-                          <a:off x="0" y="0"/>
-                          <a:ext cx="568960" cy="45719"/>
-                        </a:xfrm>
-                        <a:prstGeom prst="straightConnector1">
-                          <a:avLst/>
-                        </a:prstGeom>
-                        <a:ln>
-                          <a:tailEnd type="triangle"/>
-                        </a:ln>
-                      </wps:spPr>
-                      <wps:style>
-                        <a:lnRef idx="1">
-                          <a:schemeClr val="accent1"/>
-                        </a:lnRef>
-                        <a:fillRef idx="0">
-                          <a:schemeClr val="accent1"/>
-                        </a:fillRef>
-                        <a:effectRef idx="0">
-                          <a:schemeClr val="accent1"/>
-                        </a:effectRef>
-                        <a:fontRef idx="minor">
-                          <a:schemeClr val="tx1"/>
-                        </a:fontRef>
-                      </wps:style>
-                      <wps:bodyPr/>
-                    </wps:wsp>
-                  </a:graphicData>
-                </a:graphic>
-                <wp14:sizeRelH relativeFrom="margin">
-                  <wp14:pctWidth>0</wp14:pctWidth>
-                </wp14:sizeRelH>
-                <wp14:sizeRelV relativeFrom="margin">
-                  <wp14:pctHeight>0</wp14:pctHeight>
-                </wp14:sizeRelV>
-              </wp:anchor>
-            </w:drawing>
-          </mc:Choice>
-          <mc:Fallback>
-            <w:pict>
-              <v:shape w14:anchorId="42CAA558" id="Straight Arrow Connector 6" o:spid="_x0000_s1026" type="#_x0000_t32" style="position:absolute;margin-left:42pt;margin-top:-47.8pt;width:44.8pt;height:3.6pt;z-index:251660288;visibility:visible;mso-wrap-style:square;mso-width-percent:0;mso-height-percent:0;mso-wrap-distance-left:9pt;mso-wrap-distance-top:0;mso-wrap-distance-right:9pt;mso-wrap-distance-bottom:0;mso-position-horizontal:absolute;mso-position-horizontal-relative:text;mso-position-vertical:absolute;mso-position-vertical-relative:text;mso-width-percent:0;mso-height-percent:0;mso-width-relative:margin;mso-height-relative:margin" o:gfxdata="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" strokecolor="#4472c4 [3204]" strokeweight=".5pt">
-                <v:stroke endarrow="block" joinstyle="miter"/>
-              </v:shape>
-            </w:pict>
-          </mc:Fallback>
-        </mc:AlternateContent>
-      </w:r>
-      <w:r>
-        <w:rPr>
-          <w:b/>
-          <w:bCs/>
-          <w:noProof/>
-          <w:sz w:val="44"/>
-          <w:szCs w:val="44"/>
-          <w:lang w:val="en-US"/>
-        </w:rPr>
-        <mc:AlternateContent>
-          <mc:Choice Requires="wps">
-            <w:drawing>
-              <wp:anchor distT="0" distB="0" distL="114300" distR="114300" simplePos="0" relativeHeight="251659264" behindDoc="0" locked="0" layoutInCell="1" allowOverlap="1" wp14:anchorId="61898022" wp14:editId="441396FB">
-                <wp:simplePos x="0" y="0"/>
-                <wp:positionH relativeFrom="column">
-                  <wp:posOffset>-441960</wp:posOffset>
-                </wp:positionH>
-                <wp:positionV relativeFrom="paragraph">
-                  <wp:posOffset>-782320</wp:posOffset>
-                </wp:positionV>
-                <wp:extent cx="1009650" cy="3677920"/>
-                <wp:effectExtent l="0" t="0" r="19050" b="17780"/>
+                <wp:extent cx="1009650" cy="4523509"/>
+                <wp:effectExtent l="0" t="0" r="19050" b="10795"/>
                 <wp:wrapNone/>
                 <wp:docPr id="1537667419" name="Rectangle 5"/>
                 <wp:cNvGraphicFramePr/>
@@ -544,7 +386,7 @@
                       <wps:spPr>
                         <a:xfrm>
                           <a:off x="0" y="0"/>
-                          <a:ext cx="1009650" cy="3677920"/>
+                          <a:ext cx="1009650" cy="4523509"/>
                         </a:xfrm>
                         <a:prstGeom prst="rect">
                           <a:avLst/>
@@ -606,7 +448,7 @@
           </mc:Choice>
           <mc:Fallback>
             <w:pict>
-              <v:rect w14:anchorId="61898022" id="Rectangle 5" o:spid="_x0000_s1026" style="position:absolute;margin-left:-34.8pt;margin-top:-61.6pt;width:79.5pt;height:289.6pt;z-index:251659264;visibility:visible;mso-wrap-style:square;mso-width-percent:0;mso-height-percent:0;mso-wrap-distance-left:9pt;mso-wrap-distance-top:0;mso-wrap-distance-right:9pt;mso-wrap-distance-bottom:0;mso-position-horizontal:absolute;mso-position-horizontal-relative:text;mso-position-vertical:absolute;mso-position-vertical-relative:text;mso-width-percent:0;mso-height-percent:0;mso-width-relative:margin;mso-height-relative:margin;v-text-anchor:middle" o:gfxdata="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" fillcolor="black [3200]" strokecolor="black [480]" strokeweight="1pt">
+              <v:rect w14:anchorId="61898022" id="Rectangle 5" o:spid="_x0000_s1026" style="position:absolute;margin-left:-34.9pt;margin-top:-61.65pt;width:79.5pt;height:356.2pt;z-index:251659264;visibility:visible;mso-wrap-style:square;mso-width-percent:0;mso-height-percent:0;mso-wrap-distance-left:9pt;mso-wrap-distance-top:0;mso-wrap-distance-right:9pt;mso-wrap-distance-bottom:0;mso-position-horizontal:absolute;mso-position-horizontal-relative:text;mso-position-vertical:absolute;mso-position-vertical-relative:text;mso-width-percent:0;mso-height-percent:0;mso-width-relative:margin;mso-height-relative:margin;v-text-anchor:middle" o:gfxdata="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" fillcolor="black [3200]" strokecolor="black [480]" strokeweight="1pt">
                 <v:textbox>
                   <w:txbxContent>
                     <w:p>
@@ -644,13 +486,100 @@
         <mc:AlternateContent>
           <mc:Choice Requires="wps">
             <w:drawing>
-              <wp:anchor distT="0" distB="0" distL="114300" distR="114300" simplePos="0" relativeHeight="251666432" behindDoc="0" locked="0" layoutInCell="1" allowOverlap="1" wp14:anchorId="2F91596C" wp14:editId="5128A3B3">
+              <wp:anchor distT="0" distB="0" distL="114300" distR="114300" simplePos="0" relativeHeight="251677696" behindDoc="0" locked="0" layoutInCell="1" allowOverlap="1" wp14:anchorId="6A1B29EF" wp14:editId="0D59A131">
                 <wp:simplePos x="0" y="0"/>
                 <wp:positionH relativeFrom="column">
-                  <wp:posOffset>2534920</wp:posOffset>
+                  <wp:posOffset>2943225</wp:posOffset>
                 </wp:positionH>
                 <wp:positionV relativeFrom="paragraph">
-                  <wp:posOffset>1</wp:posOffset>
+                  <wp:posOffset>-31750</wp:posOffset>
+                </wp:positionV>
+                <wp:extent cx="1122680" cy="228600"/>
+                <wp:effectExtent l="0" t="19050" r="39370" b="38100"/>
+                <wp:wrapNone/>
+                <wp:docPr id="559875436" name="Arrow: Right 10"/>
+                <wp:cNvGraphicFramePr/>
+                <a:graphic xmlns:a="http://schemas.openxmlformats.org/drawingml/2006/main">
+                  <a:graphicData uri="http://schemas.microsoft.com/office/word/2010/wordprocessingShape">
+                    <wps:wsp>
+                      <wps:cNvSpPr/>
+                      <wps:spPr>
+                        <a:xfrm>
+                          <a:off x="0" y="0"/>
+                          <a:ext cx="1122680" cy="228600"/>
+                        </a:xfrm>
+                        <a:prstGeom prst="rightArrow">
+                          <a:avLst/>
+                        </a:prstGeom>
+                      </wps:spPr>
+                      <wps:style>
+                        <a:lnRef idx="2">
+                          <a:schemeClr val="accent6"/>
+                        </a:lnRef>
+                        <a:fillRef idx="1">
+                          <a:schemeClr val="lt1"/>
+                        </a:fillRef>
+                        <a:effectRef idx="0">
+                          <a:schemeClr val="accent6"/>
+                        </a:effectRef>
+                        <a:fontRef idx="minor">
+                          <a:schemeClr val="dk1"/>
+                        </a:fontRef>
+                      </wps:style>
+                      <wps:bodyPr rot="0" spcFirstLastPara="0" vertOverflow="overflow" horzOverflow="overflow" vert="horz" wrap="square" lIns="91440" tIns="45720" rIns="91440" bIns="45720" numCol="1" spcCol="0" rtlCol="0" fromWordArt="0" anchor="ctr" anchorCtr="0" forceAA="0" compatLnSpc="1">
+                        <a:prstTxWarp prst="textNoShape">
+                          <a:avLst/>
+                        </a:prstTxWarp>
+                        <a:noAutofit/>
+                      </wps:bodyPr>
+                    </wps:wsp>
+                  </a:graphicData>
+                </a:graphic>
+              </wp:anchor>
+            </w:drawing>
+          </mc:Choice>
+          <mc:Fallback>
+            <w:pict>
+              <v:shapetype w14:anchorId="389294D8" id="_x0000_t13" coordsize="21600,21600" o:spt="13" adj="16200,5400" path="m@0,l@0@1,0@1,0@2@0@2@0,21600,21600,10800xe">
+                <v:stroke joinstyle="miter"/>
+                <v:formulas>
+                  <v:f eqn="val #0"/>
+                  <v:f eqn="val #1"/>
+                  <v:f eqn="sum height 0 #1"/>
+                  <v:f eqn="sum 10800 0 #1"/>
+                  <v:f eqn="sum width 0 #0"/>
+                  <v:f eqn="prod @4 @3 10800"/>
+                  <v:f eqn="sum width 0 @5"/>
+                </v:formulas>
+                <v:path o:connecttype="custom" o:connectlocs="@0,0;0,10800;@0,21600;21600,10800" o:connectangles="270,180,90,0" textboxrect="0,@1,@6,@2"/>
+                <v:handles>
+                  <v:h position="#0,#1" xrange="0,21600" yrange="0,10800"/>
+                </v:handles>
+              </v:shapetype>
+              <v:shape id="Arrow: Right 10" o:spid="_x0000_s1026" type="#_x0000_t13" style="position:absolute;margin-left:231.75pt;margin-top:-2.5pt;width:88.4pt;height:18pt;z-index:251677696;visibility:visible;mso-wrap-style:square;mso-wrap-distance-left:9pt;mso-wrap-distance-top:0;mso-wrap-distance-right:9pt;mso-wrap-distance-bottom:0;mso-position-horizontal:absolute;mso-position-horizontal-relative:text;mso-position-vertical:absolute;mso-position-vertical-relative:text;v-text-anchor:middle" o:gfxdata="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" adj="19401" fillcolor="white [3201]" strokecolor="#70ad47 [3209]" strokeweight="1pt"/>
+            </w:pict>
+          </mc:Fallback>
+        </mc:AlternateContent>
+      </w:r>
+      <w:r>
+        <w:rPr>
+          <w:b/>
+          <w:bCs/>
+          <w:noProof/>
+          <w:sz w:val="44"/>
+          <w:szCs w:val="44"/>
+          <w:lang w:val="en-US"/>
+        </w:rPr>
+        <mc:AlternateContent>
+          <mc:Choice Requires="wps">
+            <w:drawing>
+              <wp:anchor distT="0" distB="0" distL="114300" distR="114300" simplePos="0" relativeHeight="251666432" behindDoc="0" locked="0" layoutInCell="1" allowOverlap="1" wp14:anchorId="2F91596C" wp14:editId="0783C28F">
+                <wp:simplePos x="0" y="0"/>
+                <wp:positionH relativeFrom="column">
+                  <wp:posOffset>4121785</wp:posOffset>
+                </wp:positionH>
+                <wp:positionV relativeFrom="paragraph">
+                  <wp:posOffset>-208280</wp:posOffset>
                 </wp:positionV>
                 <wp:extent cx="2308412" cy="680720"/>
                 <wp:effectExtent l="0" t="0" r="15875" b="24130"/>
@@ -735,7 +664,7 @@
           </mc:Choice>
           <mc:Fallback>
             <w:pict>
-              <v:rect w14:anchorId="2F91596C" id="_x0000_s1027" style="position:absolute;margin-left:199.6pt;margin-top:0;width:181.75pt;height:53.6pt;z-index:251666432;visibility:visible;mso-wrap-style:square;mso-width-percent:0;mso-height-percent:0;mso-wrap-distance-left:9pt;mso-wrap-distance-top:0;mso-wrap-distance-right:9pt;mso-wrap-distance-bottom:0;mso-position-horizontal:absolute;mso-position-horizontal-relative:text;mso-position-vertical:absolute;mso-position-vertical-relative:text;mso-width-percent:0;mso-height-percent:0;mso-width-relative:margin;mso-height-relative:margin;v-text-anchor:middle" o:gfxdata="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" fillcolor="black [3200]" strokecolor="black [480]" strokeweight="1pt">
+              <v:rect w14:anchorId="2F91596C" id="_x0000_s1027" style="position:absolute;margin-left:324.55pt;margin-top:-16.4pt;width:181.75pt;height:53.6pt;z-index:251666432;visibility:visible;mso-wrap-style:square;mso-width-percent:0;mso-height-percent:0;mso-wrap-distance-left:9pt;mso-wrap-distance-top:0;mso-wrap-distance-right:9pt;mso-wrap-distance-bottom:0;mso-position-horizontal:absolute;mso-position-horizontal-relative:text;mso-position-vertical:absolute;mso-position-vertical-relative:text;mso-width-percent:0;mso-height-percent:0;mso-width-relative:margin;mso-height-relative:margin;v-text-anchor:middle" o:gfxdata="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" fillcolor="black [3200]" strokecolor="black [480]" strokeweight="1pt">
                 <v:textbox>
                   <w:txbxContent>
                     <w:p>
@@ -782,61 +711,112 @@
         <mc:AlternateContent>
           <mc:Choice Requires="wps">
             <w:drawing>
-              <wp:anchor distT="0" distB="0" distL="114300" distR="114300" simplePos="0" relativeHeight="251668480" behindDoc="0" locked="0" layoutInCell="1" allowOverlap="1" wp14:anchorId="7F34DA38" wp14:editId="4CEFF89F">
+              <wp:anchor distT="0" distB="0" distL="114300" distR="114300" simplePos="0" relativeHeight="251667456" behindDoc="0" locked="0" layoutInCell="1" allowOverlap="1" wp14:anchorId="4A844F3D" wp14:editId="34027098">
                 <wp:simplePos x="0" y="0"/>
                 <wp:positionH relativeFrom="column">
-                  <wp:posOffset>2204720</wp:posOffset>
+                  <wp:posOffset>1774825</wp:posOffset>
                 </wp:positionH>
                 <wp:positionV relativeFrom="paragraph">
-                  <wp:posOffset>290195</wp:posOffset>
+                  <wp:posOffset>-187960</wp:posOffset>
                 </wp:positionV>
-                <wp:extent cx="312821" cy="0"/>
-                <wp:effectExtent l="0" t="76200" r="11430" b="95250"/>
+                <wp:extent cx="1104900" cy="653415"/>
+                <wp:effectExtent l="0" t="0" r="19050" b="13335"/>
                 <wp:wrapNone/>
-                <wp:docPr id="1989853656" name="Straight Arrow Connector 7"/>
+                <wp:docPr id="935170137" name="Rectangle 6"/>
                 <wp:cNvGraphicFramePr/>
                 <a:graphic xmlns:a="http://schemas.openxmlformats.org/drawingml/2006/main">
                   <a:graphicData uri="http://schemas.microsoft.com/office/word/2010/wordprocessingShape">
                     <wps:wsp>
-                      <wps:cNvCnPr/>
+                      <wps:cNvSpPr/>
                       <wps:spPr>
                         <a:xfrm>
                           <a:off x="0" y="0"/>
-                          <a:ext cx="312821" cy="0"/>
+                          <a:ext cx="1104900" cy="653415"/>
                         </a:xfrm>
-                        <a:prstGeom prst="straightConnector1">
+                        <a:prstGeom prst="rect">
                           <a:avLst/>
                         </a:prstGeom>
-                        <a:ln>
-                          <a:tailEnd type="triangle"/>
-                        </a:ln>
                       </wps:spPr>
                       <wps:style>
-                        <a:lnRef idx="1">
-                          <a:schemeClr val="accent1"/>
+                        <a:lnRef idx="2">
+                          <a:schemeClr val="dk1">
+                            <a:shade val="15000"/>
+                          </a:schemeClr>
                         </a:lnRef>
-                        <a:fillRef idx="0">
-                          <a:schemeClr val="accent1"/>
+                        <a:fillRef idx="1">
+                          <a:schemeClr val="dk1"/>
                         </a:fillRef>
                         <a:effectRef idx="0">
-                          <a:schemeClr val="accent1"/>
+                          <a:schemeClr val="dk1"/>
                         </a:effectRef>
                         <a:fontRef idx="minor">
-                          <a:schemeClr val="tx1"/>
+                          <a:schemeClr val="lt1"/>
                         </a:fontRef>
                       </wps:style>
-                      <wps:bodyPr/>
+                      <wps:txbx>
+                        <w:txbxContent>
+                          <w:p>
+                            <w:pPr>
+                              <w:jc w:val="center"/>
+                              <w:rPr>
+                                <w:color w:val="4472C4" w:themeColor="accent1"/>
+                                <w:lang w:val="en-US"/>
+                              </w:rPr>
+                            </w:pPr>
+                            <w:r>
+                              <w:rPr>
+                                <w:color w:val="4472C4" w:themeColor="accent1"/>
+                                <w:highlight w:val="green"/>
+                                <w:lang w:val="en-US"/>
+                              </w:rPr>
+                              <w:t>Streamlit UI</w:t>
+                            </w:r>
+                          </w:p>
+                        </w:txbxContent>
+                      </wps:txbx>
+                      <wps:bodyPr rot="0" spcFirstLastPara="0" vertOverflow="overflow" horzOverflow="overflow" vert="horz" wrap="square" lIns="91440" tIns="45720" rIns="91440" bIns="45720" numCol="1" spcCol="0" rtlCol="0" fromWordArt="0" anchor="ctr" anchorCtr="0" forceAA="0" compatLnSpc="1">
+                        <a:prstTxWarp prst="textNoShape">
+                          <a:avLst/>
+                        </a:prstTxWarp>
+                        <a:noAutofit/>
+                      </wps:bodyPr>
                     </wps:wsp>
                   </a:graphicData>
                 </a:graphic>
+                <wp14:sizeRelH relativeFrom="margin">
+                  <wp14:pctWidth>0</wp14:pctWidth>
+                </wp14:sizeRelH>
+                <wp14:sizeRelV relativeFrom="margin">
+                  <wp14:pctHeight>0</wp14:pctHeight>
+                </wp14:sizeRelV>
               </wp:anchor>
             </w:drawing>
           </mc:Choice>
           <mc:Fallback>
             <w:pict>
-              <v:shape w14:anchorId="5C3EE0D4" id="Straight Arrow Connector 7" o:spid="_x0000_s1026" type="#_x0000_t32" style="position:absolute;margin-left:173.6pt;margin-top:22.85pt;width:24.65pt;height:0;z-index:251668480;visibility:visible;mso-wrap-style:square;mso-wrap-distance-left:9pt;mso-wrap-distance-top:0;mso-wrap-distance-right:9pt;mso-wrap-distance-bottom:0;mso-position-horizontal:absolute;mso-position-horizontal-relative:text;mso-position-vertical:absolute;mso-position-vertical-relative:text" o:gfxdata="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" strokecolor="#4472c4 [3204]" strokeweight=".5pt">
-                <v:stroke endarrow="block" joinstyle="miter"/>
-              </v:shape>
+              <v:rect w14:anchorId="4A844F3D" id="Rectangle 6" o:spid="_x0000_s1028" style="position:absolute;margin-left:139.75pt;margin-top:-14.8pt;width:87pt;height:51.45pt;z-index:251667456;visibility:visible;mso-wrap-style:square;mso-width-percent:0;mso-height-percent:0;mso-wrap-distance-left:9pt;mso-wrap-distance-top:0;mso-wrap-distance-right:9pt;mso-wrap-distance-bottom:0;mso-position-horizontal:absolute;mso-position-horizontal-relative:text;mso-position-vertical:absolute;mso-position-vertical-relative:text;mso-width-percent:0;mso-height-percent:0;mso-width-relative:margin;mso-height-relative:margin;v-text-anchor:middle" o:gfxdata="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" fillcolor="black [3200]" strokecolor="black [480]" strokeweight="1pt">
+                <v:textbox>
+                  <w:txbxContent>
+                    <w:p>
+                      <w:pPr>
+                        <w:jc w:val="center"/>
+                        <w:rPr>
+                          <w:color w:val="4472C4" w:themeColor="accent1"/>
+                          <w:lang w:val="en-US"/>
+                        </w:rPr>
+                      </w:pPr>
+                      <w:r>
+                        <w:rPr>
+                          <w:color w:val="4472C4" w:themeColor="accent1"/>
+                          <w:highlight w:val="green"/>
+                          <w:lang w:val="en-US"/>
+                        </w:rPr>
+                        <w:t>Streamlit UI</w:t>
+                      </w:r>
+                    </w:p>
+                  </w:txbxContent>
+                </v:textbox>
+              </v:rect>
             </w:pict>
           </mc:Fallback>
         </mc:AlternateContent>
@@ -853,13 +833,155 @@
         <mc:AlternateContent>
           <mc:Choice Requires="wps">
             <w:drawing>
-              <wp:anchor distT="0" distB="0" distL="114300" distR="114300" simplePos="0" relativeHeight="251662336" behindDoc="0" locked="0" layoutInCell="1" allowOverlap="1" wp14:anchorId="1F523E3A" wp14:editId="73986A84">
+              <wp:anchor distT="0" distB="0" distL="114300" distR="114300" simplePos="0" relativeHeight="251675648" behindDoc="0" locked="0" layoutInCell="1" allowOverlap="1" wp14:anchorId="506D9FAF" wp14:editId="57D123DC">
                 <wp:simplePos x="0" y="0"/>
                 <wp:positionH relativeFrom="column">
-                  <wp:posOffset>1184275</wp:posOffset>
+                  <wp:posOffset>584200</wp:posOffset>
                 </wp:positionH>
                 <wp:positionV relativeFrom="paragraph">
-                  <wp:posOffset>-775970</wp:posOffset>
+                  <wp:posOffset>-36830</wp:posOffset>
+                </wp:positionV>
+                <wp:extent cx="1122680" cy="228600"/>
+                <wp:effectExtent l="0" t="19050" r="39370" b="38100"/>
+                <wp:wrapNone/>
+                <wp:docPr id="1227887895" name="Arrow: Right 10"/>
+                <wp:cNvGraphicFramePr/>
+                <a:graphic xmlns:a="http://schemas.openxmlformats.org/drawingml/2006/main">
+                  <a:graphicData uri="http://schemas.microsoft.com/office/word/2010/wordprocessingShape">
+                    <wps:wsp>
+                      <wps:cNvSpPr/>
+                      <wps:spPr>
+                        <a:xfrm>
+                          <a:off x="0" y="0"/>
+                          <a:ext cx="1122680" cy="228600"/>
+                        </a:xfrm>
+                        <a:prstGeom prst="rightArrow">
+                          <a:avLst/>
+                        </a:prstGeom>
+                      </wps:spPr>
+                      <wps:style>
+                        <a:lnRef idx="2">
+                          <a:schemeClr val="accent6"/>
+                        </a:lnRef>
+                        <a:fillRef idx="1">
+                          <a:schemeClr val="lt1"/>
+                        </a:fillRef>
+                        <a:effectRef idx="0">
+                          <a:schemeClr val="accent6"/>
+                        </a:effectRef>
+                        <a:fontRef idx="minor">
+                          <a:schemeClr val="dk1"/>
+                        </a:fontRef>
+                      </wps:style>
+                      <wps:bodyPr rot="0" spcFirstLastPara="0" vertOverflow="overflow" horzOverflow="overflow" vert="horz" wrap="square" lIns="91440" tIns="45720" rIns="91440" bIns="45720" numCol="1" spcCol="0" rtlCol="0" fromWordArt="0" anchor="ctr" anchorCtr="0" forceAA="0" compatLnSpc="1">
+                        <a:prstTxWarp prst="textNoShape">
+                          <a:avLst/>
+                        </a:prstTxWarp>
+                        <a:noAutofit/>
+                      </wps:bodyPr>
+                    </wps:wsp>
+                  </a:graphicData>
+                </a:graphic>
+              </wp:anchor>
+            </w:drawing>
+          </mc:Choice>
+          <mc:Fallback>
+            <w:pict>
+              <v:shape w14:anchorId="6A9CAFE9" id="Arrow: Right 10" o:spid="_x0000_s1026" type="#_x0000_t13" style="position:absolute;margin-left:46pt;margin-top:-2.9pt;width:88.4pt;height:18pt;z-index:251675648;visibility:visible;mso-wrap-style:square;mso-wrap-distance-left:9pt;mso-wrap-distance-top:0;mso-wrap-distance-right:9pt;mso-wrap-distance-bottom:0;mso-position-horizontal:absolute;mso-position-horizontal-relative:text;mso-position-vertical:absolute;mso-position-vertical-relative:text;v-text-anchor:middle" o:gfxdata="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" adj="19401" fillcolor="white [3201]" strokecolor="#70ad47 [3209]" strokeweight="1pt"/>
+            </w:pict>
+          </mc:Fallback>
+        </mc:AlternateContent>
+      </w:r>
+      <w:r>
+        <w:rPr>
+          <w:b/>
+          <w:bCs/>
+          <w:noProof/>
+          <w:sz w:val="44"/>
+          <w:szCs w:val="44"/>
+          <w:lang w:val="en-US"/>
+        </w:rPr>
+        <mc:AlternateContent>
+          <mc:Choice Requires="wps">
+            <w:drawing>
+              <wp:anchor distT="0" distB="0" distL="114300" distR="114300" simplePos="0" relativeHeight="251673600" behindDoc="0" locked="0" layoutInCell="1" allowOverlap="1" wp14:anchorId="6706F7B2" wp14:editId="58387843">
+                <wp:simplePos x="0" y="0"/>
+                <wp:positionH relativeFrom="column">
+                  <wp:posOffset>589280</wp:posOffset>
+                </wp:positionH>
+                <wp:positionV relativeFrom="paragraph">
+                  <wp:posOffset>-629920</wp:posOffset>
+                </wp:positionV>
+                <wp:extent cx="1122680" cy="228600"/>
+                <wp:effectExtent l="0" t="19050" r="39370" b="38100"/>
+                <wp:wrapNone/>
+                <wp:docPr id="939372569" name="Arrow: Right 10"/>
+                <wp:cNvGraphicFramePr/>
+                <a:graphic xmlns:a="http://schemas.openxmlformats.org/drawingml/2006/main">
+                  <a:graphicData uri="http://schemas.microsoft.com/office/word/2010/wordprocessingShape">
+                    <wps:wsp>
+                      <wps:cNvSpPr/>
+                      <wps:spPr>
+                        <a:xfrm>
+                          <a:off x="0" y="0"/>
+                          <a:ext cx="1122680" cy="228600"/>
+                        </a:xfrm>
+                        <a:prstGeom prst="rightArrow">
+                          <a:avLst/>
+                        </a:prstGeom>
+                      </wps:spPr>
+                      <wps:style>
+                        <a:lnRef idx="2">
+                          <a:schemeClr val="accent6"/>
+                        </a:lnRef>
+                        <a:fillRef idx="1">
+                          <a:schemeClr val="lt1"/>
+                        </a:fillRef>
+                        <a:effectRef idx="0">
+                          <a:schemeClr val="accent6"/>
+                        </a:effectRef>
+                        <a:fontRef idx="minor">
+                          <a:schemeClr val="dk1"/>
+                        </a:fontRef>
+                      </wps:style>
+                      <wps:bodyPr rot="0" spcFirstLastPara="0" vertOverflow="overflow" horzOverflow="overflow" vert="horz" wrap="square" lIns="91440" tIns="45720" rIns="91440" bIns="45720" numCol="1" spcCol="0" rtlCol="0" fromWordArt="0" anchor="ctr" anchorCtr="0" forceAA="0" compatLnSpc="1">
+                        <a:prstTxWarp prst="textNoShape">
+                          <a:avLst/>
+                        </a:prstTxWarp>
+                        <a:noAutofit/>
+                      </wps:bodyPr>
+                    </wps:wsp>
+                  </a:graphicData>
+                </a:graphic>
+              </wp:anchor>
+            </w:drawing>
+          </mc:Choice>
+          <mc:Fallback>
+            <w:pict>
+              <v:shape w14:anchorId="3167E1AF" id="Arrow: Right 10" o:spid="_x0000_s1026" type="#_x0000_t13" style="position:absolute;margin-left:46.4pt;margin-top:-49.6pt;width:88.4pt;height:18pt;z-index:251673600;visibility:visible;mso-wrap-style:square;mso-wrap-distance-left:9pt;mso-wrap-distance-top:0;mso-wrap-distance-right:9pt;mso-wrap-distance-bottom:0;mso-position-horizontal:absolute;mso-position-horizontal-relative:text;mso-position-vertical:absolute;mso-position-vertical-relative:text;v-text-anchor:middle" o:gfxdata="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" adj="19401" fillcolor="white [3201]" strokecolor="#70ad47 [3209]" strokeweight="1pt"/>
+            </w:pict>
+          </mc:Fallback>
+        </mc:AlternateContent>
+      </w:r>
+      <w:r>
+        <w:rPr>
+          <w:b/>
+          <w:bCs/>
+          <w:noProof/>
+          <w:sz w:val="44"/>
+          <w:szCs w:val="44"/>
+          <w:lang w:val="en-US"/>
+        </w:rPr>
+        <mc:AlternateContent>
+          <mc:Choice Requires="wps">
+            <w:drawing>
+              <wp:anchor distT="0" distB="0" distL="114300" distR="114300" simplePos="0" relativeHeight="251662336" behindDoc="0" locked="0" layoutInCell="1" allowOverlap="1" wp14:anchorId="1F523E3A" wp14:editId="71DF723F">
+                <wp:simplePos x="0" y="0"/>
+                <wp:positionH relativeFrom="column">
+                  <wp:posOffset>1759585</wp:posOffset>
+                </wp:positionH>
+                <wp:positionV relativeFrom="paragraph">
+                  <wp:posOffset>-804545</wp:posOffset>
                 </wp:positionV>
                 <wp:extent cx="2308412" cy="558800"/>
                 <wp:effectExtent l="0" t="0" r="15875" b="12700"/>
@@ -944,7 +1066,7 @@
           </mc:Choice>
           <mc:Fallback>
             <w:pict>
-              <v:rect w14:anchorId="1F523E3A" id="_x0000_s1028" style="position:absolute;margin-left:93.25pt;margin-top:-61.1pt;width:181.75pt;height:44pt;z-index:251662336;visibility:visible;mso-wrap-style:square;mso-width-percent:0;mso-height-percent:0;mso-wrap-distance-left:9pt;mso-wrap-distance-top:0;mso-wrap-distance-right:9pt;mso-wrap-distance-bottom:0;mso-position-horizontal:absolute;mso-position-horizontal-relative:text;mso-position-vertical:absolute;mso-position-vertical-relative:text;mso-width-percent:0;mso-height-percent:0;mso-width-relative:margin;mso-height-relative:margin;v-text-anchor:middle" o:gfxdata="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" fillcolor="black [3200]" strokecolor="black [480]" strokeweight="1pt">
+              <v:rect w14:anchorId="1F523E3A" id="_x0000_s1029" style="position:absolute;margin-left:138.55pt;margin-top:-63.35pt;width:181.75pt;height:44pt;z-index:251662336;visibility:visible;mso-wrap-style:square;mso-width-percent:0;mso-height-percent:0;mso-wrap-distance-left:9pt;mso-wrap-distance-top:0;mso-wrap-distance-right:9pt;mso-wrap-distance-bottom:0;mso-position-horizontal:absolute;mso-position-horizontal-relative:text;mso-position-vertical:absolute;mso-position-vertical-relative:text;mso-width-percent:0;mso-height-percent:0;mso-width-relative:margin;mso-height-relative:margin;v-text-anchor:middle" o:gfxdata="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" fillcolor="black [3200]" strokecolor="black [480]" strokeweight="1pt">
                 <v:textbox>
                   <w:txbxContent>
                     <w:p>
@@ -979,6 +1101,17 @@
           </mc:Fallback>
         </mc:AlternateContent>
       </w:r>
+    </w:p>
+    <w:p>
+      <w:pPr>
+        <w:rPr>
+          <w:b/>
+          <w:bCs/>
+          <w:sz w:val="44"/>
+          <w:szCs w:val="44"/>
+          <w:lang w:val="en-US"/>
+        </w:rPr>
+      </w:pPr>
       <w:r>
         <w:rPr>
           <w:b/>
@@ -991,18 +1124,18 @@
         <mc:AlternateContent>
           <mc:Choice Requires="wps">
             <w:drawing>
-              <wp:anchor distT="0" distB="0" distL="114300" distR="114300" simplePos="0" relativeHeight="251667456" behindDoc="0" locked="0" layoutInCell="1" allowOverlap="1" wp14:anchorId="4A844F3D" wp14:editId="3A9AD41A">
+              <wp:anchor distT="0" distB="0" distL="114300" distR="114300" simplePos="0" relativeHeight="251672576" behindDoc="0" locked="0" layoutInCell="1" allowOverlap="1" wp14:anchorId="1C02F9A1" wp14:editId="3907E7B5">
                 <wp:simplePos x="0" y="0"/>
                 <wp:positionH relativeFrom="column">
-                  <wp:posOffset>1214755</wp:posOffset>
+                  <wp:posOffset>1757363</wp:posOffset>
                 </wp:positionH>
                 <wp:positionV relativeFrom="paragraph">
-                  <wp:posOffset>11430</wp:posOffset>
+                  <wp:posOffset>201613</wp:posOffset>
                 </wp:positionV>
-                <wp:extent cx="946484" cy="653415"/>
-                <wp:effectExtent l="0" t="0" r="25400" b="13335"/>
+                <wp:extent cx="2419350" cy="881743"/>
+                <wp:effectExtent l="0" t="0" r="19050" b="13970"/>
                 <wp:wrapNone/>
-                <wp:docPr id="935170137" name="Rectangle 6"/>
+                <wp:docPr id="2080794261" name="Rectangle 5"/>
                 <wp:cNvGraphicFramePr/>
                 <a:graphic xmlns:a="http://schemas.openxmlformats.org/drawingml/2006/main">
                   <a:graphicData uri="http://schemas.microsoft.com/office/word/2010/wordprocessingShape">
@@ -1011,7 +1144,7 @@
                       <wps:spPr>
                         <a:xfrm>
                           <a:off x="0" y="0"/>
-                          <a:ext cx="946484" cy="653415"/>
+                          <a:ext cx="2419350" cy="881743"/>
                         </a:xfrm>
                         <a:prstGeom prst="rect">
                           <a:avLst/>
@@ -1040,6 +1173,7 @@
                               <w:jc w:val="center"/>
                               <w:rPr>
                                 <w:color w:val="4472C4" w:themeColor="accent1"/>
+                                <w:u w:val="single"/>
                                 <w:lang w:val="en-US"/>
                               </w:rPr>
                             </w:pPr>
@@ -1047,9 +1181,57 @@
                               <w:rPr>
                                 <w:color w:val="4472C4" w:themeColor="accent1"/>
                                 <w:highlight w:val="green"/>
+                                <w:u w:val="single"/>
                                 <w:lang w:val="en-US"/>
                               </w:rPr>
-                              <w:t>Streamlit UI</w:t>
+                              <w:t xml:space="preserve">Competitor </w:t>
+                            </w:r>
+                            <w:proofErr w:type="gramStart"/>
+                            <w:r>
+                              <w:rPr>
+                                <w:color w:val="4472C4" w:themeColor="accent1"/>
+                                <w:highlight w:val="green"/>
+                                <w:u w:val="single"/>
+                                <w:lang w:val="en-US"/>
+                              </w:rPr>
+                              <w:t>Analysis</w:t>
+                            </w:r>
+                            <w:r>
+                              <w:rPr>
+                                <w:color w:val="4472C4" w:themeColor="accent1"/>
+                                <w:highlight w:val="green"/>
+                                <w:u w:val="single"/>
+                                <w:lang w:val="en-US"/>
+                              </w:rPr>
+                              <w:t>,Google</w:t>
+                            </w:r>
+                            <w:proofErr w:type="gramEnd"/>
+                            <w:r>
+                              <w:rPr>
+                                <w:color w:val="4472C4" w:themeColor="accent1"/>
+                                <w:highlight w:val="green"/>
+                                <w:u w:val="single"/>
+                                <w:lang w:val="en-US"/>
+                              </w:rPr>
+                              <w:t xml:space="preserve"> </w:t>
+                            </w:r>
+                            <w:r>
+                              <w:rPr>
+                                <w:color w:val="4472C4" w:themeColor="accent1"/>
+                                <w:highlight w:val="green"/>
+                                <w:u w:val="single"/>
+                                <w:lang w:val="en-US"/>
+                              </w:rPr>
+                              <w:t>H</w:t>
+                            </w:r>
+                            <w:r>
+                              <w:rPr>
+                                <w:color w:val="4472C4" w:themeColor="accent1"/>
+                                <w:highlight w:val="green"/>
+                                <w:u w:val="single"/>
+                                <w:lang w:val="en-US"/>
+                              </w:rPr>
+                              <w:t>otels API</w:t>
                             </w:r>
                           </w:p>
                         </w:txbxContent>
@@ -1074,7 +1256,7 @@
           </mc:Choice>
           <mc:Fallback>
             <w:pict>
-              <v:rect w14:anchorId="4A844F3D" id="Rectangle 6" o:spid="_x0000_s1029" style="position:absolute;margin-left:95.65pt;margin-top:.9pt;width:74.55pt;height:51.45pt;z-index:251667456;visibility:visible;mso-wrap-style:square;mso-width-percent:0;mso-height-percent:0;mso-wrap-distance-left:9pt;mso-wrap-distance-top:0;mso-wrap-distance-right:9pt;mso-wrap-distance-bottom:0;mso-position-horizontal:absolute;mso-position-horizontal-relative:text;mso-position-vertical:absolute;mso-position-vertical-relative:text;mso-width-percent:0;mso-height-percent:0;mso-width-relative:margin;mso-height-relative:margin;v-text-anchor:middle" o:gfxdata="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" fillcolor="black [3200]" strokecolor="black [480]" strokeweight="1pt">
+              <v:rect w14:anchorId="1C02F9A1" id="_x0000_s1030" style="position:absolute;margin-left:138.4pt;margin-top:15.9pt;width:190.5pt;height:69.45pt;z-index:251672576;visibility:visible;mso-wrap-style:square;mso-width-percent:0;mso-height-percent:0;mso-wrap-distance-left:9pt;mso-wrap-distance-top:0;mso-wrap-distance-right:9pt;mso-wrap-distance-bottom:0;mso-position-horizontal:absolute;mso-position-horizontal-relative:text;mso-position-vertical:absolute;mso-position-vertical-relative:text;mso-width-percent:0;mso-height-percent:0;mso-width-relative:margin;mso-height-relative:margin;v-text-anchor:middle" o:gfxdata="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" fillcolor="black [3200]" strokecolor="black [480]" strokeweight="1pt">
                 <v:textbox>
                   <w:txbxContent>
                     <w:p>
@@ -1082,6 +1264,7 @@
                         <w:jc w:val="center"/>
                         <w:rPr>
                           <w:color w:val="4472C4" w:themeColor="accent1"/>
+                          <w:u w:val="single"/>
                           <w:lang w:val="en-US"/>
                         </w:rPr>
                       </w:pPr>
@@ -1089,9 +1272,57 @@
                         <w:rPr>
                           <w:color w:val="4472C4" w:themeColor="accent1"/>
                           <w:highlight w:val="green"/>
+                          <w:u w:val="single"/>
                           <w:lang w:val="en-US"/>
                         </w:rPr>
-                        <w:t>Streamlit UI</w:t>
+                        <w:t xml:space="preserve">Competitor </w:t>
+                      </w:r>
+                      <w:proofErr w:type="gramStart"/>
+                      <w:r>
+                        <w:rPr>
+                          <w:color w:val="4472C4" w:themeColor="accent1"/>
+                          <w:highlight w:val="green"/>
+                          <w:u w:val="single"/>
+                          <w:lang w:val="en-US"/>
+                        </w:rPr>
+                        <w:t>Analysis</w:t>
+                      </w:r>
+                      <w:r>
+                        <w:rPr>
+                          <w:color w:val="4472C4" w:themeColor="accent1"/>
+                          <w:highlight w:val="green"/>
+                          <w:u w:val="single"/>
+                          <w:lang w:val="en-US"/>
+                        </w:rPr>
+                        <w:t>,Google</w:t>
+                      </w:r>
+                      <w:proofErr w:type="gramEnd"/>
+                      <w:r>
+                        <w:rPr>
+                          <w:color w:val="4472C4" w:themeColor="accent1"/>
+                          <w:highlight w:val="green"/>
+                          <w:u w:val="single"/>
+                          <w:lang w:val="en-US"/>
+                        </w:rPr>
+                        <w:t xml:space="preserve"> </w:t>
+                      </w:r>
+                      <w:r>
+                        <w:rPr>
+                          <w:color w:val="4472C4" w:themeColor="accent1"/>
+                          <w:highlight w:val="green"/>
+                          <w:u w:val="single"/>
+                          <w:lang w:val="en-US"/>
+                        </w:rPr>
+                        <w:t>H</w:t>
+                      </w:r>
+                      <w:r>
+                        <w:rPr>
+                          <w:color w:val="4472C4" w:themeColor="accent1"/>
+                          <w:highlight w:val="green"/>
+                          <w:u w:val="single"/>
+                          <w:lang w:val="en-US"/>
+                        </w:rPr>
+                        <w:t>otels API</w:t>
                       </w:r>
                     </w:p>
                   </w:txbxContent>
@@ -1112,17 +1343,77 @@
           <w:lang w:val="en-US"/>
         </w:rPr>
       </w:pPr>
-    </w:p>
-    <w:p>
-      <w:pPr>
+      <w:r>
         <w:rPr>
           <w:b/>
           <w:bCs/>
+          <w:noProof/>
           <w:sz w:val="44"/>
           <w:szCs w:val="44"/>
           <w:lang w:val="en-US"/>
         </w:rPr>
-      </w:pPr>
+        <mc:AlternateContent>
+          <mc:Choice Requires="wps">
+            <w:drawing>
+              <wp:anchor distT="0" distB="0" distL="114300" distR="114300" simplePos="0" relativeHeight="251679744" behindDoc="0" locked="0" layoutInCell="1" allowOverlap="1" wp14:anchorId="3C27E853" wp14:editId="2B47545D">
+                <wp:simplePos x="0" y="0"/>
+                <wp:positionH relativeFrom="column">
+                  <wp:posOffset>594360</wp:posOffset>
+                </wp:positionH>
+                <wp:positionV relativeFrom="paragraph">
+                  <wp:posOffset>24765</wp:posOffset>
+                </wp:positionV>
+                <wp:extent cx="1122680" cy="228600"/>
+                <wp:effectExtent l="0" t="19050" r="39370" b="38100"/>
+                <wp:wrapNone/>
+                <wp:docPr id="1751992462" name="Arrow: Right 10"/>
+                <wp:cNvGraphicFramePr/>
+                <a:graphic xmlns:a="http://schemas.openxmlformats.org/drawingml/2006/main">
+                  <a:graphicData uri="http://schemas.microsoft.com/office/word/2010/wordprocessingShape">
+                    <wps:wsp>
+                      <wps:cNvSpPr/>
+                      <wps:spPr>
+                        <a:xfrm>
+                          <a:off x="0" y="0"/>
+                          <a:ext cx="1122680" cy="228600"/>
+                        </a:xfrm>
+                        <a:prstGeom prst="rightArrow">
+                          <a:avLst/>
+                        </a:prstGeom>
+                      </wps:spPr>
+                      <wps:style>
+                        <a:lnRef idx="2">
+                          <a:schemeClr val="accent6"/>
+                        </a:lnRef>
+                        <a:fillRef idx="1">
+                          <a:schemeClr val="lt1"/>
+                        </a:fillRef>
+                        <a:effectRef idx="0">
+                          <a:schemeClr val="accent6"/>
+                        </a:effectRef>
+                        <a:fontRef idx="minor">
+                          <a:schemeClr val="dk1"/>
+                        </a:fontRef>
+                      </wps:style>
+                      <wps:bodyPr rot="0" spcFirstLastPara="0" vertOverflow="overflow" horzOverflow="overflow" vert="horz" wrap="square" lIns="91440" tIns="45720" rIns="91440" bIns="45720" numCol="1" spcCol="0" rtlCol="0" fromWordArt="0" anchor="ctr" anchorCtr="0" forceAA="0" compatLnSpc="1">
+                        <a:prstTxWarp prst="textNoShape">
+                          <a:avLst/>
+                        </a:prstTxWarp>
+                        <a:noAutofit/>
+                      </wps:bodyPr>
+                    </wps:wsp>
+                  </a:graphicData>
+                </a:graphic>
+              </wp:anchor>
+            </w:drawing>
+          </mc:Choice>
+          <mc:Fallback>
+            <w:pict>
+              <v:shape w14:anchorId="5C144958" id="Arrow: Right 10" o:spid="_x0000_s1026" type="#_x0000_t13" style="position:absolute;margin-left:46.8pt;margin-top:1.95pt;width:88.4pt;height:18pt;z-index:251679744;visibility:visible;mso-wrap-style:square;mso-wrap-distance-left:9pt;mso-wrap-distance-top:0;mso-wrap-distance-right:9pt;mso-wrap-distance-bottom:0;mso-position-horizontal:absolute;mso-position-horizontal-relative:text;mso-position-vertical:absolute;mso-position-vertical-relative:text;v-text-anchor:middle" o:gfxdata="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" adj="19401" fillcolor="white [3201]" strokecolor="#70ad47 [3209]" strokeweight="1pt"/>
+            </w:pict>
+          </mc:Fallback>
+        </mc:AlternateContent>
+      </w:r>
       <w:r>
         <w:rPr>
           <w:b/>
@@ -1144,6 +1435,516 @@
           <w:lang w:val="en-US"/>
         </w:rPr>
       </w:pPr>
+      <w:r>
+        <w:rPr>
+          <w:b/>
+          <w:bCs/>
+          <w:noProof/>
+          <w:sz w:val="44"/>
+          <w:szCs w:val="44"/>
+          <w:lang w:val="en-US"/>
+        </w:rPr>
+        <mc:AlternateContent>
+          <mc:Choice Requires="wps">
+            <w:drawing>
+              <wp:anchor distT="0" distB="0" distL="114300" distR="114300" simplePos="0" relativeHeight="251687936" behindDoc="0" locked="0" layoutInCell="1" allowOverlap="1" wp14:anchorId="6EB74E6D" wp14:editId="15D6B6F6">
+                <wp:simplePos x="0" y="0"/>
+                <wp:positionH relativeFrom="column">
+                  <wp:posOffset>1700712</wp:posOffset>
+                </wp:positionH>
+                <wp:positionV relativeFrom="paragraph">
+                  <wp:posOffset>1089025</wp:posOffset>
+                </wp:positionV>
+                <wp:extent cx="2419350" cy="669472"/>
+                <wp:effectExtent l="0" t="0" r="19050" b="16510"/>
+                <wp:wrapNone/>
+                <wp:docPr id="237390152" name="Rectangle 5"/>
+                <wp:cNvGraphicFramePr/>
+                <a:graphic xmlns:a="http://schemas.openxmlformats.org/drawingml/2006/main">
+                  <a:graphicData uri="http://schemas.microsoft.com/office/word/2010/wordprocessingShape">
+                    <wps:wsp>
+                      <wps:cNvSpPr/>
+                      <wps:spPr>
+                        <a:xfrm>
+                          <a:off x="0" y="0"/>
+                          <a:ext cx="2419350" cy="669472"/>
+                        </a:xfrm>
+                        <a:prstGeom prst="rect">
+                          <a:avLst/>
+                        </a:prstGeom>
+                      </wps:spPr>
+                      <wps:style>
+                        <a:lnRef idx="2">
+                          <a:schemeClr val="dk1">
+                            <a:shade val="15000"/>
+                          </a:schemeClr>
+                        </a:lnRef>
+                        <a:fillRef idx="1">
+                          <a:schemeClr val="dk1"/>
+                        </a:fillRef>
+                        <a:effectRef idx="0">
+                          <a:schemeClr val="dk1"/>
+                        </a:effectRef>
+                        <a:fontRef idx="minor">
+                          <a:schemeClr val="lt1"/>
+                        </a:fontRef>
+                      </wps:style>
+                      <wps:txbx>
+                        <w:txbxContent>
+                          <w:p>
+                            <w:pPr>
+                              <w:jc w:val="center"/>
+                              <w:rPr>
+                                <w:color w:val="4472C4" w:themeColor="accent1"/>
+                                <w:u w:val="single"/>
+                                <w:lang w:val="en-US"/>
+                              </w:rPr>
+                            </w:pPr>
+                            <w:r>
+                              <w:rPr>
+                                <w:color w:val="4472C4" w:themeColor="accent1"/>
+                                <w:highlight w:val="green"/>
+                                <w:u w:val="single"/>
+                                <w:lang w:val="en-US"/>
+                              </w:rPr>
+                              <w:t xml:space="preserve">Wheather </w:t>
+                            </w:r>
+                            <w:proofErr w:type="gramStart"/>
+                            <w:r>
+                              <w:rPr>
+                                <w:color w:val="4472C4" w:themeColor="accent1"/>
+                                <w:highlight w:val="green"/>
+                                <w:u w:val="single"/>
+                                <w:lang w:val="en-US"/>
+                              </w:rPr>
+                              <w:t>Data(</w:t>
+                            </w:r>
+                            <w:proofErr w:type="gramEnd"/>
+                            <w:r>
+                              <w:rPr>
+                                <w:color w:val="4472C4" w:themeColor="accent1"/>
+                                <w:highlight w:val="green"/>
+                                <w:u w:val="single"/>
+                                <w:lang w:val="en-US"/>
+                              </w:rPr>
+                              <w:t>Zomato API)</w:t>
+                            </w:r>
+                          </w:p>
+                        </w:txbxContent>
+                      </wps:txbx>
+                      <wps:bodyPr rot="0" spcFirstLastPara="0" vertOverflow="overflow" horzOverflow="overflow" vert="horz" wrap="square" lIns="91440" tIns="45720" rIns="91440" bIns="45720" numCol="1" spcCol="0" rtlCol="0" fromWordArt="0" anchor="ctr" anchorCtr="0" forceAA="0" compatLnSpc="1">
+                        <a:prstTxWarp prst="textNoShape">
+                          <a:avLst/>
+                        </a:prstTxWarp>
+                        <a:noAutofit/>
+                      </wps:bodyPr>
+                    </wps:wsp>
+                  </a:graphicData>
+                </a:graphic>
+                <wp14:sizeRelH relativeFrom="margin">
+                  <wp14:pctWidth>0</wp14:pctWidth>
+                </wp14:sizeRelH>
+                <wp14:sizeRelV relativeFrom="margin">
+                  <wp14:pctHeight>0</wp14:pctHeight>
+                </wp14:sizeRelV>
+              </wp:anchor>
+            </w:drawing>
+          </mc:Choice>
+          <mc:Fallback>
+            <w:pict>
+              <v:rect w14:anchorId="6EB74E6D" id="_x0000_s1031" style="position:absolute;margin-left:133.9pt;margin-top:85.75pt;width:190.5pt;height:52.7pt;z-index:251687936;visibility:visible;mso-wrap-style:square;mso-width-percent:0;mso-height-percent:0;mso-wrap-distance-left:9pt;mso-wrap-distance-top:0;mso-wrap-distance-right:9pt;mso-wrap-distance-bottom:0;mso-position-horizontal:absolute;mso-position-horizontal-relative:text;mso-position-vertical:absolute;mso-position-vertical-relative:text;mso-width-percent:0;mso-height-percent:0;mso-width-relative:margin;mso-height-relative:margin;v-text-anchor:middle" o:gfxdata="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" fillcolor="black [3200]" strokecolor="black [480]" strokeweight="1pt">
+                <v:textbox>
+                  <w:txbxContent>
+                    <w:p>
+                      <w:pPr>
+                        <w:jc w:val="center"/>
+                        <w:rPr>
+                          <w:color w:val="4472C4" w:themeColor="accent1"/>
+                          <w:u w:val="single"/>
+                          <w:lang w:val="en-US"/>
+                        </w:rPr>
+                      </w:pPr>
+                      <w:r>
+                        <w:rPr>
+                          <w:color w:val="4472C4" w:themeColor="accent1"/>
+                          <w:highlight w:val="green"/>
+                          <w:u w:val="single"/>
+                          <w:lang w:val="en-US"/>
+                        </w:rPr>
+                        <w:t xml:space="preserve">Wheather </w:t>
+                      </w:r>
+                      <w:proofErr w:type="gramStart"/>
+                      <w:r>
+                        <w:rPr>
+                          <w:color w:val="4472C4" w:themeColor="accent1"/>
+                          <w:highlight w:val="green"/>
+                          <w:u w:val="single"/>
+                          <w:lang w:val="en-US"/>
+                        </w:rPr>
+                        <w:t>Data(</w:t>
+                      </w:r>
+                      <w:proofErr w:type="gramEnd"/>
+                      <w:r>
+                        <w:rPr>
+                          <w:color w:val="4472C4" w:themeColor="accent1"/>
+                          <w:highlight w:val="green"/>
+                          <w:u w:val="single"/>
+                          <w:lang w:val="en-US"/>
+                        </w:rPr>
+                        <w:t>Zomato API)</w:t>
+                      </w:r>
+                    </w:p>
+                  </w:txbxContent>
+                </v:textbox>
+              </v:rect>
+            </w:pict>
+          </mc:Fallback>
+        </mc:AlternateContent>
+      </w:r>
+      <w:r>
+        <w:rPr>
+          <w:b/>
+          <w:bCs/>
+          <w:noProof/>
+          <w:sz w:val="44"/>
+          <w:szCs w:val="44"/>
+          <w:lang w:val="en-US"/>
+        </w:rPr>
+        <mc:AlternateContent>
+          <mc:Choice Requires="wps">
+            <w:drawing>
+              <wp:anchor distT="0" distB="0" distL="114300" distR="114300" simplePos="0" relativeHeight="251683840" behindDoc="0" locked="0" layoutInCell="1" allowOverlap="1" wp14:anchorId="2D411FDD" wp14:editId="5F238EED">
+                <wp:simplePos x="0" y="0"/>
+                <wp:positionH relativeFrom="column">
+                  <wp:posOffset>1736271</wp:posOffset>
+                </wp:positionH>
+                <wp:positionV relativeFrom="paragraph">
+                  <wp:posOffset>251006</wp:posOffset>
+                </wp:positionV>
+                <wp:extent cx="2419350" cy="669472"/>
+                <wp:effectExtent l="0" t="0" r="19050" b="16510"/>
+                <wp:wrapNone/>
+                <wp:docPr id="2096704550" name="Rectangle 5"/>
+                <wp:cNvGraphicFramePr/>
+                <a:graphic xmlns:a="http://schemas.openxmlformats.org/drawingml/2006/main">
+                  <a:graphicData uri="http://schemas.microsoft.com/office/word/2010/wordprocessingShape">
+                    <wps:wsp>
+                      <wps:cNvSpPr/>
+                      <wps:spPr>
+                        <a:xfrm>
+                          <a:off x="0" y="0"/>
+                          <a:ext cx="2419350" cy="669472"/>
+                        </a:xfrm>
+                        <a:prstGeom prst="rect">
+                          <a:avLst/>
+                        </a:prstGeom>
+                      </wps:spPr>
+                      <wps:style>
+                        <a:lnRef idx="2">
+                          <a:schemeClr val="dk1">
+                            <a:shade val="15000"/>
+                          </a:schemeClr>
+                        </a:lnRef>
+                        <a:fillRef idx="1">
+                          <a:schemeClr val="dk1"/>
+                        </a:fillRef>
+                        <a:effectRef idx="0">
+                          <a:schemeClr val="dk1"/>
+                        </a:effectRef>
+                        <a:fontRef idx="minor">
+                          <a:schemeClr val="lt1"/>
+                        </a:fontRef>
+                      </wps:style>
+                      <wps:txbx>
+                        <w:txbxContent>
+                          <w:p>
+                            <w:pPr>
+                              <w:jc w:val="center"/>
+                              <w:rPr>
+                                <w:color w:val="4472C4" w:themeColor="accent1"/>
+                                <w:u w:val="single"/>
+                                <w:lang w:val="en-US"/>
+                              </w:rPr>
+                            </w:pPr>
+                            <w:r>
+                              <w:rPr>
+                                <w:color w:val="4472C4" w:themeColor="accent1"/>
+                                <w:highlight w:val="green"/>
+                                <w:u w:val="single"/>
+                                <w:lang w:val="en-US"/>
+                              </w:rPr>
+                              <w:t xml:space="preserve">Competitor </w:t>
+                            </w:r>
+                            <w:proofErr w:type="gramStart"/>
+                            <w:r>
+                              <w:rPr>
+                                <w:color w:val="4472C4" w:themeColor="accent1"/>
+                                <w:highlight w:val="green"/>
+                                <w:u w:val="single"/>
+                                <w:lang w:val="en-US"/>
+                              </w:rPr>
+                              <w:t>Analysis,Google</w:t>
+                            </w:r>
+                            <w:proofErr w:type="gramEnd"/>
+                            <w:r>
+                              <w:rPr>
+                                <w:color w:val="4472C4" w:themeColor="accent1"/>
+                                <w:highlight w:val="green"/>
+                                <w:u w:val="single"/>
+                                <w:lang w:val="en-US"/>
+                              </w:rPr>
+                              <w:t xml:space="preserve"> </w:t>
+                            </w:r>
+                            <w:r>
+                              <w:rPr>
+                                <w:color w:val="4472C4" w:themeColor="accent1"/>
+                                <w:highlight w:val="green"/>
+                                <w:u w:val="single"/>
+                                <w:lang w:val="en-US"/>
+                              </w:rPr>
+                              <w:t>Events</w:t>
+                            </w:r>
+                            <w:r>
+                              <w:rPr>
+                                <w:color w:val="4472C4" w:themeColor="accent1"/>
+                                <w:highlight w:val="green"/>
+                                <w:u w:val="single"/>
+                                <w:lang w:val="en-US"/>
+                              </w:rPr>
+                              <w:t xml:space="preserve"> API</w:t>
+                            </w:r>
+                          </w:p>
+                        </w:txbxContent>
+                      </wps:txbx>
+                      <wps:bodyPr rot="0" spcFirstLastPara="0" vertOverflow="overflow" horzOverflow="overflow" vert="horz" wrap="square" lIns="91440" tIns="45720" rIns="91440" bIns="45720" numCol="1" spcCol="0" rtlCol="0" fromWordArt="0" anchor="ctr" anchorCtr="0" forceAA="0" compatLnSpc="1">
+                        <a:prstTxWarp prst="textNoShape">
+                          <a:avLst/>
+                        </a:prstTxWarp>
+                        <a:noAutofit/>
+                      </wps:bodyPr>
+                    </wps:wsp>
+                  </a:graphicData>
+                </a:graphic>
+                <wp14:sizeRelH relativeFrom="margin">
+                  <wp14:pctWidth>0</wp14:pctWidth>
+                </wp14:sizeRelH>
+                <wp14:sizeRelV relativeFrom="margin">
+                  <wp14:pctHeight>0</wp14:pctHeight>
+                </wp14:sizeRelV>
+              </wp:anchor>
+            </w:drawing>
+          </mc:Choice>
+          <mc:Fallback>
+            <w:pict>
+              <v:rect w14:anchorId="2D411FDD" id="_x0000_s1032" style="position:absolute;margin-left:136.7pt;margin-top:19.75pt;width:190.5pt;height:52.7pt;z-index:251683840;visibility:visible;mso-wrap-style:square;mso-width-percent:0;mso-height-percent:0;mso-wrap-distance-left:9pt;mso-wrap-distance-top:0;mso-wrap-distance-right:9pt;mso-wrap-distance-bottom:0;mso-position-horizontal:absolute;mso-position-horizontal-relative:text;mso-position-vertical:absolute;mso-position-vertical-relative:text;mso-width-percent:0;mso-height-percent:0;mso-width-relative:margin;mso-height-relative:margin;v-text-anchor:middle" o:gfxdata="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" fillcolor="black [3200]" strokecolor="black [480]" strokeweight="1pt">
+                <v:textbox>
+                  <w:txbxContent>
+                    <w:p>
+                      <w:pPr>
+                        <w:jc w:val="center"/>
+                        <w:rPr>
+                          <w:color w:val="4472C4" w:themeColor="accent1"/>
+                          <w:u w:val="single"/>
+                          <w:lang w:val="en-US"/>
+                        </w:rPr>
+                      </w:pPr>
+                      <w:r>
+                        <w:rPr>
+                          <w:color w:val="4472C4" w:themeColor="accent1"/>
+                          <w:highlight w:val="green"/>
+                          <w:u w:val="single"/>
+                          <w:lang w:val="en-US"/>
+                        </w:rPr>
+                        <w:t xml:space="preserve">Competitor </w:t>
+                      </w:r>
+                      <w:proofErr w:type="gramStart"/>
+                      <w:r>
+                        <w:rPr>
+                          <w:color w:val="4472C4" w:themeColor="accent1"/>
+                          <w:highlight w:val="green"/>
+                          <w:u w:val="single"/>
+                          <w:lang w:val="en-US"/>
+                        </w:rPr>
+                        <w:t>Analysis,Google</w:t>
+                      </w:r>
+                      <w:proofErr w:type="gramEnd"/>
+                      <w:r>
+                        <w:rPr>
+                          <w:color w:val="4472C4" w:themeColor="accent1"/>
+                          <w:highlight w:val="green"/>
+                          <w:u w:val="single"/>
+                          <w:lang w:val="en-US"/>
+                        </w:rPr>
+                        <w:t xml:space="preserve"> </w:t>
+                      </w:r>
+                      <w:r>
+                        <w:rPr>
+                          <w:color w:val="4472C4" w:themeColor="accent1"/>
+                          <w:highlight w:val="green"/>
+                          <w:u w:val="single"/>
+                          <w:lang w:val="en-US"/>
+                        </w:rPr>
+                        <w:t>Events</w:t>
+                      </w:r>
+                      <w:r>
+                        <w:rPr>
+                          <w:color w:val="4472C4" w:themeColor="accent1"/>
+                          <w:highlight w:val="green"/>
+                          <w:u w:val="single"/>
+                          <w:lang w:val="en-US"/>
+                        </w:rPr>
+                        <w:t xml:space="preserve"> API</w:t>
+                      </w:r>
+                    </w:p>
+                  </w:txbxContent>
+                </v:textbox>
+              </v:rect>
+            </w:pict>
+          </mc:Fallback>
+        </mc:AlternateContent>
+      </w:r>
+      <w:r>
+        <w:rPr>
+          <w:b/>
+          <w:bCs/>
+          <w:noProof/>
+          <w:sz w:val="44"/>
+          <w:szCs w:val="44"/>
+          <w:lang w:val="en-US"/>
+        </w:rPr>
+        <mc:AlternateContent>
+          <mc:Choice Requires="wps">
+            <w:drawing>
+              <wp:anchor distT="0" distB="0" distL="114300" distR="114300" simplePos="0" relativeHeight="251685888" behindDoc="0" locked="0" layoutInCell="1" allowOverlap="1" wp14:anchorId="16A3C960" wp14:editId="29EC43B1">
+                <wp:simplePos x="0" y="0"/>
+                <wp:positionH relativeFrom="column">
+                  <wp:posOffset>582386</wp:posOffset>
+                </wp:positionH>
+                <wp:positionV relativeFrom="paragraph">
+                  <wp:posOffset>1325880</wp:posOffset>
+                </wp:positionV>
+                <wp:extent cx="1122680" cy="228600"/>
+                <wp:effectExtent l="0" t="19050" r="39370" b="38100"/>
+                <wp:wrapNone/>
+                <wp:docPr id="1107414617" name="Arrow: Right 10"/>
+                <wp:cNvGraphicFramePr/>
+                <a:graphic xmlns:a="http://schemas.openxmlformats.org/drawingml/2006/main">
+                  <a:graphicData uri="http://schemas.microsoft.com/office/word/2010/wordprocessingShape">
+                    <wps:wsp>
+                      <wps:cNvSpPr/>
+                      <wps:spPr>
+                        <a:xfrm>
+                          <a:off x="0" y="0"/>
+                          <a:ext cx="1122680" cy="228600"/>
+                        </a:xfrm>
+                        <a:prstGeom prst="rightArrow">
+                          <a:avLst/>
+                        </a:prstGeom>
+                      </wps:spPr>
+                      <wps:style>
+                        <a:lnRef idx="2">
+                          <a:schemeClr val="accent6"/>
+                        </a:lnRef>
+                        <a:fillRef idx="1">
+                          <a:schemeClr val="lt1"/>
+                        </a:fillRef>
+                        <a:effectRef idx="0">
+                          <a:schemeClr val="accent6"/>
+                        </a:effectRef>
+                        <a:fontRef idx="minor">
+                          <a:schemeClr val="dk1"/>
+                        </a:fontRef>
+                      </wps:style>
+                      <wps:bodyPr rot="0" spcFirstLastPara="0" vertOverflow="overflow" horzOverflow="overflow" vert="horz" wrap="square" lIns="91440" tIns="45720" rIns="91440" bIns="45720" numCol="1" spcCol="0" rtlCol="0" fromWordArt="0" anchor="ctr" anchorCtr="0" forceAA="0" compatLnSpc="1">
+                        <a:prstTxWarp prst="textNoShape">
+                          <a:avLst/>
+                        </a:prstTxWarp>
+                        <a:noAutofit/>
+                      </wps:bodyPr>
+                    </wps:wsp>
+                  </a:graphicData>
+                </a:graphic>
+              </wp:anchor>
+            </w:drawing>
+          </mc:Choice>
+          <mc:Fallback>
+            <w:pict>
+              <v:shape w14:anchorId="3E86E099" id="Arrow: Right 10" o:spid="_x0000_s1026" type="#_x0000_t13" style="position:absolute;margin-left:45.85pt;margin-top:104.4pt;width:88.4pt;height:18pt;z-index:251685888;visibility:visible;mso-wrap-style:square;mso-wrap-distance-left:9pt;mso-wrap-distance-top:0;mso-wrap-distance-right:9pt;mso-wrap-distance-bottom:0;mso-position-horizontal:absolute;mso-position-horizontal-relative:text;mso-position-vertical:absolute;mso-position-vertical-relative:text;v-text-anchor:middle" o:gfxdata="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" adj="19401" fillcolor="white [3201]" strokecolor="#70ad47 [3209]" strokeweight="1pt"/>
+            </w:pict>
+          </mc:Fallback>
+        </mc:AlternateContent>
+      </w:r>
+      <w:r>
+        <w:rPr>
+          <w:b/>
+          <w:bCs/>
+          <w:noProof/>
+          <w:sz w:val="44"/>
+          <w:szCs w:val="44"/>
+          <w:lang w:val="en-US"/>
+        </w:rPr>
+        <mc:AlternateContent>
+          <mc:Choice Requires="wps">
+            <w:drawing>
+              <wp:anchor distT="0" distB="0" distL="114300" distR="114300" simplePos="0" relativeHeight="251681792" behindDoc="0" locked="0" layoutInCell="1" allowOverlap="1" wp14:anchorId="4867495F" wp14:editId="537E6CF1">
+                <wp:simplePos x="0" y="0"/>
+                <wp:positionH relativeFrom="column">
+                  <wp:posOffset>574386</wp:posOffset>
+                </wp:positionH>
+                <wp:positionV relativeFrom="paragraph">
+                  <wp:posOffset>486410</wp:posOffset>
+                </wp:positionV>
+                <wp:extent cx="1122680" cy="228600"/>
+                <wp:effectExtent l="0" t="19050" r="39370" b="38100"/>
+                <wp:wrapNone/>
+                <wp:docPr id="718479165" name="Arrow: Right 10"/>
+                <wp:cNvGraphicFramePr/>
+                <a:graphic xmlns:a="http://schemas.openxmlformats.org/drawingml/2006/main">
+                  <a:graphicData uri="http://schemas.microsoft.com/office/word/2010/wordprocessingShape">
+                    <wps:wsp>
+                      <wps:cNvSpPr/>
+                      <wps:spPr>
+                        <a:xfrm>
+                          <a:off x="0" y="0"/>
+                          <a:ext cx="1122680" cy="228600"/>
+                        </a:xfrm>
+                        <a:prstGeom prst="rightArrow">
+                          <a:avLst/>
+                        </a:prstGeom>
+                      </wps:spPr>
+                      <wps:style>
+                        <a:lnRef idx="2">
+                          <a:schemeClr val="accent6"/>
+                        </a:lnRef>
+                        <a:fillRef idx="1">
+                          <a:schemeClr val="lt1"/>
+                        </a:fillRef>
+                        <a:effectRef idx="0">
+                          <a:schemeClr val="accent6"/>
+                        </a:effectRef>
+                        <a:fontRef idx="minor">
+                          <a:schemeClr val="dk1"/>
+                        </a:fontRef>
+                      </wps:style>
+                      <wps:bodyPr rot="0" spcFirstLastPara="0" vertOverflow="overflow" horzOverflow="overflow" vert="horz" wrap="square" lIns="91440" tIns="45720" rIns="91440" bIns="45720" numCol="1" spcCol="0" rtlCol="0" fromWordArt="0" anchor="ctr" anchorCtr="0" forceAA="0" compatLnSpc="1">
+                        <a:prstTxWarp prst="textNoShape">
+                          <a:avLst/>
+                        </a:prstTxWarp>
+                        <a:noAutofit/>
+                      </wps:bodyPr>
+                    </wps:wsp>
+                  </a:graphicData>
+                </a:graphic>
+              </wp:anchor>
+            </w:drawing>
+          </mc:Choice>
+          <mc:Fallback>
+            <w:pict>
+              <v:shape w14:anchorId="2E29B713" id="Arrow: Right 10" o:spid="_x0000_s1026" type="#_x0000_t13" style="position:absolute;margin-left:45.25pt;margin-top:38.3pt;width:88.4pt;height:18pt;z-index:251681792;visibility:visible;mso-wrap-style:square;mso-wrap-distance-left:9pt;mso-wrap-distance-top:0;mso-wrap-distance-right:9pt;mso-wrap-distance-bottom:0;mso-position-horizontal:absolute;mso-position-horizontal-relative:text;mso-position-vertical:absolute;mso-position-vertical-relative:text;v-text-anchor:middle" o:gfxdata="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" adj="19401" fillcolor="white [3201]" strokecolor="#70ad47 [3209]" strokeweight="1pt"/>
+            </w:pict>
+          </mc:Fallback>
+        </mc:AlternateContent>
+      </w:r>
     </w:p>
     <w:sectPr>
       <w:pgSz w:w="11906" w:h="16838"/>

</xml_diff>

<commit_message>
added high paying customers
</commit_message>
<xml_diff>
--- a/HLD.docx
+++ b/HLD.docx
@@ -296,7 +296,49 @@
         <w:t xml:space="preserve">Create an </w:t>
       </w:r>
       <w:r>
-        <w:t>creating innovative, automated solutions that address the challenge of optimizing campaign timing and content creation, ultimately driving higher occupancy rates during low periods.</w:t>
+        <w:t xml:space="preserve">creating </w:t>
+      </w:r>
+      <w:r>
+        <w:rPr>
+          <w:highlight w:val="yellow"/>
+        </w:rPr>
+        <w:t>innovative</w:t>
+      </w:r>
+      <w:r>
+        <w:t xml:space="preserve">, </w:t>
+      </w:r>
+      <w:r>
+        <w:rPr>
+          <w:highlight w:val="yellow"/>
+        </w:rPr>
+        <w:t>automated solutions</w:t>
+      </w:r>
+      <w:r>
+        <w:t xml:space="preserve"> that address the challenge of optimizing </w:t>
+      </w:r>
+      <w:r>
+        <w:rPr>
+          <w:highlight w:val="yellow"/>
+        </w:rPr>
+        <w:t>campaign timing</w:t>
+      </w:r>
+      <w:r>
+        <w:t xml:space="preserve"> and </w:t>
+      </w:r>
+      <w:r>
+        <w:rPr>
+          <w:highlight w:val="yellow"/>
+        </w:rPr>
+        <w:t>content creation</w:t>
+      </w:r>
+      <w:r>
+        <w:t xml:space="preserve">, </w:t>
+      </w:r>
+      <w:r>
+        <w:rPr>
+          <w:highlight w:val="yellow"/>
+        </w:rPr>
+        <w:t>ultimately driving higher occupancy rates during low periods.</w:t>
       </w:r>
     </w:p>
     <w:p/>
@@ -1510,16 +1552,7 @@
                                 <w:u w:val="single"/>
                                 <w:lang w:val="en-US"/>
                               </w:rPr>
-                              <w:t xml:space="preserve">Trending </w:t>
-                            </w:r>
-                            <w:r>
-                              <w:rPr>
-                                <w:color w:val="4472C4" w:themeColor="accent1"/>
-                                <w:highlight w:val="green"/>
-                                <w:u w:val="single"/>
-                                <w:lang w:val="en-US"/>
-                              </w:rPr>
-                              <w:t>Gurgaon</w:t>
+                              <w:t>Trending Gurgaon</w:t>
                             </w:r>
                           </w:p>
                         </w:txbxContent>
@@ -1563,16 +1596,7 @@
                           <w:u w:val="single"/>
                           <w:lang w:val="en-US"/>
                         </w:rPr>
-                        <w:t xml:space="preserve">Trending </w:t>
-                      </w:r>
-                      <w:r>
-                        <w:rPr>
-                          <w:color w:val="4472C4" w:themeColor="accent1"/>
-                          <w:highlight w:val="green"/>
-                          <w:u w:val="single"/>
-                          <w:lang w:val="en-US"/>
-                        </w:rPr>
-                        <w:t>Gurgaon</w:t>
+                        <w:t>Trending Gurgaon</w:t>
                       </w:r>
                     </w:p>
                   </w:txbxContent>
@@ -2359,6 +2383,599 @@
           <mc:Fallback>
             <w:pict>
               <v:shape w14:anchorId="2E29B713" id="Arrow: Right 10" o:spid="_x0000_s1026" type="#_x0000_t13" style="position:absolute;margin-left:45.25pt;margin-top:38.3pt;width:88.4pt;height:18pt;z-index:251681792;visibility:visible;mso-wrap-style:square;mso-wrap-distance-left:9pt;mso-wrap-distance-top:0;mso-wrap-distance-right:9pt;mso-wrap-distance-bottom:0;mso-position-horizontal:absolute;mso-position-horizontal-relative:text;mso-position-vertical:absolute;mso-position-vertical-relative:text;v-text-anchor:middle" o:gfxdata="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" adj="19401" fillcolor="white [3201]" strokecolor="#70ad47 [3209]" strokeweight="1pt"/>
+            </w:pict>
+          </mc:Fallback>
+        </mc:AlternateContent>
+      </w:r>
+      <w:r>
+        <w:rPr>
+          <w:b/>
+          <w:bCs/>
+          <w:sz w:val="44"/>
+          <w:szCs w:val="44"/>
+          <w:lang w:val="en-US"/>
+        </w:rPr>
+        <w:t xml:space="preserve">                                                                                                                                                                                </w:t>
+      </w:r>
+    </w:p>
+    <w:p>
+      <w:pPr>
+        <w:rPr>
+          <w:b/>
+          <w:bCs/>
+          <w:sz w:val="44"/>
+          <w:szCs w:val="44"/>
+          <w:lang w:val="en-US"/>
+        </w:rPr>
+      </w:pPr>
+    </w:p>
+    <w:p>
+      <w:pPr>
+        <w:rPr>
+          <w:b/>
+          <w:bCs/>
+          <w:sz w:val="44"/>
+          <w:szCs w:val="44"/>
+          <w:lang w:val="en-US"/>
+        </w:rPr>
+      </w:pPr>
+    </w:p>
+    <w:p>
+      <w:pPr>
+        <w:rPr>
+          <w:b/>
+          <w:bCs/>
+          <w:sz w:val="44"/>
+          <w:szCs w:val="44"/>
+          <w:lang w:val="en-US"/>
+        </w:rPr>
+      </w:pPr>
+    </w:p>
+    <w:p>
+      <w:pPr>
+        <w:rPr>
+          <w:b/>
+          <w:bCs/>
+          <w:sz w:val="44"/>
+          <w:szCs w:val="44"/>
+          <w:lang w:val="en-US"/>
+        </w:rPr>
+      </w:pPr>
+    </w:p>
+    <w:p>
+      <w:pPr>
+        <w:rPr>
+          <w:b/>
+          <w:bCs/>
+          <w:sz w:val="44"/>
+          <w:szCs w:val="44"/>
+          <w:lang w:val="en-US"/>
+        </w:rPr>
+      </w:pPr>
+    </w:p>
+    <w:p>
+      <w:pPr>
+        <w:rPr>
+          <w:b/>
+          <w:bCs/>
+          <w:sz w:val="44"/>
+          <w:szCs w:val="44"/>
+          <w:lang w:val="en-US"/>
+        </w:rPr>
+      </w:pPr>
+    </w:p>
+    <w:p>
+      <w:pPr>
+        <w:rPr>
+          <w:b/>
+          <w:bCs/>
+          <w:sz w:val="44"/>
+          <w:szCs w:val="44"/>
+          <w:lang w:val="en-US"/>
+        </w:rPr>
+      </w:pPr>
+    </w:p>
+    <w:p>
+      <w:pPr>
+        <w:rPr>
+          <w:b/>
+          <w:bCs/>
+          <w:sz w:val="44"/>
+          <w:szCs w:val="44"/>
+          <w:lang w:val="en-US"/>
+        </w:rPr>
+      </w:pPr>
+    </w:p>
+    <w:p>
+      <w:pPr>
+        <w:rPr>
+          <w:b/>
+          <w:bCs/>
+          <w:sz w:val="44"/>
+          <w:szCs w:val="44"/>
+          <w:lang w:val="en-US"/>
+        </w:rPr>
+      </w:pPr>
+    </w:p>
+    <w:p>
+      <w:pPr>
+        <w:rPr>
+          <w:b/>
+          <w:bCs/>
+          <w:sz w:val="44"/>
+          <w:szCs w:val="44"/>
+          <w:lang w:val="en-US"/>
+        </w:rPr>
+      </w:pPr>
+    </w:p>
+    <w:p>
+      <w:pPr>
+        <w:rPr>
+          <w:b/>
+          <w:bCs/>
+          <w:sz w:val="44"/>
+          <w:szCs w:val="44"/>
+          <w:lang w:val="en-US"/>
+        </w:rPr>
+      </w:pPr>
+    </w:p>
+    <w:p>
+      <w:pPr>
+        <w:rPr>
+          <w:b/>
+          <w:bCs/>
+          <w:sz w:val="44"/>
+          <w:szCs w:val="44"/>
+          <w:lang w:val="en-US"/>
+        </w:rPr>
+      </w:pPr>
+    </w:p>
+    <w:p>
+      <w:pPr>
+        <w:rPr>
+          <w:b/>
+          <w:bCs/>
+          <w:sz w:val="44"/>
+          <w:szCs w:val="44"/>
+          <w:lang w:val="en-US"/>
+        </w:rPr>
+      </w:pPr>
+    </w:p>
+    <w:p>
+      <w:pPr>
+        <w:rPr>
+          <w:b/>
+          <w:bCs/>
+          <w:sz w:val="44"/>
+          <w:szCs w:val="44"/>
+          <w:lang w:val="en-US"/>
+        </w:rPr>
+      </w:pPr>
+    </w:p>
+    <w:p>
+      <w:pPr>
+        <w:rPr>
+          <w:b/>
+          <w:bCs/>
+          <w:sz w:val="44"/>
+          <w:szCs w:val="44"/>
+          <w:lang w:val="en-US"/>
+        </w:rPr>
+      </w:pPr>
+    </w:p>
+    <w:p>
+      <w:pPr>
+        <w:rPr>
+          <w:b/>
+          <w:bCs/>
+          <w:sz w:val="44"/>
+          <w:szCs w:val="44"/>
+          <w:lang w:val="en-US"/>
+        </w:rPr>
+      </w:pPr>
+      <w:r>
+        <w:rPr>
+          <w:b/>
+          <w:bCs/>
+          <w:sz w:val="44"/>
+          <w:szCs w:val="44"/>
+          <w:lang w:val="en-US"/>
+        </w:rPr>
+        <w:lastRenderedPageBreak/>
+        <w:t xml:space="preserve">Analysis </w:t>
+      </w:r>
+      <w:r>
+        <w:rPr>
+          <w:b/>
+          <w:bCs/>
+          <w:sz w:val="44"/>
+          <w:szCs w:val="44"/>
+          <w:lang w:val="en-US"/>
+        </w:rPr>
+        <w:t>Design</w:t>
+      </w:r>
+    </w:p>
+    <w:p>
+      <w:pPr>
+        <w:rPr>
+          <w:b/>
+          <w:bCs/>
+          <w:sz w:val="44"/>
+          <w:szCs w:val="44"/>
+          <w:lang w:val="en-US"/>
+        </w:rPr>
+      </w:pPr>
+      <w:r>
+        <w:rPr>
+          <w:b/>
+          <w:bCs/>
+          <w:noProof/>
+          <w:sz w:val="44"/>
+          <w:szCs w:val="44"/>
+          <w:lang w:val="en-US"/>
+        </w:rPr>
+        <mc:AlternateContent>
+          <mc:Choice Requires="wps">
+            <w:drawing>
+              <wp:anchor distT="0" distB="0" distL="114300" distR="114300" simplePos="0" relativeHeight="251702272" behindDoc="0" locked="0" layoutInCell="1" allowOverlap="1" wp14:anchorId="2E65CC05" wp14:editId="7F779C22">
+                <wp:simplePos x="0" y="0"/>
+                <wp:positionH relativeFrom="column">
+                  <wp:posOffset>2327275</wp:posOffset>
+                </wp:positionH>
+                <wp:positionV relativeFrom="paragraph">
+                  <wp:posOffset>462280</wp:posOffset>
+                </wp:positionV>
+                <wp:extent cx="2308225" cy="558800"/>
+                <wp:effectExtent l="0" t="0" r="15875" b="12700"/>
+                <wp:wrapNone/>
+                <wp:docPr id="526890025" name="Rectangle 5"/>
+                <wp:cNvGraphicFramePr/>
+                <a:graphic xmlns:a="http://schemas.openxmlformats.org/drawingml/2006/main">
+                  <a:graphicData uri="http://schemas.microsoft.com/office/word/2010/wordprocessingShape">
+                    <wps:wsp>
+                      <wps:cNvSpPr/>
+                      <wps:spPr>
+                        <a:xfrm>
+                          <a:off x="0" y="0"/>
+                          <a:ext cx="2308225" cy="558800"/>
+                        </a:xfrm>
+                        <a:prstGeom prst="rect">
+                          <a:avLst/>
+                        </a:prstGeom>
+                      </wps:spPr>
+                      <wps:style>
+                        <a:lnRef idx="2">
+                          <a:schemeClr val="dk1">
+                            <a:shade val="15000"/>
+                          </a:schemeClr>
+                        </a:lnRef>
+                        <a:fillRef idx="1">
+                          <a:schemeClr val="dk1"/>
+                        </a:fillRef>
+                        <a:effectRef idx="0">
+                          <a:schemeClr val="dk1"/>
+                        </a:effectRef>
+                        <a:fontRef idx="minor">
+                          <a:schemeClr val="lt1"/>
+                        </a:fontRef>
+                      </wps:style>
+                      <wps:txbx>
+                        <w:txbxContent>
+                          <w:p>
+                            <w:pPr>
+                              <w:jc w:val="center"/>
+                              <w:rPr>
+                                <w:color w:val="4472C4" w:themeColor="accent1"/>
+                                <w:lang w:val="en-US"/>
+                              </w:rPr>
+                            </w:pPr>
+                            <w:r>
+                              <w:rPr>
+                                <w:color w:val="4472C4" w:themeColor="accent1"/>
+                                <w:highlight w:val="yellow"/>
+                                <w:lang w:val="en-US"/>
+                              </w:rPr>
+                              <w:t xml:space="preserve">High Paying </w:t>
+                            </w:r>
+                            <w:proofErr w:type="gramStart"/>
+                            <w:r>
+                              <w:rPr>
+                                <w:color w:val="4472C4" w:themeColor="accent1"/>
+                                <w:highlight w:val="yellow"/>
+                                <w:lang w:val="en-US"/>
+                              </w:rPr>
+                              <w:t>Customers(</w:t>
+                            </w:r>
+                            <w:proofErr w:type="gramEnd"/>
+                            <w:r>
+                              <w:rPr>
+                                <w:color w:val="4472C4" w:themeColor="accent1"/>
+                                <w:highlight w:val="yellow"/>
+                                <w:lang w:val="en-US"/>
+                              </w:rPr>
+                              <w:t>Curated)</w:t>
+                            </w:r>
+                          </w:p>
+                        </w:txbxContent>
+                      </wps:txbx>
+                      <wps:bodyPr rot="0" spcFirstLastPara="0" vertOverflow="overflow" horzOverflow="overflow" vert="horz" wrap="square" lIns="91440" tIns="45720" rIns="91440" bIns="45720" numCol="1" spcCol="0" rtlCol="0" fromWordArt="0" anchor="ctr" anchorCtr="0" forceAA="0" compatLnSpc="1">
+                        <a:prstTxWarp prst="textNoShape">
+                          <a:avLst/>
+                        </a:prstTxWarp>
+                        <a:noAutofit/>
+                      </wps:bodyPr>
+                    </wps:wsp>
+                  </a:graphicData>
+                </a:graphic>
+                <wp14:sizeRelH relativeFrom="margin">
+                  <wp14:pctWidth>0</wp14:pctWidth>
+                </wp14:sizeRelH>
+                <wp14:sizeRelV relativeFrom="margin">
+                  <wp14:pctHeight>0</wp14:pctHeight>
+                </wp14:sizeRelV>
+              </wp:anchor>
+            </w:drawing>
+          </mc:Choice>
+          <mc:Fallback>
+            <w:pict>
+              <v:rect w14:anchorId="2E65CC05" id="_x0000_s1035" style="position:absolute;margin-left:183.25pt;margin-top:36.4pt;width:181.75pt;height:44pt;z-index:251702272;visibility:visible;mso-wrap-style:square;mso-width-percent:0;mso-height-percent:0;mso-wrap-distance-left:9pt;mso-wrap-distance-top:0;mso-wrap-distance-right:9pt;mso-wrap-distance-bottom:0;mso-position-horizontal:absolute;mso-position-horizontal-relative:text;mso-position-vertical:absolute;mso-position-vertical-relative:text;mso-width-percent:0;mso-height-percent:0;mso-width-relative:margin;mso-height-relative:margin;v-text-anchor:middle" o:gfxdata="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" fillcolor="black [3200]" strokecolor="black [480]" strokeweight="1pt">
+                <v:textbox>
+                  <w:txbxContent>
+                    <w:p>
+                      <w:pPr>
+                        <w:jc w:val="center"/>
+                        <w:rPr>
+                          <w:color w:val="4472C4" w:themeColor="accent1"/>
+                          <w:lang w:val="en-US"/>
+                        </w:rPr>
+                      </w:pPr>
+                      <w:r>
+                        <w:rPr>
+                          <w:color w:val="4472C4" w:themeColor="accent1"/>
+                          <w:highlight w:val="yellow"/>
+                          <w:lang w:val="en-US"/>
+                        </w:rPr>
+                        <w:t xml:space="preserve">High Paying </w:t>
+                      </w:r>
+                      <w:proofErr w:type="gramStart"/>
+                      <w:r>
+                        <w:rPr>
+                          <w:color w:val="4472C4" w:themeColor="accent1"/>
+                          <w:highlight w:val="yellow"/>
+                          <w:lang w:val="en-US"/>
+                        </w:rPr>
+                        <w:t>Customers(</w:t>
+                      </w:r>
+                      <w:proofErr w:type="gramEnd"/>
+                      <w:r>
+                        <w:rPr>
+                          <w:color w:val="4472C4" w:themeColor="accent1"/>
+                          <w:highlight w:val="yellow"/>
+                          <w:lang w:val="en-US"/>
+                        </w:rPr>
+                        <w:t>Curated)</w:t>
+                      </w:r>
+                    </w:p>
+                  </w:txbxContent>
+                </v:textbox>
+              </v:rect>
+            </w:pict>
+          </mc:Fallback>
+        </mc:AlternateContent>
+      </w:r>
+      <w:r>
+        <w:rPr>
+          <w:b/>
+          <w:bCs/>
+          <w:noProof/>
+          <w:sz w:val="44"/>
+          <w:szCs w:val="44"/>
+          <w:lang w:val="en-US"/>
+        </w:rPr>
+        <mc:AlternateContent>
+          <mc:Choice Requires="wps">
+            <w:drawing>
+              <wp:anchor distT="0" distB="0" distL="114300" distR="114300" simplePos="0" relativeHeight="251698176" behindDoc="0" locked="0" layoutInCell="1" allowOverlap="1" wp14:anchorId="462012A2" wp14:editId="35E146B4">
+                <wp:simplePos x="0" y="0"/>
+                <wp:positionH relativeFrom="margin">
+                  <wp:align>left</wp:align>
+                </wp:positionH>
+                <wp:positionV relativeFrom="paragraph">
+                  <wp:posOffset>472209</wp:posOffset>
+                </wp:positionV>
+                <wp:extent cx="1156855" cy="5638800"/>
+                <wp:effectExtent l="0" t="0" r="24765" b="19050"/>
+                <wp:wrapNone/>
+                <wp:docPr id="10583890" name="Rectangle 5"/>
+                <wp:cNvGraphicFramePr/>
+                <a:graphic xmlns:a="http://schemas.openxmlformats.org/drawingml/2006/main">
+                  <a:graphicData uri="http://schemas.microsoft.com/office/word/2010/wordprocessingShape">
+                    <wps:wsp>
+                      <wps:cNvSpPr/>
+                      <wps:spPr>
+                        <a:xfrm>
+                          <a:off x="0" y="0"/>
+                          <a:ext cx="1156855" cy="5638800"/>
+                        </a:xfrm>
+                        <a:prstGeom prst="rect">
+                          <a:avLst/>
+                        </a:prstGeom>
+                      </wps:spPr>
+                      <wps:style>
+                        <a:lnRef idx="2">
+                          <a:schemeClr val="dk1">
+                            <a:shade val="15000"/>
+                          </a:schemeClr>
+                        </a:lnRef>
+                        <a:fillRef idx="1">
+                          <a:schemeClr val="dk1"/>
+                        </a:fillRef>
+                        <a:effectRef idx="0">
+                          <a:schemeClr val="dk1"/>
+                        </a:effectRef>
+                        <a:fontRef idx="minor">
+                          <a:schemeClr val="lt1"/>
+                        </a:fontRef>
+                      </wps:style>
+                      <wps:txbx>
+                        <w:txbxContent>
+                          <w:p>
+                            <w:pPr>
+                              <w:rPr>
+                                <w:color w:val="4472C4" w:themeColor="accent1"/>
+                                <w:lang w:val="en-US"/>
+                              </w:rPr>
+                            </w:pPr>
+                            <w:r>
+                              <w:rPr>
+                                <w:color w:val="4472C4" w:themeColor="accent1"/>
+                                <w:lang w:val="en-US"/>
+                              </w:rPr>
+                              <w:t>Analysis Design</w:t>
+                            </w:r>
+                          </w:p>
+                        </w:txbxContent>
+                      </wps:txbx>
+                      <wps:bodyPr rot="0" spcFirstLastPara="0" vertOverflow="overflow" horzOverflow="overflow" vert="horz" wrap="square" lIns="91440" tIns="45720" rIns="91440" bIns="45720" numCol="1" spcCol="0" rtlCol="0" fromWordArt="0" anchor="ctr" anchorCtr="0" forceAA="0" compatLnSpc="1">
+                        <a:prstTxWarp prst="textNoShape">
+                          <a:avLst/>
+                        </a:prstTxWarp>
+                        <a:noAutofit/>
+                      </wps:bodyPr>
+                    </wps:wsp>
+                  </a:graphicData>
+                </a:graphic>
+                <wp14:sizeRelH relativeFrom="margin">
+                  <wp14:pctWidth>0</wp14:pctWidth>
+                </wp14:sizeRelH>
+                <wp14:sizeRelV relativeFrom="margin">
+                  <wp14:pctHeight>0</wp14:pctHeight>
+                </wp14:sizeRelV>
+              </wp:anchor>
+            </w:drawing>
+          </mc:Choice>
+          <mc:Fallback>
+            <w:pict>
+              <v:rect w14:anchorId="462012A2" id="_x0000_s1036" style="position:absolute;margin-left:0;margin-top:37.2pt;width:91.1pt;height:444pt;z-index:251698176;visibility:visible;mso-wrap-style:square;mso-width-percent:0;mso-height-percent:0;mso-wrap-distance-left:9pt;mso-wrap-distance-top:0;mso-wrap-distance-right:9pt;mso-wrap-distance-bottom:0;mso-position-horizontal:left;mso-position-horizontal-relative:margin;mso-position-vertical:absolute;mso-position-vertical-relative:text;mso-width-percent:0;mso-height-percent:0;mso-width-relative:margin;mso-height-relative:margin;v-text-anchor:middle" o:gfxdata="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" fillcolor="black [3200]" strokecolor="black [480]" strokeweight="1pt">
+                <v:textbox>
+                  <w:txbxContent>
+                    <w:p>
+                      <w:pPr>
+                        <w:rPr>
+                          <w:color w:val="4472C4" w:themeColor="accent1"/>
+                          <w:lang w:val="en-US"/>
+                        </w:rPr>
+                      </w:pPr>
+                      <w:r>
+                        <w:rPr>
+                          <w:color w:val="4472C4" w:themeColor="accent1"/>
+                          <w:lang w:val="en-US"/>
+                        </w:rPr>
+                        <w:t>Analysis Design</w:t>
+                      </w:r>
+                    </w:p>
+                  </w:txbxContent>
+                </v:textbox>
+                <w10:wrap anchorx="margin"/>
+              </v:rect>
+            </w:pict>
+          </mc:Fallback>
+        </mc:AlternateContent>
+      </w:r>
+    </w:p>
+    <w:p>
+      <w:pPr>
+        <w:rPr>
+          <w:b/>
+          <w:bCs/>
+          <w:sz w:val="44"/>
+          <w:szCs w:val="44"/>
+          <w:lang w:val="en-US"/>
+        </w:rPr>
+      </w:pPr>
+      <w:r>
+        <w:rPr>
+          <w:b/>
+          <w:bCs/>
+          <w:noProof/>
+          <w:sz w:val="44"/>
+          <w:szCs w:val="44"/>
+          <w:lang w:val="en-US"/>
+        </w:rPr>
+        <mc:AlternateContent>
+          <mc:Choice Requires="wps">
+            <w:drawing>
+              <wp:anchor distT="0" distB="0" distL="114300" distR="114300" simplePos="0" relativeHeight="251700224" behindDoc="0" locked="0" layoutInCell="1" allowOverlap="1" wp14:anchorId="18CEF5A1" wp14:editId="14FBEB46">
+                <wp:simplePos x="0" y="0"/>
+                <wp:positionH relativeFrom="column">
+                  <wp:posOffset>1191491</wp:posOffset>
+                </wp:positionH>
+                <wp:positionV relativeFrom="paragraph">
+                  <wp:posOffset>164523</wp:posOffset>
+                </wp:positionV>
+                <wp:extent cx="1122680" cy="228600"/>
+                <wp:effectExtent l="0" t="19050" r="39370" b="38100"/>
+                <wp:wrapNone/>
+                <wp:docPr id="837684809" name="Arrow: Right 10"/>
+                <wp:cNvGraphicFramePr/>
+                <a:graphic xmlns:a="http://schemas.openxmlformats.org/drawingml/2006/main">
+                  <a:graphicData uri="http://schemas.microsoft.com/office/word/2010/wordprocessingShape">
+                    <wps:wsp>
+                      <wps:cNvSpPr/>
+                      <wps:spPr>
+                        <a:xfrm>
+                          <a:off x="0" y="0"/>
+                          <a:ext cx="1122680" cy="228600"/>
+                        </a:xfrm>
+                        <a:prstGeom prst="rightArrow">
+                          <a:avLst/>
+                        </a:prstGeom>
+                      </wps:spPr>
+                      <wps:style>
+                        <a:lnRef idx="2">
+                          <a:schemeClr val="accent6"/>
+                        </a:lnRef>
+                        <a:fillRef idx="1">
+                          <a:schemeClr val="lt1"/>
+                        </a:fillRef>
+                        <a:effectRef idx="0">
+                          <a:schemeClr val="accent6"/>
+                        </a:effectRef>
+                        <a:fontRef idx="minor">
+                          <a:schemeClr val="dk1"/>
+                        </a:fontRef>
+                      </wps:style>
+                      <wps:bodyPr rot="0" spcFirstLastPara="0" vertOverflow="overflow" horzOverflow="overflow" vert="horz" wrap="square" lIns="91440" tIns="45720" rIns="91440" bIns="45720" numCol="1" spcCol="0" rtlCol="0" fromWordArt="0" anchor="ctr" anchorCtr="0" forceAA="0" compatLnSpc="1">
+                        <a:prstTxWarp prst="textNoShape">
+                          <a:avLst/>
+                        </a:prstTxWarp>
+                        <a:noAutofit/>
+                      </wps:bodyPr>
+                    </wps:wsp>
+                  </a:graphicData>
+                </a:graphic>
+              </wp:anchor>
+            </w:drawing>
+          </mc:Choice>
+          <mc:Fallback>
+            <w:pict>
+              <v:shapetype w14:anchorId="66CC67CD" id="_x0000_t13" coordsize="21600,21600" o:spt="13" adj="16200,5400" path="m@0,l@0@1,0@1,0@2@0@2@0,21600,21600,10800xe">
+                <v:stroke joinstyle="miter"/>
+                <v:formulas>
+                  <v:f eqn="val #0"/>
+                  <v:f eqn="val #1"/>
+                  <v:f eqn="sum height 0 #1"/>
+                  <v:f eqn="sum 10800 0 #1"/>
+                  <v:f eqn="sum width 0 #0"/>
+                  <v:f eqn="prod @4 @3 10800"/>
+                  <v:f eqn="sum width 0 @5"/>
+                </v:formulas>
+                <v:path o:connecttype="custom" o:connectlocs="@0,0;0,10800;@0,21600;21600,10800" o:connectangles="270,180,90,0" textboxrect="0,@1,@6,@2"/>
+                <v:handles>
+                  <v:h position="#0,#1" xrange="0,21600" yrange="0,10800"/>
+                </v:handles>
+              </v:shapetype>
+              <v:shape id="Arrow: Right 10" o:spid="_x0000_s1026" type="#_x0000_t13" style="position:absolute;margin-left:93.8pt;margin-top:12.95pt;width:88.4pt;height:18pt;z-index:251700224;visibility:visible;mso-wrap-style:square;mso-wrap-distance-left:9pt;mso-wrap-distance-top:0;mso-wrap-distance-right:9pt;mso-wrap-distance-bottom:0;mso-position-horizontal:absolute;mso-position-horizontal-relative:text;mso-position-vertical:absolute;mso-position-vertical-relative:text;v-text-anchor:middle" o:gfxdata="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" adj="19401" fillcolor="white [3201]" strokecolor="#70ad47 [3209]" strokeweight="1pt"/>
             </w:pict>
           </mc:Fallback>
         </mc:AlternateContent>

</xml_diff>

<commit_message>
added prev campaign_data+added first agents to decide to take call to run a campaign and at what time
</commit_message>
<xml_diff>
--- a/HLD.docx
+++ b/HLD.docx
@@ -408,6 +408,126 @@
         <mc:AlternateContent>
           <mc:Choice Requires="wps">
             <w:drawing>
+              <wp:anchor distT="0" distB="0" distL="114300" distR="114300" simplePos="0" relativeHeight="251659264" behindDoc="0" locked="0" layoutInCell="1" allowOverlap="1" wp14:anchorId="61898022" wp14:editId="442E3A4F">
+                <wp:simplePos x="0" y="0"/>
+                <wp:positionH relativeFrom="column">
+                  <wp:posOffset>-441960</wp:posOffset>
+                </wp:positionH>
+                <wp:positionV relativeFrom="paragraph">
+                  <wp:posOffset>-777240</wp:posOffset>
+                </wp:positionV>
+                <wp:extent cx="1009650" cy="6644640"/>
+                <wp:effectExtent l="0" t="0" r="19050" b="22860"/>
+                <wp:wrapNone/>
+                <wp:docPr id="1537667419" name="Rectangle 5"/>
+                <wp:cNvGraphicFramePr/>
+                <a:graphic xmlns:a="http://schemas.openxmlformats.org/drawingml/2006/main">
+                  <a:graphicData uri="http://schemas.microsoft.com/office/word/2010/wordprocessingShape">
+                    <wps:wsp>
+                      <wps:cNvSpPr/>
+                      <wps:spPr>
+                        <a:xfrm>
+                          <a:off x="0" y="0"/>
+                          <a:ext cx="1009650" cy="6644640"/>
+                        </a:xfrm>
+                        <a:prstGeom prst="rect">
+                          <a:avLst/>
+                        </a:prstGeom>
+                      </wps:spPr>
+                      <wps:style>
+                        <a:lnRef idx="2">
+                          <a:schemeClr val="dk1">
+                            <a:shade val="15000"/>
+                          </a:schemeClr>
+                        </a:lnRef>
+                        <a:fillRef idx="1">
+                          <a:schemeClr val="dk1"/>
+                        </a:fillRef>
+                        <a:effectRef idx="0">
+                          <a:schemeClr val="dk1"/>
+                        </a:effectRef>
+                        <a:fontRef idx="minor">
+                          <a:schemeClr val="lt1"/>
+                        </a:fontRef>
+                      </wps:style>
+                      <wps:txbx>
+                        <w:txbxContent>
+                          <w:p>
+                            <w:pPr>
+                              <w:jc w:val="center"/>
+                              <w:rPr>
+                                <w:color w:val="4472C4" w:themeColor="accent1"/>
+                                <w:lang w:val="en-US"/>
+                              </w:rPr>
+                            </w:pPr>
+                            <w:r>
+                              <w:rPr>
+                                <w:color w:val="4472C4" w:themeColor="accent1"/>
+                                <w:lang w:val="en-US"/>
+                              </w:rPr>
+                              <w:t>Data Ingestion</w:t>
+                            </w:r>
+                          </w:p>
+                        </w:txbxContent>
+                      </wps:txbx>
+                      <wps:bodyPr rot="0" spcFirstLastPara="0" vertOverflow="overflow" horzOverflow="overflow" vert="horz" wrap="square" lIns="91440" tIns="45720" rIns="91440" bIns="45720" numCol="1" spcCol="0" rtlCol="0" fromWordArt="0" anchor="ctr" anchorCtr="0" forceAA="0" compatLnSpc="1">
+                        <a:prstTxWarp prst="textNoShape">
+                          <a:avLst/>
+                        </a:prstTxWarp>
+                        <a:noAutofit/>
+                      </wps:bodyPr>
+                    </wps:wsp>
+                  </a:graphicData>
+                </a:graphic>
+                <wp14:sizeRelH relativeFrom="margin">
+                  <wp14:pctWidth>0</wp14:pctWidth>
+                </wp14:sizeRelH>
+                <wp14:sizeRelV relativeFrom="margin">
+                  <wp14:pctHeight>0</wp14:pctHeight>
+                </wp14:sizeRelV>
+              </wp:anchor>
+            </w:drawing>
+          </mc:Choice>
+          <mc:Fallback>
+            <w:pict>
+              <v:rect w14:anchorId="61898022" id="Rectangle 5" o:spid="_x0000_s1026" style="position:absolute;margin-left:-34.8pt;margin-top:-61.2pt;width:79.5pt;height:523.2pt;z-index:251659264;visibility:visible;mso-wrap-style:square;mso-width-percent:0;mso-height-percent:0;mso-wrap-distance-left:9pt;mso-wrap-distance-top:0;mso-wrap-distance-right:9pt;mso-wrap-distance-bottom:0;mso-position-horizontal:absolute;mso-position-horizontal-relative:text;mso-position-vertical:absolute;mso-position-vertical-relative:text;mso-width-percent:0;mso-height-percent:0;mso-width-relative:margin;mso-height-relative:margin;v-text-anchor:middle" o:gfxdata="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" fillcolor="black [3200]" strokecolor="black [480]" strokeweight="1pt">
+                <v:textbox>
+                  <w:txbxContent>
+                    <w:p>
+                      <w:pPr>
+                        <w:jc w:val="center"/>
+                        <w:rPr>
+                          <w:color w:val="4472C4" w:themeColor="accent1"/>
+                          <w:lang w:val="en-US"/>
+                        </w:rPr>
+                      </w:pPr>
+                      <w:r>
+                        <w:rPr>
+                          <w:color w:val="4472C4" w:themeColor="accent1"/>
+                          <w:lang w:val="en-US"/>
+                        </w:rPr>
+                        <w:t>Data Ingestion</w:t>
+                      </w:r>
+                    </w:p>
+                  </w:txbxContent>
+                </v:textbox>
+              </v:rect>
+            </w:pict>
+          </mc:Fallback>
+        </mc:AlternateContent>
+      </w:r>
+      <w:r>
+        <w:rPr>
+          <w:b/>
+          <w:bCs/>
+          <w:noProof/>
+          <w:sz w:val="44"/>
+          <w:szCs w:val="44"/>
+          <w:lang w:val="en-US"/>
+        </w:rPr>
+        <mc:AlternateContent>
+          <mc:Choice Requires="wps">
+            <w:drawing>
               <wp:anchor distT="0" distB="0" distL="114300" distR="114300" simplePos="0" relativeHeight="251667456" behindDoc="0" locked="0" layoutInCell="1" allowOverlap="1" wp14:anchorId="4A844F3D" wp14:editId="62174BE9">
                 <wp:simplePos x="0" y="0"/>
                 <wp:positionH relativeFrom="column">
@@ -491,7 +611,7 @@
           </mc:Choice>
           <mc:Fallback>
             <w:pict>
-              <v:rect w14:anchorId="4A844F3D" id="Rectangle 6" o:spid="_x0000_s1026" style="position:absolute;margin-left:138.95pt;margin-top:-14.7pt;width:135.8pt;height:51.45pt;z-index:251667456;visibility:visible;mso-wrap-style:square;mso-width-percent:0;mso-height-percent:0;mso-wrap-distance-left:9pt;mso-wrap-distance-top:0;mso-wrap-distance-right:9pt;mso-wrap-distance-bottom:0;mso-position-horizontal:absolute;mso-position-horizontal-relative:text;mso-position-vertical:absolute;mso-position-vertical-relative:text;mso-width-percent:0;mso-height-percent:0;mso-width-relative:margin;mso-height-relative:margin;v-text-anchor:middle" o:gfxdata="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" fillcolor="black [3200]" strokecolor="black [480]" strokeweight="1pt">
+              <v:rect w14:anchorId="4A844F3D" id="Rectangle 6" o:spid="_x0000_s1027" style="position:absolute;margin-left:138.95pt;margin-top:-14.7pt;width:135.8pt;height:51.45pt;z-index:251667456;visibility:visible;mso-wrap-style:square;mso-width-percent:0;mso-height-percent:0;mso-wrap-distance-left:9pt;mso-wrap-distance-top:0;mso-wrap-distance-right:9pt;mso-wrap-distance-bottom:0;mso-position-horizontal:absolute;mso-position-horizontal-relative:text;mso-position-vertical:absolute;mso-position-vertical-relative:text;mso-width-percent:0;mso-height-percent:0;mso-width-relative:margin;mso-height-relative:margin;v-text-anchor:middle" o:gfxdata="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" fillcolor="black [3200]" strokecolor="black [480]" strokeweight="1pt">
                 <v:textbox>
                   <w:txbxContent>
                     <w:p>
@@ -530,7 +650,7 @@
         <mc:AlternateContent>
           <mc:Choice Requires="wps">
             <w:drawing>
-              <wp:anchor distT="0" distB="0" distL="114300" distR="114300" simplePos="0" relativeHeight="251677696" behindDoc="0" locked="0" layoutInCell="1" allowOverlap="1" wp14:anchorId="6A1B29EF" wp14:editId="30FE1E81">
+              <wp:anchor distT="0" distB="0" distL="114300" distR="114300" simplePos="0" relativeHeight="251677696" behindDoc="0" locked="0" layoutInCell="1" allowOverlap="1" wp14:anchorId="6A1B29EF" wp14:editId="7D4AC5C2">
                 <wp:simplePos x="0" y="0"/>
                 <wp:positionH relativeFrom="column">
                   <wp:posOffset>3582728</wp:posOffset>
@@ -587,7 +707,7 @@
           </mc:Choice>
           <mc:Fallback>
             <w:pict>
-              <v:shapetype w14:anchorId="5994F18E" id="_x0000_t13" coordsize="21600,21600" o:spt="13" adj="16200,5400" path="m@0,l@0@1,0@1,0@2@0@2@0,21600,21600,10800xe">
+              <v:shapetype w14:anchorId="56967074" id="_x0000_t13" coordsize="21600,21600" o:spt="13" adj="16200,5400" path="m@0,l@0@1,0@1,0@2@0@2@0,21600,21600,10800xe">
                 <v:stroke joinstyle="miter"/>
                 <v:formulas>
                   <v:f eqn="val #0"/>
@@ -604,126 +724,6 @@
                 </v:handles>
               </v:shapetype>
               <v:shape id="Arrow: Right 10" o:spid="_x0000_s1026" type="#_x0000_t13" style="position:absolute;margin-left:282.1pt;margin-top:-2.85pt;width:42.05pt;height:18pt;z-index:251677696;visibility:visible;mso-wrap-style:square;mso-width-percent:0;mso-wrap-distance-left:9pt;mso-wrap-distance-top:0;mso-wrap-distance-right:9pt;mso-wrap-distance-bottom:0;mso-position-horizontal:absolute;mso-position-horizontal-relative:text;mso-position-vertical:absolute;mso-position-vertical-relative:text;mso-width-percent:0;mso-width-relative:margin;v-text-anchor:middle" o:gfxdata="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" adj="16975" fillcolor="white [3201]" strokecolor="#70ad47 [3209]" strokeweight="1pt"/>
-            </w:pict>
-          </mc:Fallback>
-        </mc:AlternateContent>
-      </w:r>
-      <w:r>
-        <w:rPr>
-          <w:b/>
-          <w:bCs/>
-          <w:noProof/>
-          <w:sz w:val="44"/>
-          <w:szCs w:val="44"/>
-          <w:lang w:val="en-US"/>
-        </w:rPr>
-        <mc:AlternateContent>
-          <mc:Choice Requires="wps">
-            <w:drawing>
-              <wp:anchor distT="0" distB="0" distL="114300" distR="114300" simplePos="0" relativeHeight="251659264" behindDoc="0" locked="0" layoutInCell="1" allowOverlap="1" wp14:anchorId="61898022" wp14:editId="1B93D976">
-                <wp:simplePos x="0" y="0"/>
-                <wp:positionH relativeFrom="column">
-                  <wp:posOffset>-444500</wp:posOffset>
-                </wp:positionH>
-                <wp:positionV relativeFrom="paragraph">
-                  <wp:posOffset>-781050</wp:posOffset>
-                </wp:positionV>
-                <wp:extent cx="1009650" cy="5638800"/>
-                <wp:effectExtent l="0" t="0" r="19050" b="19050"/>
-                <wp:wrapNone/>
-                <wp:docPr id="1537667419" name="Rectangle 5"/>
-                <wp:cNvGraphicFramePr/>
-                <a:graphic xmlns:a="http://schemas.openxmlformats.org/drawingml/2006/main">
-                  <a:graphicData uri="http://schemas.microsoft.com/office/word/2010/wordprocessingShape">
-                    <wps:wsp>
-                      <wps:cNvSpPr/>
-                      <wps:spPr>
-                        <a:xfrm>
-                          <a:off x="0" y="0"/>
-                          <a:ext cx="1009650" cy="5638800"/>
-                        </a:xfrm>
-                        <a:prstGeom prst="rect">
-                          <a:avLst/>
-                        </a:prstGeom>
-                      </wps:spPr>
-                      <wps:style>
-                        <a:lnRef idx="2">
-                          <a:schemeClr val="dk1">
-                            <a:shade val="15000"/>
-                          </a:schemeClr>
-                        </a:lnRef>
-                        <a:fillRef idx="1">
-                          <a:schemeClr val="dk1"/>
-                        </a:fillRef>
-                        <a:effectRef idx="0">
-                          <a:schemeClr val="dk1"/>
-                        </a:effectRef>
-                        <a:fontRef idx="minor">
-                          <a:schemeClr val="lt1"/>
-                        </a:fontRef>
-                      </wps:style>
-                      <wps:txbx>
-                        <w:txbxContent>
-                          <w:p>
-                            <w:pPr>
-                              <w:jc w:val="center"/>
-                              <w:rPr>
-                                <w:color w:val="4472C4" w:themeColor="accent1"/>
-                                <w:lang w:val="en-US"/>
-                              </w:rPr>
-                            </w:pPr>
-                            <w:r>
-                              <w:rPr>
-                                <w:color w:val="4472C4" w:themeColor="accent1"/>
-                                <w:lang w:val="en-US"/>
-                              </w:rPr>
-                              <w:t>Data Ingestion</w:t>
-                            </w:r>
-                          </w:p>
-                        </w:txbxContent>
-                      </wps:txbx>
-                      <wps:bodyPr rot="0" spcFirstLastPara="0" vertOverflow="overflow" horzOverflow="overflow" vert="horz" wrap="square" lIns="91440" tIns="45720" rIns="91440" bIns="45720" numCol="1" spcCol="0" rtlCol="0" fromWordArt="0" anchor="ctr" anchorCtr="0" forceAA="0" compatLnSpc="1">
-                        <a:prstTxWarp prst="textNoShape">
-                          <a:avLst/>
-                        </a:prstTxWarp>
-                        <a:noAutofit/>
-                      </wps:bodyPr>
-                    </wps:wsp>
-                  </a:graphicData>
-                </a:graphic>
-                <wp14:sizeRelH relativeFrom="margin">
-                  <wp14:pctWidth>0</wp14:pctWidth>
-                </wp14:sizeRelH>
-                <wp14:sizeRelV relativeFrom="margin">
-                  <wp14:pctHeight>0</wp14:pctHeight>
-                </wp14:sizeRelV>
-              </wp:anchor>
-            </w:drawing>
-          </mc:Choice>
-          <mc:Fallback>
-            <w:pict>
-              <v:rect w14:anchorId="61898022" id="Rectangle 5" o:spid="_x0000_s1027" style="position:absolute;margin-left:-35pt;margin-top:-61.5pt;width:79.5pt;height:444pt;z-index:251659264;visibility:visible;mso-wrap-style:square;mso-width-percent:0;mso-height-percent:0;mso-wrap-distance-left:9pt;mso-wrap-distance-top:0;mso-wrap-distance-right:9pt;mso-wrap-distance-bottom:0;mso-position-horizontal:absolute;mso-position-horizontal-relative:text;mso-position-vertical:absolute;mso-position-vertical-relative:text;mso-width-percent:0;mso-height-percent:0;mso-width-relative:margin;mso-height-relative:margin;v-text-anchor:middle" o:gfxdata="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" fillcolor="black [3200]" strokecolor="black [480]" strokeweight="1pt">
-                <v:textbox>
-                  <w:txbxContent>
-                    <w:p>
-                      <w:pPr>
-                        <w:jc w:val="center"/>
-                        <w:rPr>
-                          <w:color w:val="4472C4" w:themeColor="accent1"/>
-                          <w:lang w:val="en-US"/>
-                        </w:rPr>
-                      </w:pPr>
-                      <w:r>
-                        <w:rPr>
-                          <w:color w:val="4472C4" w:themeColor="accent1"/>
-                          <w:lang w:val="en-US"/>
-                        </w:rPr>
-                        <w:t>Data Ingestion</w:t>
-                      </w:r>
-                    </w:p>
-                  </w:txbxContent>
-                </v:textbox>
-              </v:rect>
             </w:pict>
           </mc:Fallback>
         </mc:AlternateContent>
@@ -1492,7 +1492,7 @@
         <mc:AlternateContent>
           <mc:Choice Requires="wps">
             <w:drawing>
-              <wp:anchor distT="0" distB="0" distL="114300" distR="114300" simplePos="0" relativeHeight="251696128" behindDoc="0" locked="0" layoutInCell="1" allowOverlap="1" wp14:anchorId="110B275F" wp14:editId="7FD92F75">
+              <wp:anchor distT="0" distB="0" distL="114300" distR="114300" simplePos="0" relativeHeight="251696128" behindDoc="0" locked="0" layoutInCell="1" allowOverlap="1" wp14:anchorId="110B275F" wp14:editId="6258E34B">
                 <wp:simplePos x="0" y="0"/>
                 <wp:positionH relativeFrom="column">
                   <wp:posOffset>1717963</wp:posOffset>
@@ -2485,6 +2485,206 @@
           <w:lang w:val="en-US"/>
         </w:rPr>
       </w:pPr>
+      <w:r>
+        <w:rPr>
+          <w:b/>
+          <w:bCs/>
+          <w:noProof/>
+          <w:sz w:val="44"/>
+          <w:szCs w:val="44"/>
+          <w:lang w:val="en-US"/>
+        </w:rPr>
+        <mc:AlternateContent>
+          <mc:Choice Requires="wps">
+            <w:drawing>
+              <wp:anchor distT="0" distB="0" distL="114300" distR="114300" simplePos="0" relativeHeight="251706368" behindDoc="0" locked="0" layoutInCell="1" allowOverlap="1" wp14:anchorId="432752A6" wp14:editId="6437E1BF">
+                <wp:simplePos x="0" y="0"/>
+                <wp:positionH relativeFrom="column">
+                  <wp:posOffset>1691640</wp:posOffset>
+                </wp:positionH>
+                <wp:positionV relativeFrom="paragraph">
+                  <wp:posOffset>7620</wp:posOffset>
+                </wp:positionV>
+                <wp:extent cx="2419350" cy="669472"/>
+                <wp:effectExtent l="0" t="0" r="19050" b="16510"/>
+                <wp:wrapNone/>
+                <wp:docPr id="86773529" name="Rectangle 5"/>
+                <wp:cNvGraphicFramePr/>
+                <a:graphic xmlns:a="http://schemas.openxmlformats.org/drawingml/2006/main">
+                  <a:graphicData uri="http://schemas.microsoft.com/office/word/2010/wordprocessingShape">
+                    <wps:wsp>
+                      <wps:cNvSpPr/>
+                      <wps:spPr>
+                        <a:xfrm>
+                          <a:off x="0" y="0"/>
+                          <a:ext cx="2419350" cy="669472"/>
+                        </a:xfrm>
+                        <a:prstGeom prst="rect">
+                          <a:avLst/>
+                        </a:prstGeom>
+                      </wps:spPr>
+                      <wps:style>
+                        <a:lnRef idx="2">
+                          <a:schemeClr val="dk1">
+                            <a:shade val="15000"/>
+                          </a:schemeClr>
+                        </a:lnRef>
+                        <a:fillRef idx="1">
+                          <a:schemeClr val="dk1"/>
+                        </a:fillRef>
+                        <a:effectRef idx="0">
+                          <a:schemeClr val="dk1"/>
+                        </a:effectRef>
+                        <a:fontRef idx="minor">
+                          <a:schemeClr val="lt1"/>
+                        </a:fontRef>
+                      </wps:style>
+                      <wps:txbx>
+                        <w:txbxContent>
+                          <w:p>
+                            <w:pPr>
+                              <w:jc w:val="center"/>
+                              <w:rPr>
+                                <w:color w:val="4472C4" w:themeColor="accent1"/>
+                                <w:u w:val="single"/>
+                                <w:lang w:val="en-US"/>
+                              </w:rPr>
+                            </w:pPr>
+                            <w:r>
+                              <w:rPr>
+                                <w:color w:val="4472C4" w:themeColor="accent1"/>
+                                <w:highlight w:val="green"/>
+                                <w:u w:val="single"/>
+                                <w:lang w:val="en-US"/>
+                              </w:rPr>
+                              <w:t>Prev Campagn Data</w:t>
+                            </w:r>
+                          </w:p>
+                        </w:txbxContent>
+                      </wps:txbx>
+                      <wps:bodyPr rot="0" spcFirstLastPara="0" vertOverflow="overflow" horzOverflow="overflow" vert="horz" wrap="square" lIns="91440" tIns="45720" rIns="91440" bIns="45720" numCol="1" spcCol="0" rtlCol="0" fromWordArt="0" anchor="ctr" anchorCtr="0" forceAA="0" compatLnSpc="1">
+                        <a:prstTxWarp prst="textNoShape">
+                          <a:avLst/>
+                        </a:prstTxWarp>
+                        <a:noAutofit/>
+                      </wps:bodyPr>
+                    </wps:wsp>
+                  </a:graphicData>
+                </a:graphic>
+                <wp14:sizeRelH relativeFrom="margin">
+                  <wp14:pctWidth>0</wp14:pctWidth>
+                </wp14:sizeRelH>
+                <wp14:sizeRelV relativeFrom="margin">
+                  <wp14:pctHeight>0</wp14:pctHeight>
+                </wp14:sizeRelV>
+              </wp:anchor>
+            </w:drawing>
+          </mc:Choice>
+          <mc:Fallback>
+            <w:pict>
+              <v:rect w14:anchorId="432752A6" id="_x0000_s1035" style="position:absolute;margin-left:133.2pt;margin-top:.6pt;width:190.5pt;height:52.7pt;z-index:251706368;visibility:visible;mso-wrap-style:square;mso-width-percent:0;mso-height-percent:0;mso-wrap-distance-left:9pt;mso-wrap-distance-top:0;mso-wrap-distance-right:9pt;mso-wrap-distance-bottom:0;mso-position-horizontal:absolute;mso-position-horizontal-relative:text;mso-position-vertical:absolute;mso-position-vertical-relative:text;mso-width-percent:0;mso-height-percent:0;mso-width-relative:margin;mso-height-relative:margin;v-text-anchor:middle" o:gfxdata="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" fillcolor="black [3200]" strokecolor="black [480]" strokeweight="1pt">
+                <v:textbox>
+                  <w:txbxContent>
+                    <w:p>
+                      <w:pPr>
+                        <w:jc w:val="center"/>
+                        <w:rPr>
+                          <w:color w:val="4472C4" w:themeColor="accent1"/>
+                          <w:u w:val="single"/>
+                          <w:lang w:val="en-US"/>
+                        </w:rPr>
+                      </w:pPr>
+                      <w:r>
+                        <w:rPr>
+                          <w:color w:val="4472C4" w:themeColor="accent1"/>
+                          <w:highlight w:val="green"/>
+                          <w:u w:val="single"/>
+                          <w:lang w:val="en-US"/>
+                        </w:rPr>
+                        <w:t>Prev Campagn Data</w:t>
+                      </w:r>
+                    </w:p>
+                  </w:txbxContent>
+                </v:textbox>
+              </v:rect>
+            </w:pict>
+          </mc:Fallback>
+        </mc:AlternateContent>
+      </w:r>
+      <w:r>
+        <w:rPr>
+          <w:b/>
+          <w:bCs/>
+          <w:noProof/>
+          <w:sz w:val="44"/>
+          <w:szCs w:val="44"/>
+          <w:lang w:val="en-US"/>
+        </w:rPr>
+        <mc:AlternateContent>
+          <mc:Choice Requires="wps">
+            <w:drawing>
+              <wp:anchor distT="0" distB="0" distL="114300" distR="114300" simplePos="0" relativeHeight="251704320" behindDoc="0" locked="0" layoutInCell="1" allowOverlap="1" wp14:anchorId="75195AD7" wp14:editId="54308523">
+                <wp:simplePos x="0" y="0"/>
+                <wp:positionH relativeFrom="column">
+                  <wp:posOffset>579120</wp:posOffset>
+                </wp:positionH>
+                <wp:positionV relativeFrom="paragraph">
+                  <wp:posOffset>87630</wp:posOffset>
+                </wp:positionV>
+                <wp:extent cx="1122680" cy="320387"/>
+                <wp:effectExtent l="0" t="19050" r="39370" b="41910"/>
+                <wp:wrapNone/>
+                <wp:docPr id="1847814008" name="Arrow: Right 10"/>
+                <wp:cNvGraphicFramePr/>
+                <a:graphic xmlns:a="http://schemas.openxmlformats.org/drawingml/2006/main">
+                  <a:graphicData uri="http://schemas.microsoft.com/office/word/2010/wordprocessingShape">
+                    <wps:wsp>
+                      <wps:cNvSpPr/>
+                      <wps:spPr>
+                        <a:xfrm flipV="1">
+                          <a:off x="0" y="0"/>
+                          <a:ext cx="1122680" cy="320387"/>
+                        </a:xfrm>
+                        <a:prstGeom prst="rightArrow">
+                          <a:avLst/>
+                        </a:prstGeom>
+                      </wps:spPr>
+                      <wps:style>
+                        <a:lnRef idx="2">
+                          <a:schemeClr val="accent6"/>
+                        </a:lnRef>
+                        <a:fillRef idx="1">
+                          <a:schemeClr val="lt1"/>
+                        </a:fillRef>
+                        <a:effectRef idx="0">
+                          <a:schemeClr val="accent6"/>
+                        </a:effectRef>
+                        <a:fontRef idx="minor">
+                          <a:schemeClr val="dk1"/>
+                        </a:fontRef>
+                      </wps:style>
+                      <wps:bodyPr rot="0" spcFirstLastPara="0" vertOverflow="overflow" horzOverflow="overflow" vert="horz" wrap="square" lIns="91440" tIns="45720" rIns="91440" bIns="45720" numCol="1" spcCol="0" rtlCol="0" fromWordArt="0" anchor="ctr" anchorCtr="0" forceAA="0" compatLnSpc="1">
+                        <a:prstTxWarp prst="textNoShape">
+                          <a:avLst/>
+                        </a:prstTxWarp>
+                        <a:noAutofit/>
+                      </wps:bodyPr>
+                    </wps:wsp>
+                  </a:graphicData>
+                </a:graphic>
+                <wp14:sizeRelV relativeFrom="margin">
+                  <wp14:pctHeight>0</wp14:pctHeight>
+                </wp14:sizeRelV>
+              </wp:anchor>
+            </w:drawing>
+          </mc:Choice>
+          <mc:Fallback>
+            <w:pict>
+              <v:shape w14:anchorId="1C922DF4" id="Arrow: Right 10" o:spid="_x0000_s1026" type="#_x0000_t13" style="position:absolute;margin-left:45.6pt;margin-top:6.9pt;width:88.4pt;height:25.25pt;flip:y;z-index:251704320;visibility:visible;mso-wrap-style:square;mso-height-percent:0;mso-wrap-distance-left:9pt;mso-wrap-distance-top:0;mso-wrap-distance-right:9pt;mso-wrap-distance-bottom:0;mso-position-horizontal:absolute;mso-position-horizontal-relative:text;mso-position-vertical:absolute;mso-position-vertical-relative:text;mso-height-percent:0;mso-height-relative:margin;v-text-anchor:middle" o:gfxdata="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" adj="18518" fillcolor="white [3201]" strokecolor="#70ad47 [3209]" strokeweight="1pt"/>
+            </w:pict>
+          </mc:Fallback>
+        </mc:AlternateContent>
+      </w:r>
     </w:p>
     <w:p>
       <w:pPr>
@@ -2617,7 +2817,7 @@
         <mc:AlternateContent>
           <mc:Choice Requires="wps">
             <w:drawing>
-              <wp:anchor distT="0" distB="0" distL="114300" distR="114300" simplePos="0" relativeHeight="251702272" behindDoc="0" locked="0" layoutInCell="1" allowOverlap="1" wp14:anchorId="2E65CC05" wp14:editId="7F779C22">
+              <wp:anchor distT="0" distB="0" distL="114300" distR="114300" simplePos="0" relativeHeight="251702272" behindDoc="0" locked="0" layoutInCell="1" allowOverlap="1" wp14:anchorId="2E65CC05" wp14:editId="053F88FC">
                 <wp:simplePos x="0" y="0"/>
                 <wp:positionH relativeFrom="column">
                   <wp:posOffset>2327275</wp:posOffset>
@@ -2718,7 +2918,7 @@
           </mc:Choice>
           <mc:Fallback>
             <w:pict>
-              <v:rect w14:anchorId="2E65CC05" id="_x0000_s1035" style="position:absolute;margin-left:183.25pt;margin-top:36.4pt;width:181.75pt;height:44pt;z-index:251702272;visibility:visible;mso-wrap-style:square;mso-width-percent:0;mso-height-percent:0;mso-wrap-distance-left:9pt;mso-wrap-distance-top:0;mso-wrap-distance-right:9pt;mso-wrap-distance-bottom:0;mso-position-horizontal:absolute;mso-position-horizontal-relative:text;mso-position-vertical:absolute;mso-position-vertical-relative:text;mso-width-percent:0;mso-height-percent:0;mso-width-relative:margin;mso-height-relative:margin;v-text-anchor:middle" o:gfxdata="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" fillcolor="black [3200]" strokecolor="black [480]" strokeweight="1pt">
+              <v:rect w14:anchorId="2E65CC05" id="_x0000_s1036" style="position:absolute;margin-left:183.25pt;margin-top:36.4pt;width:181.75pt;height:44pt;z-index:251702272;visibility:visible;mso-wrap-style:square;mso-width-percent:0;mso-height-percent:0;mso-wrap-distance-left:9pt;mso-wrap-distance-top:0;mso-wrap-distance-right:9pt;mso-wrap-distance-bottom:0;mso-position-horizontal:absolute;mso-position-horizontal-relative:text;mso-position-vertical:absolute;mso-position-vertical-relative:text;mso-width-percent:0;mso-height-percent:0;mso-width-relative:margin;mso-height-relative:margin;v-text-anchor:middle" o:gfxdata="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" fillcolor="black [3200]" strokecolor="black [480]" strokeweight="1pt">
                 <v:textbox>
                   <w:txbxContent>
                     <w:p>
@@ -2856,7 +3056,7 @@
           </mc:Choice>
           <mc:Fallback>
             <w:pict>
-              <v:rect w14:anchorId="462012A2" id="_x0000_s1036" style="position:absolute;margin-left:0;margin-top:37.2pt;width:91.1pt;height:444pt;z-index:251698176;visibility:visible;mso-wrap-style:square;mso-width-percent:0;mso-height-percent:0;mso-wrap-distance-left:9pt;mso-wrap-distance-top:0;mso-wrap-distance-right:9pt;mso-wrap-distance-bottom:0;mso-position-horizontal:left;mso-position-horizontal-relative:margin;mso-position-vertical:absolute;mso-position-vertical-relative:text;mso-width-percent:0;mso-height-percent:0;mso-width-relative:margin;mso-height-relative:margin;v-text-anchor:middle" o:gfxdata="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" fillcolor="black [3200]" strokecolor="black [480]" strokeweight="1pt">
+              <v:rect w14:anchorId="462012A2" id="_x0000_s1037" style="position:absolute;margin-left:0;margin-top:37.2pt;width:91.1pt;height:444pt;z-index:251698176;visibility:visible;mso-wrap-style:square;mso-width-percent:0;mso-height-percent:0;mso-wrap-distance-left:9pt;mso-wrap-distance-top:0;mso-wrap-distance-right:9pt;mso-wrap-distance-bottom:0;mso-position-horizontal:left;mso-position-horizontal-relative:margin;mso-position-vertical:absolute;mso-position-vertical-relative:text;mso-width-percent:0;mso-height-percent:0;mso-width-relative:margin;mso-height-relative:margin;v-text-anchor:middle" o:gfxdata="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" fillcolor="black [3200]" strokecolor="black [480]" strokeweight="1pt">
                 <v:textbox>
                   <w:txbxContent>
                     <w:p>
@@ -2893,6 +3093,472 @@
           <w:lang w:val="en-US"/>
         </w:rPr>
       </w:pPr>
+      <w:r>
+        <w:rPr>
+          <w:b/>
+          <w:bCs/>
+          <w:noProof/>
+          <w:sz w:val="44"/>
+          <w:szCs w:val="44"/>
+          <w:lang w:val="en-US"/>
+        </w:rPr>
+        <mc:AlternateContent>
+          <mc:Choice Requires="wps">
+            <w:drawing>
+              <wp:anchor distT="0" distB="0" distL="114300" distR="114300" simplePos="0" relativeHeight="251714560" behindDoc="0" locked="0" layoutInCell="1" allowOverlap="1" wp14:anchorId="6B40DF2E" wp14:editId="0E0EA890">
+                <wp:simplePos x="0" y="0"/>
+                <wp:positionH relativeFrom="column">
+                  <wp:posOffset>2361565</wp:posOffset>
+                </wp:positionH>
+                <wp:positionV relativeFrom="paragraph">
+                  <wp:posOffset>1504120</wp:posOffset>
+                </wp:positionV>
+                <wp:extent cx="2308225" cy="558800"/>
+                <wp:effectExtent l="0" t="0" r="15875" b="12700"/>
+                <wp:wrapNone/>
+                <wp:docPr id="881918596" name="Rectangle 5"/>
+                <wp:cNvGraphicFramePr/>
+                <a:graphic xmlns:a="http://schemas.openxmlformats.org/drawingml/2006/main">
+                  <a:graphicData uri="http://schemas.microsoft.com/office/word/2010/wordprocessingShape">
+                    <wps:wsp>
+                      <wps:cNvSpPr/>
+                      <wps:spPr>
+                        <a:xfrm>
+                          <a:off x="0" y="0"/>
+                          <a:ext cx="2308225" cy="558800"/>
+                        </a:xfrm>
+                        <a:prstGeom prst="rect">
+                          <a:avLst/>
+                        </a:prstGeom>
+                      </wps:spPr>
+                      <wps:style>
+                        <a:lnRef idx="2">
+                          <a:schemeClr val="dk1">
+                            <a:shade val="15000"/>
+                          </a:schemeClr>
+                        </a:lnRef>
+                        <a:fillRef idx="1">
+                          <a:schemeClr val="dk1"/>
+                        </a:fillRef>
+                        <a:effectRef idx="0">
+                          <a:schemeClr val="dk1"/>
+                        </a:effectRef>
+                        <a:fontRef idx="minor">
+                          <a:schemeClr val="lt1"/>
+                        </a:fontRef>
+                      </wps:style>
+                      <wps:txbx>
+                        <w:txbxContent>
+                          <w:p>
+                            <w:pPr>
+                              <w:jc w:val="center"/>
+                              <w:rPr>
+                                <w:color w:val="4472C4" w:themeColor="accent1"/>
+                                <w:lang w:val="en-US"/>
+                              </w:rPr>
+                            </w:pPr>
+                            <w:r>
+                              <w:rPr>
+                                <w:color w:val="4472C4" w:themeColor="accent1"/>
+                                <w:highlight w:val="yellow"/>
+                                <w:lang w:val="en-US"/>
+                              </w:rPr>
+                              <w:t xml:space="preserve">Agent </w:t>
+                            </w:r>
+                            <w:r>
+                              <w:rPr>
+                                <w:color w:val="4472C4" w:themeColor="accent1"/>
+                                <w:highlight w:val="yellow"/>
+                                <w:lang w:val="en-US"/>
+                              </w:rPr>
+                              <w:t>2</w:t>
+                            </w:r>
+                            <w:r>
+                              <w:rPr>
+                                <w:color w:val="4472C4" w:themeColor="accent1"/>
+                                <w:highlight w:val="yellow"/>
+                                <w:lang w:val="en-US"/>
+                              </w:rPr>
+                              <w:t xml:space="preserve"> takes a </w:t>
+                            </w:r>
+                            <w:r>
+                              <w:rPr>
+                                <w:color w:val="4472C4" w:themeColor="accent1"/>
+                                <w:highlight w:val="yellow"/>
+                                <w:lang w:val="en-US"/>
+                              </w:rPr>
+                              <w:t>look at data</w:t>
+                            </w:r>
+                            <w:r>
+                              <w:rPr>
+                                <w:color w:val="4472C4" w:themeColor="accent1"/>
+                                <w:highlight w:val="yellow"/>
+                                <w:lang w:val="en-US"/>
+                              </w:rPr>
+                              <w:t xml:space="preserve"> </w:t>
+                            </w:r>
+                            <w:r>
+                              <w:rPr>
+                                <w:color w:val="4472C4" w:themeColor="accent1"/>
+                                <w:highlight w:val="yellow"/>
+                                <w:lang w:val="en-US"/>
+                              </w:rPr>
+                              <w:t>decide the campaign time</w:t>
+                            </w:r>
+                          </w:p>
+                        </w:txbxContent>
+                      </wps:txbx>
+                      <wps:bodyPr rot="0" spcFirstLastPara="0" vertOverflow="overflow" horzOverflow="overflow" vert="horz" wrap="square" lIns="91440" tIns="45720" rIns="91440" bIns="45720" numCol="1" spcCol="0" rtlCol="0" fromWordArt="0" anchor="ctr" anchorCtr="0" forceAA="0" compatLnSpc="1">
+                        <a:prstTxWarp prst="textNoShape">
+                          <a:avLst/>
+                        </a:prstTxWarp>
+                        <a:noAutofit/>
+                      </wps:bodyPr>
+                    </wps:wsp>
+                  </a:graphicData>
+                </a:graphic>
+                <wp14:sizeRelH relativeFrom="margin">
+                  <wp14:pctWidth>0</wp14:pctWidth>
+                </wp14:sizeRelH>
+                <wp14:sizeRelV relativeFrom="margin">
+                  <wp14:pctHeight>0</wp14:pctHeight>
+                </wp14:sizeRelV>
+              </wp:anchor>
+            </w:drawing>
+          </mc:Choice>
+          <mc:Fallback>
+            <w:pict>
+              <v:rect w14:anchorId="6B40DF2E" id="_x0000_s1038" style="position:absolute;margin-left:185.95pt;margin-top:118.45pt;width:181.75pt;height:44pt;z-index:251714560;visibility:visible;mso-wrap-style:square;mso-width-percent:0;mso-height-percent:0;mso-wrap-distance-left:9pt;mso-wrap-distance-top:0;mso-wrap-distance-right:9pt;mso-wrap-distance-bottom:0;mso-position-horizontal:absolute;mso-position-horizontal-relative:text;mso-position-vertical:absolute;mso-position-vertical-relative:text;mso-width-percent:0;mso-height-percent:0;mso-width-relative:margin;mso-height-relative:margin;v-text-anchor:middle" o:gfxdata="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" fillcolor="black [3200]" strokecolor="black [480]" strokeweight="1pt">
+                <v:textbox>
+                  <w:txbxContent>
+                    <w:p>
+                      <w:pPr>
+                        <w:jc w:val="center"/>
+                        <w:rPr>
+                          <w:color w:val="4472C4" w:themeColor="accent1"/>
+                          <w:lang w:val="en-US"/>
+                        </w:rPr>
+                      </w:pPr>
+                      <w:r>
+                        <w:rPr>
+                          <w:color w:val="4472C4" w:themeColor="accent1"/>
+                          <w:highlight w:val="yellow"/>
+                          <w:lang w:val="en-US"/>
+                        </w:rPr>
+                        <w:t xml:space="preserve">Agent </w:t>
+                      </w:r>
+                      <w:r>
+                        <w:rPr>
+                          <w:color w:val="4472C4" w:themeColor="accent1"/>
+                          <w:highlight w:val="yellow"/>
+                          <w:lang w:val="en-US"/>
+                        </w:rPr>
+                        <w:t>2</w:t>
+                      </w:r>
+                      <w:r>
+                        <w:rPr>
+                          <w:color w:val="4472C4" w:themeColor="accent1"/>
+                          <w:highlight w:val="yellow"/>
+                          <w:lang w:val="en-US"/>
+                        </w:rPr>
+                        <w:t xml:space="preserve"> takes a </w:t>
+                      </w:r>
+                      <w:r>
+                        <w:rPr>
+                          <w:color w:val="4472C4" w:themeColor="accent1"/>
+                          <w:highlight w:val="yellow"/>
+                          <w:lang w:val="en-US"/>
+                        </w:rPr>
+                        <w:t>look at data</w:t>
+                      </w:r>
+                      <w:r>
+                        <w:rPr>
+                          <w:color w:val="4472C4" w:themeColor="accent1"/>
+                          <w:highlight w:val="yellow"/>
+                          <w:lang w:val="en-US"/>
+                        </w:rPr>
+                        <w:t xml:space="preserve"> </w:t>
+                      </w:r>
+                      <w:r>
+                        <w:rPr>
+                          <w:color w:val="4472C4" w:themeColor="accent1"/>
+                          <w:highlight w:val="yellow"/>
+                          <w:lang w:val="en-US"/>
+                        </w:rPr>
+                        <w:t>decide the campaign time</w:t>
+                      </w:r>
+                    </w:p>
+                  </w:txbxContent>
+                </v:textbox>
+              </v:rect>
+            </w:pict>
+          </mc:Fallback>
+        </mc:AlternateContent>
+      </w:r>
+      <w:r>
+        <w:rPr>
+          <w:b/>
+          <w:bCs/>
+          <w:noProof/>
+          <w:sz w:val="44"/>
+          <w:szCs w:val="44"/>
+          <w:lang w:val="en-US"/>
+        </w:rPr>
+        <mc:AlternateContent>
+          <mc:Choice Requires="wps">
+            <w:drawing>
+              <wp:anchor distT="0" distB="0" distL="114300" distR="114300" simplePos="0" relativeHeight="251712512" behindDoc="0" locked="0" layoutInCell="1" allowOverlap="1" wp14:anchorId="0522B89B" wp14:editId="7060C692">
+                <wp:simplePos x="0" y="0"/>
+                <wp:positionH relativeFrom="column">
+                  <wp:posOffset>1155749</wp:posOffset>
+                </wp:positionH>
+                <wp:positionV relativeFrom="paragraph">
+                  <wp:posOffset>1781468</wp:posOffset>
+                </wp:positionV>
+                <wp:extent cx="1122680" cy="228600"/>
+                <wp:effectExtent l="0" t="19050" r="39370" b="38100"/>
+                <wp:wrapNone/>
+                <wp:docPr id="144663373" name="Arrow: Right 10"/>
+                <wp:cNvGraphicFramePr/>
+                <a:graphic xmlns:a="http://schemas.openxmlformats.org/drawingml/2006/main">
+                  <a:graphicData uri="http://schemas.microsoft.com/office/word/2010/wordprocessingShape">
+                    <wps:wsp>
+                      <wps:cNvSpPr/>
+                      <wps:spPr>
+                        <a:xfrm>
+                          <a:off x="0" y="0"/>
+                          <a:ext cx="1122680" cy="228600"/>
+                        </a:xfrm>
+                        <a:prstGeom prst="rightArrow">
+                          <a:avLst/>
+                        </a:prstGeom>
+                      </wps:spPr>
+                      <wps:style>
+                        <a:lnRef idx="2">
+                          <a:schemeClr val="accent6"/>
+                        </a:lnRef>
+                        <a:fillRef idx="1">
+                          <a:schemeClr val="lt1"/>
+                        </a:fillRef>
+                        <a:effectRef idx="0">
+                          <a:schemeClr val="accent6"/>
+                        </a:effectRef>
+                        <a:fontRef idx="minor">
+                          <a:schemeClr val="dk1"/>
+                        </a:fontRef>
+                      </wps:style>
+                      <wps:bodyPr rot="0" spcFirstLastPara="0" vertOverflow="overflow" horzOverflow="overflow" vert="horz" wrap="square" lIns="91440" tIns="45720" rIns="91440" bIns="45720" numCol="1" spcCol="0" rtlCol="0" fromWordArt="0" anchor="ctr" anchorCtr="0" forceAA="0" compatLnSpc="1">
+                        <a:prstTxWarp prst="textNoShape">
+                          <a:avLst/>
+                        </a:prstTxWarp>
+                        <a:noAutofit/>
+                      </wps:bodyPr>
+                    </wps:wsp>
+                  </a:graphicData>
+                </a:graphic>
+              </wp:anchor>
+            </w:drawing>
+          </mc:Choice>
+          <mc:Fallback>
+            <w:pict>
+              <v:shape w14:anchorId="3A541261" id="Arrow: Right 10" o:spid="_x0000_s1026" type="#_x0000_t13" style="position:absolute;margin-left:91pt;margin-top:140.25pt;width:88.4pt;height:18pt;z-index:251712512;visibility:visible;mso-wrap-style:square;mso-wrap-distance-left:9pt;mso-wrap-distance-top:0;mso-wrap-distance-right:9pt;mso-wrap-distance-bottom:0;mso-position-horizontal:absolute;mso-position-horizontal-relative:text;mso-position-vertical:absolute;mso-position-vertical-relative:text;v-text-anchor:middle" o:gfxdata="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" adj="19401" fillcolor="white [3201]" strokecolor="#70ad47 [3209]" strokeweight="1pt"/>
+            </w:pict>
+          </mc:Fallback>
+        </mc:AlternateContent>
+      </w:r>
+      <w:r>
+        <w:rPr>
+          <w:b/>
+          <w:bCs/>
+          <w:noProof/>
+          <w:sz w:val="44"/>
+          <w:szCs w:val="44"/>
+          <w:lang w:val="en-US"/>
+        </w:rPr>
+        <mc:AlternateContent>
+          <mc:Choice Requires="wps">
+            <w:drawing>
+              <wp:anchor distT="0" distB="0" distL="114300" distR="114300" simplePos="0" relativeHeight="251710464" behindDoc="0" locked="0" layoutInCell="1" allowOverlap="1" wp14:anchorId="03AE7C1D" wp14:editId="5167A607">
+                <wp:simplePos x="0" y="0"/>
+                <wp:positionH relativeFrom="column">
+                  <wp:posOffset>2338363</wp:posOffset>
+                </wp:positionH>
+                <wp:positionV relativeFrom="paragraph">
+                  <wp:posOffset>678180</wp:posOffset>
+                </wp:positionV>
+                <wp:extent cx="2308225" cy="558800"/>
+                <wp:effectExtent l="0" t="0" r="15875" b="12700"/>
+                <wp:wrapNone/>
+                <wp:docPr id="578813129" name="Rectangle 5"/>
+                <wp:cNvGraphicFramePr/>
+                <a:graphic xmlns:a="http://schemas.openxmlformats.org/drawingml/2006/main">
+                  <a:graphicData uri="http://schemas.microsoft.com/office/word/2010/wordprocessingShape">
+                    <wps:wsp>
+                      <wps:cNvSpPr/>
+                      <wps:spPr>
+                        <a:xfrm>
+                          <a:off x="0" y="0"/>
+                          <a:ext cx="2308225" cy="558800"/>
+                        </a:xfrm>
+                        <a:prstGeom prst="rect">
+                          <a:avLst/>
+                        </a:prstGeom>
+                      </wps:spPr>
+                      <wps:style>
+                        <a:lnRef idx="2">
+                          <a:schemeClr val="dk1">
+                            <a:shade val="15000"/>
+                          </a:schemeClr>
+                        </a:lnRef>
+                        <a:fillRef idx="1">
+                          <a:schemeClr val="dk1"/>
+                        </a:fillRef>
+                        <a:effectRef idx="0">
+                          <a:schemeClr val="dk1"/>
+                        </a:effectRef>
+                        <a:fontRef idx="minor">
+                          <a:schemeClr val="lt1"/>
+                        </a:fontRef>
+                      </wps:style>
+                      <wps:txbx>
+                        <w:txbxContent>
+                          <w:p>
+                            <w:pPr>
+                              <w:jc w:val="center"/>
+                              <w:rPr>
+                                <w:color w:val="4472C4" w:themeColor="accent1"/>
+                                <w:lang w:val="en-US"/>
+                              </w:rPr>
+                            </w:pPr>
+                            <w:r>
+                              <w:rPr>
+                                <w:color w:val="4472C4" w:themeColor="accent1"/>
+                                <w:highlight w:val="yellow"/>
+                                <w:lang w:val="en-US"/>
+                              </w:rPr>
+                              <w:t>Agent 1 takes a call to run a campaign or not</w:t>
+                            </w:r>
+                          </w:p>
+                        </w:txbxContent>
+                      </wps:txbx>
+                      <wps:bodyPr rot="0" spcFirstLastPara="0" vertOverflow="overflow" horzOverflow="overflow" vert="horz" wrap="square" lIns="91440" tIns="45720" rIns="91440" bIns="45720" numCol="1" spcCol="0" rtlCol="0" fromWordArt="0" anchor="ctr" anchorCtr="0" forceAA="0" compatLnSpc="1">
+                        <a:prstTxWarp prst="textNoShape">
+                          <a:avLst/>
+                        </a:prstTxWarp>
+                        <a:noAutofit/>
+                      </wps:bodyPr>
+                    </wps:wsp>
+                  </a:graphicData>
+                </a:graphic>
+                <wp14:sizeRelH relativeFrom="margin">
+                  <wp14:pctWidth>0</wp14:pctWidth>
+                </wp14:sizeRelH>
+                <wp14:sizeRelV relativeFrom="margin">
+                  <wp14:pctHeight>0</wp14:pctHeight>
+                </wp14:sizeRelV>
+              </wp:anchor>
+            </w:drawing>
+          </mc:Choice>
+          <mc:Fallback>
+            <w:pict>
+              <v:rect w14:anchorId="03AE7C1D" id="_x0000_s1039" style="position:absolute;margin-left:184.1pt;margin-top:53.4pt;width:181.75pt;height:44pt;z-index:251710464;visibility:visible;mso-wrap-style:square;mso-width-percent:0;mso-height-percent:0;mso-wrap-distance-left:9pt;mso-wrap-distance-top:0;mso-wrap-distance-right:9pt;mso-wrap-distance-bottom:0;mso-position-horizontal:absolute;mso-position-horizontal-relative:text;mso-position-vertical:absolute;mso-position-vertical-relative:text;mso-width-percent:0;mso-height-percent:0;mso-width-relative:margin;mso-height-relative:margin;v-text-anchor:middle" o:gfxdata="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" fillcolor="black [3200]" strokecolor="black [480]" strokeweight="1pt">
+                <v:textbox>
+                  <w:txbxContent>
+                    <w:p>
+                      <w:pPr>
+                        <w:jc w:val="center"/>
+                        <w:rPr>
+                          <w:color w:val="4472C4" w:themeColor="accent1"/>
+                          <w:lang w:val="en-US"/>
+                        </w:rPr>
+                      </w:pPr>
+                      <w:r>
+                        <w:rPr>
+                          <w:color w:val="4472C4" w:themeColor="accent1"/>
+                          <w:highlight w:val="yellow"/>
+                          <w:lang w:val="en-US"/>
+                        </w:rPr>
+                        <w:t>Agent 1 takes a call to run a campaign or not</w:t>
+                      </w:r>
+                    </w:p>
+                  </w:txbxContent>
+                </v:textbox>
+              </v:rect>
+            </w:pict>
+          </mc:Fallback>
+        </mc:AlternateContent>
+      </w:r>
+      <w:r>
+        <w:rPr>
+          <w:b/>
+          <w:bCs/>
+          <w:noProof/>
+          <w:sz w:val="44"/>
+          <w:szCs w:val="44"/>
+          <w:lang w:val="en-US"/>
+        </w:rPr>
+        <mc:AlternateContent>
+          <mc:Choice Requires="wps">
+            <w:drawing>
+              <wp:anchor distT="0" distB="0" distL="114300" distR="114300" simplePos="0" relativeHeight="251708416" behindDoc="0" locked="0" layoutInCell="1" allowOverlap="1" wp14:anchorId="49BD1D19" wp14:editId="029E587C">
+                <wp:simplePos x="0" y="0"/>
+                <wp:positionH relativeFrom="column">
+                  <wp:posOffset>1165567</wp:posOffset>
+                </wp:positionH>
+                <wp:positionV relativeFrom="paragraph">
+                  <wp:posOffset>855492</wp:posOffset>
+                </wp:positionV>
+                <wp:extent cx="1122680" cy="228600"/>
+                <wp:effectExtent l="0" t="19050" r="39370" b="38100"/>
+                <wp:wrapNone/>
+                <wp:docPr id="802097979" name="Arrow: Right 10"/>
+                <wp:cNvGraphicFramePr/>
+                <a:graphic xmlns:a="http://schemas.openxmlformats.org/drawingml/2006/main">
+                  <a:graphicData uri="http://schemas.microsoft.com/office/word/2010/wordprocessingShape">
+                    <wps:wsp>
+                      <wps:cNvSpPr/>
+                      <wps:spPr>
+                        <a:xfrm>
+                          <a:off x="0" y="0"/>
+                          <a:ext cx="1122680" cy="228600"/>
+                        </a:xfrm>
+                        <a:prstGeom prst="rightArrow">
+                          <a:avLst/>
+                        </a:prstGeom>
+                      </wps:spPr>
+                      <wps:style>
+                        <a:lnRef idx="2">
+                          <a:schemeClr val="accent6"/>
+                        </a:lnRef>
+                        <a:fillRef idx="1">
+                          <a:schemeClr val="lt1"/>
+                        </a:fillRef>
+                        <a:effectRef idx="0">
+                          <a:schemeClr val="accent6"/>
+                        </a:effectRef>
+                        <a:fontRef idx="minor">
+                          <a:schemeClr val="dk1"/>
+                        </a:fontRef>
+                      </wps:style>
+                      <wps:bodyPr rot="0" spcFirstLastPara="0" vertOverflow="overflow" horzOverflow="overflow" vert="horz" wrap="square" lIns="91440" tIns="45720" rIns="91440" bIns="45720" numCol="1" spcCol="0" rtlCol="0" fromWordArt="0" anchor="ctr" anchorCtr="0" forceAA="0" compatLnSpc="1">
+                        <a:prstTxWarp prst="textNoShape">
+                          <a:avLst/>
+                        </a:prstTxWarp>
+                        <a:noAutofit/>
+                      </wps:bodyPr>
+                    </wps:wsp>
+                  </a:graphicData>
+                </a:graphic>
+              </wp:anchor>
+            </w:drawing>
+          </mc:Choice>
+          <mc:Fallback>
+            <w:pict>
+              <v:shape w14:anchorId="7EAFA386" id="Arrow: Right 10" o:spid="_x0000_s1026" type="#_x0000_t13" style="position:absolute;margin-left:91.8pt;margin-top:67.35pt;width:88.4pt;height:18pt;z-index:251708416;visibility:visible;mso-wrap-style:square;mso-wrap-distance-left:9pt;mso-wrap-distance-top:0;mso-wrap-distance-right:9pt;mso-wrap-distance-bottom:0;mso-position-horizontal:absolute;mso-position-horizontal-relative:text;mso-position-vertical:absolute;mso-position-vertical-relative:text;v-text-anchor:middle" o:gfxdata="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" adj="19401" fillcolor="white [3201]" strokecolor="#70ad47 [3209]" strokeweight="1pt"/>
+            </w:pict>
+          </mc:Fallback>
+        </mc:AlternateContent>
+      </w:r>
       <w:r>
         <w:rPr>
           <w:b/>

</xml_diff>

<commit_message>
added pricing ,events and wheather in system
</commit_message>
<xml_diff>
--- a/HLD.docx
+++ b/HLD.docx
@@ -3033,6 +3033,13 @@
                               </w:rPr>
                               <w:t>Analysis Design</w:t>
                             </w:r>
+                            <w:r>
+                              <w:rPr>
+                                <w:color w:val="4472C4" w:themeColor="accent1"/>
+                                <w:lang w:val="en-US"/>
+                              </w:rPr>
+                              <w:t>/Agentic</w:t>
+                            </w:r>
                           </w:p>
                         </w:txbxContent>
                       </wps:txbx>
@@ -3073,6 +3080,13 @@
                         </w:rPr>
                         <w:t>Analysis Design</w:t>
                       </w:r>
+                      <w:r>
+                        <w:rPr>
+                          <w:color w:val="4472C4" w:themeColor="accent1"/>
+                          <w:lang w:val="en-US"/>
+                        </w:rPr>
+                        <w:t>/Agentic</w:t>
+                      </w:r>
                     </w:p>
                   </w:txbxContent>
                 </v:textbox>
@@ -3093,6 +3107,897 @@
           <w:lang w:val="en-US"/>
         </w:rPr>
       </w:pPr>
+      <w:r>
+        <w:rPr>
+          <w:b/>
+          <w:bCs/>
+          <w:noProof/>
+          <w:sz w:val="44"/>
+          <w:szCs w:val="44"/>
+          <w:lang w:val="en-US"/>
+        </w:rPr>
+        <mc:AlternateContent>
+          <mc:Choice Requires="wps">
+            <w:drawing>
+              <wp:anchor distT="0" distB="0" distL="114300" distR="114300" simplePos="0" relativeHeight="251729920" behindDoc="0" locked="0" layoutInCell="1" allowOverlap="1" wp14:anchorId="2784FE72" wp14:editId="5CEDC56A">
+                <wp:simplePos x="0" y="0"/>
+                <wp:positionH relativeFrom="column">
+                  <wp:posOffset>3718560</wp:posOffset>
+                </wp:positionH>
+                <wp:positionV relativeFrom="paragraph">
+                  <wp:posOffset>3312795</wp:posOffset>
+                </wp:positionV>
+                <wp:extent cx="1897380" cy="350520"/>
+                <wp:effectExtent l="0" t="0" r="26670" b="11430"/>
+                <wp:wrapNone/>
+                <wp:docPr id="991874510" name="Rectangle 5"/>
+                <wp:cNvGraphicFramePr/>
+                <a:graphic xmlns:a="http://schemas.openxmlformats.org/drawingml/2006/main">
+                  <a:graphicData uri="http://schemas.microsoft.com/office/word/2010/wordprocessingShape">
+                    <wps:wsp>
+                      <wps:cNvSpPr/>
+                      <wps:spPr>
+                        <a:xfrm>
+                          <a:off x="0" y="0"/>
+                          <a:ext cx="1897380" cy="350520"/>
+                        </a:xfrm>
+                        <a:prstGeom prst="rect">
+                          <a:avLst/>
+                        </a:prstGeom>
+                      </wps:spPr>
+                      <wps:style>
+                        <a:lnRef idx="2">
+                          <a:schemeClr val="dk1">
+                            <a:shade val="15000"/>
+                          </a:schemeClr>
+                        </a:lnRef>
+                        <a:fillRef idx="1">
+                          <a:schemeClr val="dk1"/>
+                        </a:fillRef>
+                        <a:effectRef idx="0">
+                          <a:schemeClr val="dk1"/>
+                        </a:effectRef>
+                        <a:fontRef idx="minor">
+                          <a:schemeClr val="lt1"/>
+                        </a:fontRef>
+                      </wps:style>
+                      <wps:txbx>
+                        <w:txbxContent>
+                          <w:p>
+                            <w:pPr>
+                              <w:jc w:val="center"/>
+                              <w:rPr>
+                                <w:b/>
+                                <w:bCs/>
+                                <w:color w:val="4472C4" w:themeColor="accent1"/>
+                                <w:lang w:val="en-US"/>
+                              </w:rPr>
+                            </w:pPr>
+                            <w:r>
+                              <w:rPr>
+                                <w:b/>
+                                <w:bCs/>
+                                <w:color w:val="4472C4" w:themeColor="accent1"/>
+                                <w:highlight w:val="yellow"/>
+                                <w:lang w:val="en-US"/>
+                              </w:rPr>
+                              <w:t>Wheather</w:t>
+                            </w:r>
+                          </w:p>
+                        </w:txbxContent>
+                      </wps:txbx>
+                      <wps:bodyPr rot="0" spcFirstLastPara="0" vertOverflow="overflow" horzOverflow="overflow" vert="horz" wrap="square" lIns="91440" tIns="45720" rIns="91440" bIns="45720" numCol="1" spcCol="0" rtlCol="0" fromWordArt="0" anchor="ctr" anchorCtr="0" forceAA="0" compatLnSpc="1">
+                        <a:prstTxWarp prst="textNoShape">
+                          <a:avLst/>
+                        </a:prstTxWarp>
+                        <a:noAutofit/>
+                      </wps:bodyPr>
+                    </wps:wsp>
+                  </a:graphicData>
+                </a:graphic>
+                <wp14:sizeRelH relativeFrom="margin">
+                  <wp14:pctWidth>0</wp14:pctWidth>
+                </wp14:sizeRelH>
+                <wp14:sizeRelV relativeFrom="margin">
+                  <wp14:pctHeight>0</wp14:pctHeight>
+                </wp14:sizeRelV>
+              </wp:anchor>
+            </w:drawing>
+          </mc:Choice>
+          <mc:Fallback>
+            <w:pict>
+              <v:rect w14:anchorId="2784FE72" id="_x0000_s1038" style="position:absolute;margin-left:292.8pt;margin-top:260.85pt;width:149.4pt;height:27.6pt;z-index:251729920;visibility:visible;mso-wrap-style:square;mso-width-percent:0;mso-height-percent:0;mso-wrap-distance-left:9pt;mso-wrap-distance-top:0;mso-wrap-distance-right:9pt;mso-wrap-distance-bottom:0;mso-position-horizontal:absolute;mso-position-horizontal-relative:text;mso-position-vertical:absolute;mso-position-vertical-relative:text;mso-width-percent:0;mso-height-percent:0;mso-width-relative:margin;mso-height-relative:margin;v-text-anchor:middle" o:gfxdata="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" fillcolor="black [3200]" strokecolor="black [480]" strokeweight="1pt">
+                <v:textbox>
+                  <w:txbxContent>
+                    <w:p>
+                      <w:pPr>
+                        <w:jc w:val="center"/>
+                        <w:rPr>
+                          <w:b/>
+                          <w:bCs/>
+                          <w:color w:val="4472C4" w:themeColor="accent1"/>
+                          <w:lang w:val="en-US"/>
+                        </w:rPr>
+                      </w:pPr>
+                      <w:r>
+                        <w:rPr>
+                          <w:b/>
+                          <w:bCs/>
+                          <w:color w:val="4472C4" w:themeColor="accent1"/>
+                          <w:highlight w:val="yellow"/>
+                          <w:lang w:val="en-US"/>
+                        </w:rPr>
+                        <w:t>Wheather</w:t>
+                      </w:r>
+                    </w:p>
+                  </w:txbxContent>
+                </v:textbox>
+              </v:rect>
+            </w:pict>
+          </mc:Fallback>
+        </mc:AlternateContent>
+      </w:r>
+      <w:r>
+        <w:rPr>
+          <w:b/>
+          <w:bCs/>
+          <w:noProof/>
+          <w:sz w:val="44"/>
+          <w:szCs w:val="44"/>
+          <w:lang w:val="en-US"/>
+        </w:rPr>
+        <mc:AlternateContent>
+          <mc:Choice Requires="wps">
+            <w:drawing>
+              <wp:anchor distT="0" distB="0" distL="114300" distR="114300" simplePos="0" relativeHeight="251727872" behindDoc="0" locked="0" layoutInCell="1" allowOverlap="1" wp14:anchorId="12377A38" wp14:editId="230EEF90">
+                <wp:simplePos x="0" y="0"/>
+                <wp:positionH relativeFrom="column">
+                  <wp:posOffset>3276600</wp:posOffset>
+                </wp:positionH>
+                <wp:positionV relativeFrom="paragraph">
+                  <wp:posOffset>3423285</wp:posOffset>
+                </wp:positionV>
+                <wp:extent cx="373380" cy="45719"/>
+                <wp:effectExtent l="0" t="57150" r="26670" b="50165"/>
+                <wp:wrapNone/>
+                <wp:docPr id="2105664354" name="Straight Arrow Connector 27"/>
+                <wp:cNvGraphicFramePr/>
+                <a:graphic xmlns:a="http://schemas.openxmlformats.org/drawingml/2006/main">
+                  <a:graphicData uri="http://schemas.microsoft.com/office/word/2010/wordprocessingShape">
+                    <wps:wsp>
+                      <wps:cNvCnPr/>
+                      <wps:spPr>
+                        <a:xfrm flipV="1">
+                          <a:off x="0" y="0"/>
+                          <a:ext cx="373380" cy="45719"/>
+                        </a:xfrm>
+                        <a:prstGeom prst="straightConnector1">
+                          <a:avLst/>
+                        </a:prstGeom>
+                        <a:ln>
+                          <a:tailEnd type="triangle"/>
+                        </a:ln>
+                      </wps:spPr>
+                      <wps:style>
+                        <a:lnRef idx="1">
+                          <a:schemeClr val="accent1"/>
+                        </a:lnRef>
+                        <a:fillRef idx="0">
+                          <a:schemeClr val="accent1"/>
+                        </a:fillRef>
+                        <a:effectRef idx="0">
+                          <a:schemeClr val="accent1"/>
+                        </a:effectRef>
+                        <a:fontRef idx="minor">
+                          <a:schemeClr val="tx1"/>
+                        </a:fontRef>
+                      </wps:style>
+                      <wps:bodyPr/>
+                    </wps:wsp>
+                  </a:graphicData>
+                </a:graphic>
+                <wp14:sizeRelH relativeFrom="margin">
+                  <wp14:pctWidth>0</wp14:pctWidth>
+                </wp14:sizeRelH>
+                <wp14:sizeRelV relativeFrom="margin">
+                  <wp14:pctHeight>0</wp14:pctHeight>
+                </wp14:sizeRelV>
+              </wp:anchor>
+            </w:drawing>
+          </mc:Choice>
+          <mc:Fallback>
+            <w:pict>
+              <v:shapetype w14:anchorId="312DCB7F" id="_x0000_t32" coordsize="21600,21600" o:spt="32" o:oned="t" path="m,l21600,21600e" filled="f">
+                <v:path arrowok="t" fillok="f" o:connecttype="none"/>
+                <o:lock v:ext="edit" shapetype="t"/>
+              </v:shapetype>
+              <v:shape id="Straight Arrow Connector 27" o:spid="_x0000_s1026" type="#_x0000_t32" style="position:absolute;margin-left:258pt;margin-top:269.55pt;width:29.4pt;height:3.6pt;flip:y;z-index:251727872;visibility:visible;mso-wrap-style:square;mso-width-percent:0;mso-height-percent:0;mso-wrap-distance-left:9pt;mso-wrap-distance-top:0;mso-wrap-distance-right:9pt;mso-wrap-distance-bottom:0;mso-position-horizontal:absolute;mso-position-horizontal-relative:text;mso-position-vertical:absolute;mso-position-vertical-relative:text;mso-width-percent:0;mso-height-percent:0;mso-width-relative:margin;mso-height-relative:margin" o:gfxdata="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" strokecolor="#4472c4 [3204]" strokeweight=".5pt">
+                <v:stroke endarrow="block" joinstyle="miter"/>
+              </v:shape>
+            </w:pict>
+          </mc:Fallback>
+        </mc:AlternateContent>
+      </w:r>
+      <w:r>
+        <w:rPr>
+          <w:b/>
+          <w:bCs/>
+          <w:noProof/>
+          <w:sz w:val="44"/>
+          <w:szCs w:val="44"/>
+          <w:lang w:val="en-US"/>
+        </w:rPr>
+        <mc:AlternateContent>
+          <mc:Choice Requires="wps">
+            <w:drawing>
+              <wp:anchor distT="0" distB="0" distL="114300" distR="114300" simplePos="0" relativeHeight="251725824" behindDoc="0" locked="0" layoutInCell="1" allowOverlap="1" wp14:anchorId="1BBFAD34" wp14:editId="4343A904">
+                <wp:simplePos x="0" y="0"/>
+                <wp:positionH relativeFrom="column">
+                  <wp:posOffset>3268980</wp:posOffset>
+                </wp:positionH>
+                <wp:positionV relativeFrom="paragraph">
+                  <wp:posOffset>3080385</wp:posOffset>
+                </wp:positionV>
+                <wp:extent cx="373380" cy="45719"/>
+                <wp:effectExtent l="0" t="57150" r="26670" b="50165"/>
+                <wp:wrapNone/>
+                <wp:docPr id="1400099974" name="Straight Arrow Connector 27"/>
+                <wp:cNvGraphicFramePr/>
+                <a:graphic xmlns:a="http://schemas.openxmlformats.org/drawingml/2006/main">
+                  <a:graphicData uri="http://schemas.microsoft.com/office/word/2010/wordprocessingShape">
+                    <wps:wsp>
+                      <wps:cNvCnPr/>
+                      <wps:spPr>
+                        <a:xfrm flipV="1">
+                          <a:off x="0" y="0"/>
+                          <a:ext cx="373380" cy="45719"/>
+                        </a:xfrm>
+                        <a:prstGeom prst="straightConnector1">
+                          <a:avLst/>
+                        </a:prstGeom>
+                        <a:ln>
+                          <a:tailEnd type="triangle"/>
+                        </a:ln>
+                      </wps:spPr>
+                      <wps:style>
+                        <a:lnRef idx="1">
+                          <a:schemeClr val="accent1"/>
+                        </a:lnRef>
+                        <a:fillRef idx="0">
+                          <a:schemeClr val="accent1"/>
+                        </a:fillRef>
+                        <a:effectRef idx="0">
+                          <a:schemeClr val="accent1"/>
+                        </a:effectRef>
+                        <a:fontRef idx="minor">
+                          <a:schemeClr val="tx1"/>
+                        </a:fontRef>
+                      </wps:style>
+                      <wps:bodyPr/>
+                    </wps:wsp>
+                  </a:graphicData>
+                </a:graphic>
+                <wp14:sizeRelH relativeFrom="margin">
+                  <wp14:pctWidth>0</wp14:pctWidth>
+                </wp14:sizeRelH>
+                <wp14:sizeRelV relativeFrom="margin">
+                  <wp14:pctHeight>0</wp14:pctHeight>
+                </wp14:sizeRelV>
+              </wp:anchor>
+            </w:drawing>
+          </mc:Choice>
+          <mc:Fallback>
+            <w:pict>
+              <v:shape w14:anchorId="0DAFD9DB" id="Straight Arrow Connector 27" o:spid="_x0000_s1026" type="#_x0000_t32" style="position:absolute;margin-left:257.4pt;margin-top:242.55pt;width:29.4pt;height:3.6pt;flip:y;z-index:251725824;visibility:visible;mso-wrap-style:square;mso-width-percent:0;mso-height-percent:0;mso-wrap-distance-left:9pt;mso-wrap-distance-top:0;mso-wrap-distance-right:9pt;mso-wrap-distance-bottom:0;mso-position-horizontal:absolute;mso-position-horizontal-relative:text;mso-position-vertical:absolute;mso-position-vertical-relative:text;mso-width-percent:0;mso-height-percent:0;mso-width-relative:margin;mso-height-relative:margin" o:gfxdata="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" strokecolor="#4472c4 [3204]" strokeweight=".5pt">
+                <v:stroke endarrow="block" joinstyle="miter"/>
+              </v:shape>
+            </w:pict>
+          </mc:Fallback>
+        </mc:AlternateContent>
+      </w:r>
+      <w:r>
+        <w:rPr>
+          <w:b/>
+          <w:bCs/>
+          <w:noProof/>
+          <w:sz w:val="44"/>
+          <w:szCs w:val="44"/>
+          <w:lang w:val="en-US"/>
+        </w:rPr>
+        <mc:AlternateContent>
+          <mc:Choice Requires="wps">
+            <w:drawing>
+              <wp:anchor distT="0" distB="0" distL="114300" distR="114300" simplePos="0" relativeHeight="251723776" behindDoc="0" locked="0" layoutInCell="1" allowOverlap="1" wp14:anchorId="79D896E7" wp14:editId="7B4019FB">
+                <wp:simplePos x="0" y="0"/>
+                <wp:positionH relativeFrom="column">
+                  <wp:posOffset>3649980</wp:posOffset>
+                </wp:positionH>
+                <wp:positionV relativeFrom="paragraph">
+                  <wp:posOffset>2863215</wp:posOffset>
+                </wp:positionV>
+                <wp:extent cx="1897380" cy="350520"/>
+                <wp:effectExtent l="0" t="0" r="26670" b="11430"/>
+                <wp:wrapNone/>
+                <wp:docPr id="1282652926" name="Rectangle 5"/>
+                <wp:cNvGraphicFramePr/>
+                <a:graphic xmlns:a="http://schemas.openxmlformats.org/drawingml/2006/main">
+                  <a:graphicData uri="http://schemas.microsoft.com/office/word/2010/wordprocessingShape">
+                    <wps:wsp>
+                      <wps:cNvSpPr/>
+                      <wps:spPr>
+                        <a:xfrm>
+                          <a:off x="0" y="0"/>
+                          <a:ext cx="1897380" cy="350520"/>
+                        </a:xfrm>
+                        <a:prstGeom prst="rect">
+                          <a:avLst/>
+                        </a:prstGeom>
+                      </wps:spPr>
+                      <wps:style>
+                        <a:lnRef idx="2">
+                          <a:schemeClr val="dk1">
+                            <a:shade val="15000"/>
+                          </a:schemeClr>
+                        </a:lnRef>
+                        <a:fillRef idx="1">
+                          <a:schemeClr val="dk1"/>
+                        </a:fillRef>
+                        <a:effectRef idx="0">
+                          <a:schemeClr val="dk1"/>
+                        </a:effectRef>
+                        <a:fontRef idx="minor">
+                          <a:schemeClr val="lt1"/>
+                        </a:fontRef>
+                      </wps:style>
+                      <wps:txbx>
+                        <w:txbxContent>
+                          <w:p>
+                            <w:pPr>
+                              <w:jc w:val="center"/>
+                              <w:rPr>
+                                <w:b/>
+                                <w:bCs/>
+                                <w:color w:val="4472C4" w:themeColor="accent1"/>
+                                <w:lang w:val="en-US"/>
+                              </w:rPr>
+                            </w:pPr>
+                            <w:r>
+                              <w:rPr>
+                                <w:b/>
+                                <w:bCs/>
+                                <w:color w:val="4472C4" w:themeColor="accent1"/>
+                                <w:highlight w:val="yellow"/>
+                                <w:lang w:val="en-US"/>
+                              </w:rPr>
+                              <w:t xml:space="preserve">Events </w:t>
+                            </w:r>
+                          </w:p>
+                        </w:txbxContent>
+                      </wps:txbx>
+                      <wps:bodyPr rot="0" spcFirstLastPara="0" vertOverflow="overflow" horzOverflow="overflow" vert="horz" wrap="square" lIns="91440" tIns="45720" rIns="91440" bIns="45720" numCol="1" spcCol="0" rtlCol="0" fromWordArt="0" anchor="ctr" anchorCtr="0" forceAA="0" compatLnSpc="1">
+                        <a:prstTxWarp prst="textNoShape">
+                          <a:avLst/>
+                        </a:prstTxWarp>
+                        <a:noAutofit/>
+                      </wps:bodyPr>
+                    </wps:wsp>
+                  </a:graphicData>
+                </a:graphic>
+                <wp14:sizeRelH relativeFrom="margin">
+                  <wp14:pctWidth>0</wp14:pctWidth>
+                </wp14:sizeRelH>
+                <wp14:sizeRelV relativeFrom="margin">
+                  <wp14:pctHeight>0</wp14:pctHeight>
+                </wp14:sizeRelV>
+              </wp:anchor>
+            </w:drawing>
+          </mc:Choice>
+          <mc:Fallback>
+            <w:pict>
+              <v:rect w14:anchorId="79D896E7" id="_x0000_s1039" style="position:absolute;margin-left:287.4pt;margin-top:225.45pt;width:149.4pt;height:27.6pt;z-index:251723776;visibility:visible;mso-wrap-style:square;mso-width-percent:0;mso-height-percent:0;mso-wrap-distance-left:9pt;mso-wrap-distance-top:0;mso-wrap-distance-right:9pt;mso-wrap-distance-bottom:0;mso-position-horizontal:absolute;mso-position-horizontal-relative:text;mso-position-vertical:absolute;mso-position-vertical-relative:text;mso-width-percent:0;mso-height-percent:0;mso-width-relative:margin;mso-height-relative:margin;v-text-anchor:middle" o:gfxdata="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" fillcolor="black [3200]" strokecolor="black [480]" strokeweight="1pt">
+                <v:textbox>
+                  <w:txbxContent>
+                    <w:p>
+                      <w:pPr>
+                        <w:jc w:val="center"/>
+                        <w:rPr>
+                          <w:b/>
+                          <w:bCs/>
+                          <w:color w:val="4472C4" w:themeColor="accent1"/>
+                          <w:lang w:val="en-US"/>
+                        </w:rPr>
+                      </w:pPr>
+                      <w:r>
+                        <w:rPr>
+                          <w:b/>
+                          <w:bCs/>
+                          <w:color w:val="4472C4" w:themeColor="accent1"/>
+                          <w:highlight w:val="yellow"/>
+                          <w:lang w:val="en-US"/>
+                        </w:rPr>
+                        <w:t xml:space="preserve">Events </w:t>
+                      </w:r>
+                    </w:p>
+                  </w:txbxContent>
+                </v:textbox>
+              </v:rect>
+            </w:pict>
+          </mc:Fallback>
+        </mc:AlternateContent>
+      </w:r>
+      <w:r>
+        <w:rPr>
+          <w:b/>
+          <w:bCs/>
+          <w:noProof/>
+          <w:sz w:val="44"/>
+          <w:szCs w:val="44"/>
+          <w:lang w:val="en-US"/>
+        </w:rPr>
+        <mc:AlternateContent>
+          <mc:Choice Requires="wps">
+            <w:drawing>
+              <wp:anchor distT="0" distB="0" distL="114300" distR="114300" simplePos="0" relativeHeight="251718656" behindDoc="0" locked="0" layoutInCell="1" allowOverlap="1" wp14:anchorId="7D61135B" wp14:editId="65CF5DE5">
+                <wp:simplePos x="0" y="0"/>
+                <wp:positionH relativeFrom="margin">
+                  <wp:posOffset>1630680</wp:posOffset>
+                </wp:positionH>
+                <wp:positionV relativeFrom="paragraph">
+                  <wp:posOffset>2550795</wp:posOffset>
+                </wp:positionV>
+                <wp:extent cx="1577340" cy="1310640"/>
+                <wp:effectExtent l="0" t="0" r="22860" b="22860"/>
+                <wp:wrapNone/>
+                <wp:docPr id="1022749993" name="Rectangle 5"/>
+                <wp:cNvGraphicFramePr/>
+                <a:graphic xmlns:a="http://schemas.openxmlformats.org/drawingml/2006/main">
+                  <a:graphicData uri="http://schemas.microsoft.com/office/word/2010/wordprocessingShape">
+                    <wps:wsp>
+                      <wps:cNvSpPr/>
+                      <wps:spPr>
+                        <a:xfrm>
+                          <a:off x="0" y="0"/>
+                          <a:ext cx="1577340" cy="1310640"/>
+                        </a:xfrm>
+                        <a:prstGeom prst="rect">
+                          <a:avLst/>
+                        </a:prstGeom>
+                      </wps:spPr>
+                      <wps:style>
+                        <a:lnRef idx="2">
+                          <a:schemeClr val="dk1">
+                            <a:shade val="15000"/>
+                          </a:schemeClr>
+                        </a:lnRef>
+                        <a:fillRef idx="1">
+                          <a:schemeClr val="dk1"/>
+                        </a:fillRef>
+                        <a:effectRef idx="0">
+                          <a:schemeClr val="dk1"/>
+                        </a:effectRef>
+                        <a:fontRef idx="minor">
+                          <a:schemeClr val="lt1"/>
+                        </a:fontRef>
+                      </wps:style>
+                      <wps:txbx>
+                        <w:txbxContent>
+                          <w:p>
+                            <w:pPr>
+                              <w:jc w:val="center"/>
+                              <w:rPr>
+                                <w:color w:val="4472C4" w:themeColor="accent1"/>
+                                <w:sz w:val="32"/>
+                                <w:szCs w:val="32"/>
+                                <w:lang w:val="en-US"/>
+                              </w:rPr>
+                            </w:pPr>
+                            <w:r>
+                              <w:rPr>
+                                <w:color w:val="4472C4" w:themeColor="accent1"/>
+                                <w:sz w:val="32"/>
+                                <w:szCs w:val="32"/>
+                                <w:highlight w:val="yellow"/>
+                                <w:lang w:val="en-US"/>
+                              </w:rPr>
+                              <w:t xml:space="preserve">Agent </w:t>
+                            </w:r>
+                            <w:r>
+                              <w:rPr>
+                                <w:color w:val="4472C4" w:themeColor="accent1"/>
+                                <w:sz w:val="32"/>
+                                <w:szCs w:val="32"/>
+                                <w:highlight w:val="yellow"/>
+                                <w:lang w:val="en-US"/>
+                              </w:rPr>
+                              <w:t>3-Main Agent</w:t>
+                            </w:r>
+                          </w:p>
+                          <w:p>
+                            <w:pPr>
+                              <w:jc w:val="center"/>
+                              <w:rPr>
+                                <w:color w:val="4472C4" w:themeColor="accent1"/>
+                                <w:sz w:val="40"/>
+                                <w:szCs w:val="40"/>
+                                <w:lang w:val="en-US"/>
+                              </w:rPr>
+                            </w:pPr>
+                          </w:p>
+                        </w:txbxContent>
+                      </wps:txbx>
+                      <wps:bodyPr rot="0" spcFirstLastPara="0" vertOverflow="overflow" horzOverflow="overflow" vert="horz" wrap="square" lIns="91440" tIns="45720" rIns="91440" bIns="45720" numCol="1" spcCol="0" rtlCol="0" fromWordArt="0" anchor="ctr" anchorCtr="0" forceAA="0" compatLnSpc="1">
+                        <a:prstTxWarp prst="textNoShape">
+                          <a:avLst/>
+                        </a:prstTxWarp>
+                        <a:noAutofit/>
+                      </wps:bodyPr>
+                    </wps:wsp>
+                  </a:graphicData>
+                </a:graphic>
+                <wp14:sizeRelH relativeFrom="margin">
+                  <wp14:pctWidth>0</wp14:pctWidth>
+                </wp14:sizeRelH>
+                <wp14:sizeRelV relativeFrom="margin">
+                  <wp14:pctHeight>0</wp14:pctHeight>
+                </wp14:sizeRelV>
+              </wp:anchor>
+            </w:drawing>
+          </mc:Choice>
+          <mc:Fallback>
+            <w:pict>
+              <v:rect w14:anchorId="7D61135B" id="_x0000_s1040" style="position:absolute;margin-left:128.4pt;margin-top:200.85pt;width:124.2pt;height:103.2pt;z-index:251718656;visibility:visible;mso-wrap-style:square;mso-width-percent:0;mso-height-percent:0;mso-wrap-distance-left:9pt;mso-wrap-distance-top:0;mso-wrap-distance-right:9pt;mso-wrap-distance-bottom:0;mso-position-horizontal:absolute;mso-position-horizontal-relative:margin;mso-position-vertical:absolute;mso-position-vertical-relative:text;mso-width-percent:0;mso-height-percent:0;mso-width-relative:margin;mso-height-relative:margin;v-text-anchor:middle" o:gfxdata="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" fillcolor="black [3200]" strokecolor="black [480]" strokeweight="1pt">
+                <v:textbox>
+                  <w:txbxContent>
+                    <w:p>
+                      <w:pPr>
+                        <w:jc w:val="center"/>
+                        <w:rPr>
+                          <w:color w:val="4472C4" w:themeColor="accent1"/>
+                          <w:sz w:val="32"/>
+                          <w:szCs w:val="32"/>
+                          <w:lang w:val="en-US"/>
+                        </w:rPr>
+                      </w:pPr>
+                      <w:r>
+                        <w:rPr>
+                          <w:color w:val="4472C4" w:themeColor="accent1"/>
+                          <w:sz w:val="32"/>
+                          <w:szCs w:val="32"/>
+                          <w:highlight w:val="yellow"/>
+                          <w:lang w:val="en-US"/>
+                        </w:rPr>
+                        <w:t xml:space="preserve">Agent </w:t>
+                      </w:r>
+                      <w:r>
+                        <w:rPr>
+                          <w:color w:val="4472C4" w:themeColor="accent1"/>
+                          <w:sz w:val="32"/>
+                          <w:szCs w:val="32"/>
+                          <w:highlight w:val="yellow"/>
+                          <w:lang w:val="en-US"/>
+                        </w:rPr>
+                        <w:t>3-Main Agent</w:t>
+                      </w:r>
+                    </w:p>
+                    <w:p>
+                      <w:pPr>
+                        <w:jc w:val="center"/>
+                        <w:rPr>
+                          <w:color w:val="4472C4" w:themeColor="accent1"/>
+                          <w:sz w:val="40"/>
+                          <w:szCs w:val="40"/>
+                          <w:lang w:val="en-US"/>
+                        </w:rPr>
+                      </w:pPr>
+                    </w:p>
+                  </w:txbxContent>
+                </v:textbox>
+                <w10:wrap anchorx="margin"/>
+              </v:rect>
+            </w:pict>
+          </mc:Fallback>
+        </mc:AlternateContent>
+      </w:r>
+      <w:r>
+        <w:rPr>
+          <w:b/>
+          <w:bCs/>
+          <w:noProof/>
+          <w:sz w:val="44"/>
+          <w:szCs w:val="44"/>
+          <w:lang w:val="en-US"/>
+        </w:rPr>
+        <mc:AlternateContent>
+          <mc:Choice Requires="wps">
+            <w:drawing>
+              <wp:anchor distT="0" distB="0" distL="114300" distR="114300" simplePos="0" relativeHeight="251719680" behindDoc="0" locked="0" layoutInCell="1" allowOverlap="1" wp14:anchorId="081805FE" wp14:editId="3A80D1AD">
+                <wp:simplePos x="0" y="0"/>
+                <wp:positionH relativeFrom="column">
+                  <wp:posOffset>3276600</wp:posOffset>
+                </wp:positionH>
+                <wp:positionV relativeFrom="paragraph">
+                  <wp:posOffset>2562224</wp:posOffset>
+                </wp:positionV>
+                <wp:extent cx="373380" cy="45719"/>
+                <wp:effectExtent l="0" t="57150" r="26670" b="50165"/>
+                <wp:wrapNone/>
+                <wp:docPr id="145719827" name="Straight Arrow Connector 27"/>
+                <wp:cNvGraphicFramePr/>
+                <a:graphic xmlns:a="http://schemas.openxmlformats.org/drawingml/2006/main">
+                  <a:graphicData uri="http://schemas.microsoft.com/office/word/2010/wordprocessingShape">
+                    <wps:wsp>
+                      <wps:cNvCnPr/>
+                      <wps:spPr>
+                        <a:xfrm flipV="1">
+                          <a:off x="0" y="0"/>
+                          <a:ext cx="373380" cy="45719"/>
+                        </a:xfrm>
+                        <a:prstGeom prst="straightConnector1">
+                          <a:avLst/>
+                        </a:prstGeom>
+                        <a:ln>
+                          <a:tailEnd type="triangle"/>
+                        </a:ln>
+                      </wps:spPr>
+                      <wps:style>
+                        <a:lnRef idx="1">
+                          <a:schemeClr val="accent1"/>
+                        </a:lnRef>
+                        <a:fillRef idx="0">
+                          <a:schemeClr val="accent1"/>
+                        </a:fillRef>
+                        <a:effectRef idx="0">
+                          <a:schemeClr val="accent1"/>
+                        </a:effectRef>
+                        <a:fontRef idx="minor">
+                          <a:schemeClr val="tx1"/>
+                        </a:fontRef>
+                      </wps:style>
+                      <wps:bodyPr/>
+                    </wps:wsp>
+                  </a:graphicData>
+                </a:graphic>
+                <wp14:sizeRelH relativeFrom="margin">
+                  <wp14:pctWidth>0</wp14:pctWidth>
+                </wp14:sizeRelH>
+                <wp14:sizeRelV relativeFrom="margin">
+                  <wp14:pctHeight>0</wp14:pctHeight>
+                </wp14:sizeRelV>
+              </wp:anchor>
+            </w:drawing>
+          </mc:Choice>
+          <mc:Fallback>
+            <w:pict>
+              <v:shape w14:anchorId="32B07E19" id="Straight Arrow Connector 27" o:spid="_x0000_s1026" type="#_x0000_t32" style="position:absolute;margin-left:258pt;margin-top:201.75pt;width:29.4pt;height:3.6pt;flip:y;z-index:251719680;visibility:visible;mso-wrap-style:square;mso-width-percent:0;mso-height-percent:0;mso-wrap-distance-left:9pt;mso-wrap-distance-top:0;mso-wrap-distance-right:9pt;mso-wrap-distance-bottom:0;mso-position-horizontal:absolute;mso-position-horizontal-relative:text;mso-position-vertical:absolute;mso-position-vertical-relative:text;mso-width-percent:0;mso-height-percent:0;mso-width-relative:margin;mso-height-relative:margin" o:gfxdata="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" strokecolor="#4472c4 [3204]" strokeweight=".5pt">
+                <v:stroke endarrow="block" joinstyle="miter"/>
+              </v:shape>
+            </w:pict>
+          </mc:Fallback>
+        </mc:AlternateContent>
+      </w:r>
+      <w:r>
+        <w:rPr>
+          <w:b/>
+          <w:bCs/>
+          <w:noProof/>
+          <w:sz w:val="44"/>
+          <w:szCs w:val="44"/>
+          <w:lang w:val="en-US"/>
+        </w:rPr>
+        <mc:AlternateContent>
+          <mc:Choice Requires="wps">
+            <w:drawing>
+              <wp:anchor distT="0" distB="0" distL="114300" distR="114300" simplePos="0" relativeHeight="251721728" behindDoc="0" locked="0" layoutInCell="1" allowOverlap="1" wp14:anchorId="6C35426D" wp14:editId="258D1576">
+                <wp:simplePos x="0" y="0"/>
+                <wp:positionH relativeFrom="column">
+                  <wp:posOffset>3695700</wp:posOffset>
+                </wp:positionH>
+                <wp:positionV relativeFrom="paragraph">
+                  <wp:posOffset>2406015</wp:posOffset>
+                </wp:positionV>
+                <wp:extent cx="1897380" cy="350520"/>
+                <wp:effectExtent l="0" t="0" r="26670" b="11430"/>
+                <wp:wrapNone/>
+                <wp:docPr id="1806542898" name="Rectangle 5"/>
+                <wp:cNvGraphicFramePr/>
+                <a:graphic xmlns:a="http://schemas.openxmlformats.org/drawingml/2006/main">
+                  <a:graphicData uri="http://schemas.microsoft.com/office/word/2010/wordprocessingShape">
+                    <wps:wsp>
+                      <wps:cNvSpPr/>
+                      <wps:spPr>
+                        <a:xfrm>
+                          <a:off x="0" y="0"/>
+                          <a:ext cx="1897380" cy="350520"/>
+                        </a:xfrm>
+                        <a:prstGeom prst="rect">
+                          <a:avLst/>
+                        </a:prstGeom>
+                      </wps:spPr>
+                      <wps:style>
+                        <a:lnRef idx="2">
+                          <a:schemeClr val="dk1">
+                            <a:shade val="15000"/>
+                          </a:schemeClr>
+                        </a:lnRef>
+                        <a:fillRef idx="1">
+                          <a:schemeClr val="dk1"/>
+                        </a:fillRef>
+                        <a:effectRef idx="0">
+                          <a:schemeClr val="dk1"/>
+                        </a:effectRef>
+                        <a:fontRef idx="minor">
+                          <a:schemeClr val="lt1"/>
+                        </a:fontRef>
+                      </wps:style>
+                      <wps:txbx>
+                        <w:txbxContent>
+                          <w:p>
+                            <w:pPr>
+                              <w:jc w:val="center"/>
+                              <w:rPr>
+                                <w:b/>
+                                <w:bCs/>
+                                <w:color w:val="4472C4" w:themeColor="accent1"/>
+                                <w:lang w:val="en-US"/>
+                              </w:rPr>
+                            </w:pPr>
+                            <w:r>
+                              <w:rPr>
+                                <w:b/>
+                                <w:bCs/>
+                                <w:color w:val="4472C4" w:themeColor="accent1"/>
+                                <w:highlight w:val="yellow"/>
+                                <w:lang w:val="en-US"/>
+                              </w:rPr>
+                              <w:t>Competitor Price</w:t>
+                            </w:r>
+                          </w:p>
+                        </w:txbxContent>
+                      </wps:txbx>
+                      <wps:bodyPr rot="0" spcFirstLastPara="0" vertOverflow="overflow" horzOverflow="overflow" vert="horz" wrap="square" lIns="91440" tIns="45720" rIns="91440" bIns="45720" numCol="1" spcCol="0" rtlCol="0" fromWordArt="0" anchor="ctr" anchorCtr="0" forceAA="0" compatLnSpc="1">
+                        <a:prstTxWarp prst="textNoShape">
+                          <a:avLst/>
+                        </a:prstTxWarp>
+                        <a:noAutofit/>
+                      </wps:bodyPr>
+                    </wps:wsp>
+                  </a:graphicData>
+                </a:graphic>
+                <wp14:sizeRelH relativeFrom="margin">
+                  <wp14:pctWidth>0</wp14:pctWidth>
+                </wp14:sizeRelH>
+                <wp14:sizeRelV relativeFrom="margin">
+                  <wp14:pctHeight>0</wp14:pctHeight>
+                </wp14:sizeRelV>
+              </wp:anchor>
+            </w:drawing>
+          </mc:Choice>
+          <mc:Fallback>
+            <w:pict>
+              <v:rect w14:anchorId="6C35426D" id="_x0000_s1041" style="position:absolute;margin-left:291pt;margin-top:189.45pt;width:149.4pt;height:27.6pt;z-index:251721728;visibility:visible;mso-wrap-style:square;mso-width-percent:0;mso-height-percent:0;mso-wrap-distance-left:9pt;mso-wrap-distance-top:0;mso-wrap-distance-right:9pt;mso-wrap-distance-bottom:0;mso-position-horizontal:absolute;mso-position-horizontal-relative:text;mso-position-vertical:absolute;mso-position-vertical-relative:text;mso-width-percent:0;mso-height-percent:0;mso-width-relative:margin;mso-height-relative:margin;v-text-anchor:middle" o:gfxdata="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" fillcolor="black [3200]" strokecolor="black [480]" strokeweight="1pt">
+                <v:textbox>
+                  <w:txbxContent>
+                    <w:p>
+                      <w:pPr>
+                        <w:jc w:val="center"/>
+                        <w:rPr>
+                          <w:b/>
+                          <w:bCs/>
+                          <w:color w:val="4472C4" w:themeColor="accent1"/>
+                          <w:lang w:val="en-US"/>
+                        </w:rPr>
+                      </w:pPr>
+                      <w:r>
+                        <w:rPr>
+                          <w:b/>
+                          <w:bCs/>
+                          <w:color w:val="4472C4" w:themeColor="accent1"/>
+                          <w:highlight w:val="yellow"/>
+                          <w:lang w:val="en-US"/>
+                        </w:rPr>
+                        <w:t>Competitor Price</w:t>
+                      </w:r>
+                    </w:p>
+                  </w:txbxContent>
+                </v:textbox>
+              </v:rect>
+            </w:pict>
+          </mc:Fallback>
+        </mc:AlternateContent>
+      </w:r>
+      <w:r>
+        <w:rPr>
+          <w:b/>
+          <w:bCs/>
+          <w:noProof/>
+          <w:sz w:val="44"/>
+          <w:szCs w:val="44"/>
+          <w:lang w:val="en-US"/>
+        </w:rPr>
+        <mc:AlternateContent>
+          <mc:Choice Requires="wps">
+            <w:drawing>
+              <wp:anchor distT="0" distB="0" distL="114300" distR="114300" simplePos="0" relativeHeight="251716608" behindDoc="0" locked="0" layoutInCell="1" allowOverlap="1" wp14:anchorId="5C9B498D" wp14:editId="2FD1005F">
+                <wp:simplePos x="0" y="0"/>
+                <wp:positionH relativeFrom="column">
+                  <wp:posOffset>1158240</wp:posOffset>
+                </wp:positionH>
+                <wp:positionV relativeFrom="paragraph">
+                  <wp:posOffset>2722245</wp:posOffset>
+                </wp:positionV>
+                <wp:extent cx="373380" cy="179070"/>
+                <wp:effectExtent l="0" t="19050" r="45720" b="30480"/>
+                <wp:wrapNone/>
+                <wp:docPr id="969799176" name="Arrow: Right 10"/>
+                <wp:cNvGraphicFramePr/>
+                <a:graphic xmlns:a="http://schemas.openxmlformats.org/drawingml/2006/main">
+                  <a:graphicData uri="http://schemas.microsoft.com/office/word/2010/wordprocessingShape">
+                    <wps:wsp>
+                      <wps:cNvSpPr/>
+                      <wps:spPr>
+                        <a:xfrm>
+                          <a:off x="0" y="0"/>
+                          <a:ext cx="373380" cy="179070"/>
+                        </a:xfrm>
+                        <a:prstGeom prst="rightArrow">
+                          <a:avLst/>
+                        </a:prstGeom>
+                      </wps:spPr>
+                      <wps:style>
+                        <a:lnRef idx="2">
+                          <a:schemeClr val="accent6"/>
+                        </a:lnRef>
+                        <a:fillRef idx="1">
+                          <a:schemeClr val="lt1"/>
+                        </a:fillRef>
+                        <a:effectRef idx="0">
+                          <a:schemeClr val="accent6"/>
+                        </a:effectRef>
+                        <a:fontRef idx="minor">
+                          <a:schemeClr val="dk1"/>
+                        </a:fontRef>
+                      </wps:style>
+                      <wps:bodyPr rot="0" spcFirstLastPara="0" vertOverflow="overflow" horzOverflow="overflow" vert="horz" wrap="square" lIns="91440" tIns="45720" rIns="91440" bIns="45720" numCol="1" spcCol="0" rtlCol="0" fromWordArt="0" anchor="ctr" anchorCtr="0" forceAA="0" compatLnSpc="1">
+                        <a:prstTxWarp prst="textNoShape">
+                          <a:avLst/>
+                        </a:prstTxWarp>
+                        <a:noAutofit/>
+                      </wps:bodyPr>
+                    </wps:wsp>
+                  </a:graphicData>
+                </a:graphic>
+                <wp14:sizeRelH relativeFrom="margin">
+                  <wp14:pctWidth>0</wp14:pctWidth>
+                </wp14:sizeRelH>
+                <wp14:sizeRelV relativeFrom="margin">
+                  <wp14:pctHeight>0</wp14:pctHeight>
+                </wp14:sizeRelV>
+              </wp:anchor>
+            </w:drawing>
+          </mc:Choice>
+          <mc:Fallback>
+            <w:pict>
+              <v:shapetype w14:anchorId="7DB1190B" id="_x0000_t13" coordsize="21600,21600" o:spt="13" adj="16200,5400" path="m@0,l@0@1,0@1,0@2@0@2@0,21600,21600,10800xe">
+                <v:stroke joinstyle="miter"/>
+                <v:formulas>
+                  <v:f eqn="val #0"/>
+                  <v:f eqn="val #1"/>
+                  <v:f eqn="sum height 0 #1"/>
+                  <v:f eqn="sum 10800 0 #1"/>
+                  <v:f eqn="sum width 0 #0"/>
+                  <v:f eqn="prod @4 @3 10800"/>
+                  <v:f eqn="sum width 0 @5"/>
+                </v:formulas>
+                <v:path o:connecttype="custom" o:connectlocs="@0,0;0,10800;@0,21600;21600,10800" o:connectangles="270,180,90,0" textboxrect="0,@1,@6,@2"/>
+                <v:handles>
+                  <v:h position="#0,#1" xrange="0,21600" yrange="0,10800"/>
+                </v:handles>
+              </v:shapetype>
+              <v:shape id="Arrow: Right 10" o:spid="_x0000_s1026" type="#_x0000_t13" style="position:absolute;margin-left:91.2pt;margin-top:214.35pt;width:29.4pt;height:14.1pt;z-index:251716608;visibility:visible;mso-wrap-style:square;mso-width-percent:0;mso-height-percent:0;mso-wrap-distance-left:9pt;mso-wrap-distance-top:0;mso-wrap-distance-right:9pt;mso-wrap-distance-bottom:0;mso-position-horizontal:absolute;mso-position-horizontal-relative:text;mso-position-vertical:absolute;mso-position-vertical-relative:text;mso-width-percent:0;mso-height-percent:0;mso-width-relative:margin;mso-height-relative:margin;v-text-anchor:middle" o:gfxdata="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" adj="16420" fillcolor="white [3201]" strokecolor="#70ad47 [3209]" strokeweight="1pt"/>
+            </w:pict>
+          </mc:Fallback>
+        </mc:AlternateContent>
+      </w:r>
       <w:r>
         <w:rPr>
           <w:b/>
@@ -3228,7 +4133,7 @@
           </mc:Choice>
           <mc:Fallback>
             <w:pict>
-              <v:rect w14:anchorId="6B40DF2E" id="_x0000_s1038" style="position:absolute;margin-left:185.95pt;margin-top:118.45pt;width:181.75pt;height:44pt;z-index:251714560;visibility:visible;mso-wrap-style:square;mso-width-percent:0;mso-height-percent:0;mso-wrap-distance-left:9pt;mso-wrap-distance-top:0;mso-wrap-distance-right:9pt;mso-wrap-distance-bottom:0;mso-position-horizontal:absolute;mso-position-horizontal-relative:text;mso-position-vertical:absolute;mso-position-vertical-relative:text;mso-width-percent:0;mso-height-percent:0;mso-width-relative:margin;mso-height-relative:margin;v-text-anchor:middle" o:gfxdata="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" fillcolor="black [3200]" strokecolor="black [480]" strokeweight="1pt">
+              <v:rect w14:anchorId="6B40DF2E" id="_x0000_s1042" style="position:absolute;margin-left:185.95pt;margin-top:118.45pt;width:181.75pt;height:44pt;z-index:251714560;visibility:visible;mso-wrap-style:square;mso-width-percent:0;mso-height-percent:0;mso-wrap-distance-left:9pt;mso-wrap-distance-top:0;mso-wrap-distance-right:9pt;mso-wrap-distance-bottom:0;mso-position-horizontal:absolute;mso-position-horizontal-relative:text;mso-position-vertical:absolute;mso-position-vertical-relative:text;mso-width-percent:0;mso-height-percent:0;mso-width-relative:margin;mso-height-relative:margin;v-text-anchor:middle" o:gfxdata="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" fillcolor="black [3200]" strokecolor="black [480]" strokeweight="1pt">
                 <v:textbox>
                   <w:txbxContent>
                     <w:p>
@@ -3461,7 +4366,7 @@
           </mc:Choice>
           <mc:Fallback>
             <w:pict>
-              <v:rect w14:anchorId="03AE7C1D" id="_x0000_s1039" style="position:absolute;margin-left:184.1pt;margin-top:53.4pt;width:181.75pt;height:44pt;z-index:251710464;visibility:visible;mso-wrap-style:square;mso-width-percent:0;mso-height-percent:0;mso-wrap-distance-left:9pt;mso-wrap-distance-top:0;mso-wrap-distance-right:9pt;mso-wrap-distance-bottom:0;mso-position-horizontal:absolute;mso-position-horizontal-relative:text;mso-position-vertical:absolute;mso-position-vertical-relative:text;mso-width-percent:0;mso-height-percent:0;mso-width-relative:margin;mso-height-relative:margin;v-text-anchor:middle" o:gfxdata="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" fillcolor="black [3200]" strokecolor="black [480]" strokeweight="1pt">
+              <v:rect w14:anchorId="03AE7C1D" id="_x0000_s1043" style="position:absolute;margin-left:184.1pt;margin-top:53.4pt;width:181.75pt;height:44pt;z-index:251710464;visibility:visible;mso-wrap-style:square;mso-width-percent:0;mso-height-percent:0;mso-wrap-distance-left:9pt;mso-wrap-distance-top:0;mso-wrap-distance-right:9pt;mso-wrap-distance-bottom:0;mso-position-horizontal:absolute;mso-position-horizontal-relative:text;mso-position-vertical:absolute;mso-position-vertical-relative:text;mso-width-percent:0;mso-height-percent:0;mso-width-relative:margin;mso-height-relative:margin;v-text-anchor:middle" o:gfxdata="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" fillcolor="black [3200]" strokecolor="black [480]" strokeweight="1pt">
                 <v:textbox>
                   <w:txbxContent>
                     <w:p>

</xml_diff>